<commit_message>
Update .sav file description
</commit_message>
<xml_diff>
--- a/files/Zork-Plus-Plus Phase 1 OOO submission.docx
+++ b/files/Zork-Plus-Plus Phase 1 OOO submission.docx
@@ -7,13 +7,8 @@
         <w:pStyle w:val="Heading1"/>
         <w:jc w:val="center"/>
       </w:pPr>
-      <w:proofErr w:type="spellStart"/>
-      <w:r>
-        <w:t>Zork</w:t>
-      </w:r>
-      <w:proofErr w:type="spellEnd"/>
-      <w:r>
-        <w:t>++</w:t>
+      <w:r>
+        <w:t>Zork++</w:t>
       </w:r>
     </w:p>
     <w:p>
@@ -117,15 +112,7 @@
         <w:fldChar w:fldCharType="end"/>
       </w:r>
       <w:r>
-        <w:t xml:space="preserve">: </w:t>
-      </w:r>
-      <w:proofErr w:type="spellStart"/>
-      <w:r>
-        <w:t>Zork</w:t>
-      </w:r>
-      <w:proofErr w:type="spellEnd"/>
-      <w:r>
-        <w:t>++ Main classes diagram</w:t>
+        <w:t>: Zork++ Main classes diagram</w:t>
       </w:r>
     </w:p>
     <w:p/>
@@ -207,15 +194,7 @@
         <w:fldChar w:fldCharType="end"/>
       </w:r>
       <w:r>
-        <w:t xml:space="preserve">: </w:t>
-      </w:r>
-      <w:proofErr w:type="spellStart"/>
-      <w:r>
-        <w:t>Zork</w:t>
-      </w:r>
-      <w:proofErr w:type="spellEnd"/>
-      <w:r>
-        <w:t>++ Command classes diagram</w:t>
+        <w:t>: Zork++ Command classes diagram</w:t>
       </w:r>
     </w:p>
     <w:p/>
@@ -297,23 +276,7 @@
         <w:fldChar w:fldCharType="end"/>
       </w:r>
       <w:r>
-        <w:t xml:space="preserve">: </w:t>
-      </w:r>
-      <w:proofErr w:type="spellStart"/>
-      <w:r>
-        <w:t>Zork</w:t>
-      </w:r>
-      <w:proofErr w:type="spellEnd"/>
-      <w:r>
-        <w:t xml:space="preserve">++ </w:t>
-      </w:r>
-      <w:proofErr w:type="spellStart"/>
-      <w:r>
-        <w:t>ZorkEvent</w:t>
-      </w:r>
-      <w:proofErr w:type="spellEnd"/>
-      <w:r>
-        <w:t xml:space="preserve"> classes diagram</w:t>
+        <w:t>: Zork++ ZorkEvent classes diagram</w:t>
       </w:r>
     </w:p>
     <w:p>
@@ -337,13 +300,8 @@
       <w:pPr>
         <w:pStyle w:val="Heading3"/>
       </w:pPr>
-      <w:proofErr w:type="spellStart"/>
-      <w:r>
-        <w:t>Zork</w:t>
-      </w:r>
-      <w:proofErr w:type="spellEnd"/>
-      <w:r>
-        <w:t xml:space="preserve"> </w:t>
+      <w:r>
+        <w:t xml:space="preserve">Zork </w:t>
       </w:r>
       <w:r>
         <w:t>F</w:t>
@@ -395,43 +353,7 @@
           <w:sz w:val="24"/>
           <w:szCs w:val="24"/>
         </w:rPr>
-        <w:t xml:space="preserve">Line 2 – </w:t>
-      </w:r>
-      <w:proofErr w:type="spellStart"/>
-      <w:r>
-        <w:rPr>
-          <w:rFonts w:asciiTheme="majorBidi" w:hAnsiTheme="majorBidi" w:cstheme="majorBidi"/>
-          <w:sz w:val="24"/>
-          <w:szCs w:val="24"/>
-        </w:rPr>
-        <w:t>Zork</w:t>
-      </w:r>
-      <w:proofErr w:type="spellEnd"/>
-      <w:r>
-        <w:rPr>
-          <w:rFonts w:asciiTheme="majorBidi" w:hAnsiTheme="majorBidi" w:cstheme="majorBidi"/>
-          <w:sz w:val="24"/>
-          <w:szCs w:val="24"/>
-        </w:rPr>
-        <w:t xml:space="preserve"> version (</w:t>
-      </w:r>
-      <w:proofErr w:type="spellStart"/>
-      <w:r>
-        <w:rPr>
-          <w:rFonts w:asciiTheme="majorBidi" w:hAnsiTheme="majorBidi" w:cstheme="majorBidi"/>
-          <w:sz w:val="24"/>
-          <w:szCs w:val="24"/>
-        </w:rPr>
-        <w:t>Zork</w:t>
-      </w:r>
-      <w:proofErr w:type="spellEnd"/>
-      <w:r>
-        <w:rPr>
-          <w:rFonts w:asciiTheme="majorBidi" w:hAnsiTheme="majorBidi" w:cstheme="majorBidi"/>
-          <w:sz w:val="24"/>
-          <w:szCs w:val="24"/>
-        </w:rPr>
-        <w:t>++)</w:t>
+        <w:t>Line 2 – Zork version (Zork++)</w:t>
       </w:r>
     </w:p>
     <w:p>
@@ -1014,23 +936,7 @@
           <w:sz w:val="24"/>
           <w:szCs w:val="24"/>
         </w:rPr>
-        <w:t xml:space="preserve">Key word </w:t>
-      </w:r>
-      <w:r>
-        <w:rPr>
-          <w:rFonts w:asciiTheme="majorBidi" w:hAnsiTheme="majorBidi" w:cstheme="majorBidi"/>
-          <w:sz w:val="24"/>
-          <w:szCs w:val="24"/>
-        </w:rPr>
-        <w:t>Exits</w:t>
-      </w:r>
-      <w:r>
-        <w:rPr>
-          <w:rFonts w:asciiTheme="majorBidi" w:hAnsiTheme="majorBidi" w:cstheme="majorBidi"/>
-          <w:sz w:val="24"/>
-          <w:szCs w:val="24"/>
-        </w:rPr>
-        <w:t>, followed by a colon (:)</w:t>
+        <w:t>Key word Exits, followed by a colon (:)</w:t>
       </w:r>
     </w:p>
     <w:p>
@@ -1085,23 +991,7 @@
           <w:sz w:val="24"/>
           <w:szCs w:val="24"/>
         </w:rPr>
-        <w:t xml:space="preserve">Each </w:t>
-      </w:r>
-      <w:r>
-        <w:rPr>
-          <w:rFonts w:asciiTheme="majorBidi" w:hAnsiTheme="majorBidi" w:cstheme="majorBidi"/>
-          <w:sz w:val="24"/>
-          <w:szCs w:val="24"/>
-        </w:rPr>
-        <w:t>exit</w:t>
-      </w:r>
-      <w:r>
-        <w:rPr>
-          <w:rFonts w:asciiTheme="majorBidi" w:hAnsiTheme="majorBidi" w:cstheme="majorBidi"/>
-          <w:sz w:val="24"/>
-          <w:szCs w:val="24"/>
-        </w:rPr>
-        <w:t xml:space="preserve"> consists of:</w:t>
+        <w:t>Each exit consists of:</w:t>
       </w:r>
     </w:p>
     <w:p>
@@ -1231,25 +1121,7 @@
           <w:sz w:val="24"/>
           <w:szCs w:val="24"/>
         </w:rPr>
-        <w:t xml:space="preserve">– </w:t>
-      </w:r>
-      <w:proofErr w:type="spellStart"/>
-      <w:r>
-        <w:rPr>
-          <w:rFonts w:asciiTheme="majorBidi" w:hAnsiTheme="majorBidi" w:cstheme="majorBidi"/>
-          <w:sz w:val="24"/>
-          <w:szCs w:val="24"/>
-        </w:rPr>
-        <w:t>Zork</w:t>
-      </w:r>
-      <w:proofErr w:type="spellEnd"/>
-      <w:r>
-        <w:rPr>
-          <w:rFonts w:asciiTheme="majorBidi" w:hAnsiTheme="majorBidi" w:cstheme="majorBidi"/>
-          <w:sz w:val="24"/>
-          <w:szCs w:val="24"/>
-        </w:rPr>
-        <w:t xml:space="preserve"> version save data</w:t>
+        <w:t>– Zork version save data</w:t>
       </w:r>
     </w:p>
     <w:p>
@@ -1291,173 +1163,23 @@
           <w:sz w:val="24"/>
           <w:szCs w:val="24"/>
         </w:rPr>
-        <w:t>Line 3 – Room states, followed by a colon</w:t>
-      </w:r>
-    </w:p>
-    <w:p>
-      <w:pPr>
-        <w:rPr>
-          <w:rFonts w:asciiTheme="majorBidi" w:hAnsiTheme="majorBidi" w:cstheme="majorBidi"/>
-          <w:sz w:val="24"/>
-          <w:szCs w:val="24"/>
-        </w:rPr>
-      </w:pPr>
-      <w:r>
-        <w:rPr>
-          <w:rFonts w:asciiTheme="majorBidi" w:hAnsiTheme="majorBidi" w:cstheme="majorBidi"/>
-          <w:sz w:val="24"/>
-          <w:szCs w:val="24"/>
-        </w:rPr>
-        <w:t>Line 4</w:t>
-      </w:r>
-      <w:r>
-        <w:rPr>
-          <w:rFonts w:asciiTheme="majorBidi" w:hAnsiTheme="majorBidi" w:cstheme="majorBidi"/>
-          <w:sz w:val="24"/>
-          <w:szCs w:val="24"/>
-        </w:rPr>
-        <w:t xml:space="preserve"> – </w:t>
-      </w:r>
-      <w:r>
-        <w:rPr>
-          <w:rFonts w:asciiTheme="majorBidi" w:hAnsiTheme="majorBidi" w:cstheme="majorBidi"/>
-          <w:sz w:val="24"/>
-          <w:szCs w:val="24"/>
-        </w:rPr>
-        <w:t>The last room that the user visited in the previous game</w:t>
-      </w:r>
-    </w:p>
-    <w:p>
-      <w:pPr>
-        <w:rPr>
-          <w:rFonts w:asciiTheme="majorBidi" w:hAnsiTheme="majorBidi" w:cstheme="majorBidi"/>
-          <w:sz w:val="24"/>
-          <w:szCs w:val="24"/>
-        </w:rPr>
-      </w:pPr>
-      <w:r>
-        <w:rPr>
-          <w:rFonts w:asciiTheme="majorBidi" w:hAnsiTheme="majorBidi" w:cstheme="majorBidi"/>
-          <w:sz w:val="24"/>
-          <w:szCs w:val="24"/>
-        </w:rPr>
-        <w:t>Line 5 – beenHere boolean</w:t>
-      </w:r>
-      <w:r>
-        <w:rPr>
-          <w:rFonts w:asciiTheme="majorBidi" w:hAnsiTheme="majorBidi" w:cstheme="majorBidi"/>
-          <w:sz w:val="24"/>
-          <w:szCs w:val="24"/>
-        </w:rPr>
-        <w:t>, signifying</w:t>
-      </w:r>
-      <w:r>
-        <w:rPr>
-          <w:rFonts w:asciiTheme="majorBidi" w:hAnsiTheme="majorBidi" w:cstheme="majorBidi"/>
-          <w:sz w:val="24"/>
-          <w:szCs w:val="24"/>
-        </w:rPr>
-        <w:t xml:space="preserve"> if</w:t>
-      </w:r>
-      <w:r>
-        <w:rPr>
-          <w:rFonts w:asciiTheme="majorBidi" w:hAnsiTheme="majorBidi" w:cstheme="majorBidi"/>
-          <w:sz w:val="24"/>
-          <w:szCs w:val="24"/>
-        </w:rPr>
-        <w:t xml:space="preserve"> </w:t>
-      </w:r>
-      <w:r>
-        <w:rPr>
-          <w:rFonts w:asciiTheme="majorBidi" w:hAnsiTheme="majorBidi" w:cstheme="majorBidi"/>
-          <w:sz w:val="24"/>
-          <w:szCs w:val="24"/>
-        </w:rPr>
-        <w:t>the user’s current room</w:t>
-      </w:r>
-      <w:r>
-        <w:rPr>
-          <w:rFonts w:asciiTheme="majorBidi" w:hAnsiTheme="majorBidi" w:cstheme="majorBidi"/>
-          <w:sz w:val="24"/>
-          <w:szCs w:val="24"/>
-        </w:rPr>
-        <w:t xml:space="preserve"> is the </w:t>
-      </w:r>
-      <w:proofErr w:type="gramStart"/>
-      <w:r>
-        <w:rPr>
-          <w:rFonts w:asciiTheme="majorBidi" w:hAnsiTheme="majorBidi" w:cstheme="majorBidi"/>
-          <w:sz w:val="24"/>
-          <w:szCs w:val="24"/>
-        </w:rPr>
-        <w:t>room</w:t>
-      </w:r>
-      <w:proofErr w:type="gramEnd"/>
-      <w:r>
-        <w:rPr>
-          <w:rFonts w:asciiTheme="majorBidi" w:hAnsiTheme="majorBidi" w:cstheme="majorBidi"/>
-          <w:sz w:val="24"/>
-          <w:szCs w:val="24"/>
-        </w:rPr>
-        <w:t xml:space="preserve"> </w:t>
-      </w:r>
-      <w:r>
-        <w:rPr>
-          <w:rFonts w:asciiTheme="majorBidi" w:hAnsiTheme="majorBidi" w:cstheme="majorBidi"/>
-          <w:sz w:val="24"/>
-          <w:szCs w:val="24"/>
-        </w:rPr>
-        <w:t>they</w:t>
-      </w:r>
-      <w:r>
-        <w:rPr>
-          <w:rFonts w:asciiTheme="majorBidi" w:hAnsiTheme="majorBidi" w:cstheme="majorBidi"/>
-          <w:sz w:val="24"/>
-          <w:szCs w:val="24"/>
-        </w:rPr>
-        <w:t xml:space="preserve"> last</w:t>
-      </w:r>
-      <w:r>
-        <w:rPr>
-          <w:rFonts w:asciiTheme="majorBidi" w:hAnsiTheme="majorBidi" w:cstheme="majorBidi"/>
-          <w:sz w:val="24"/>
-          <w:szCs w:val="24"/>
-        </w:rPr>
-        <w:t xml:space="preserve"> entered in the previous game </w:t>
-      </w:r>
-    </w:p>
-    <w:p>
-      <w:pPr>
-        <w:rPr>
-          <w:rFonts w:asciiTheme="majorBidi" w:hAnsiTheme="majorBidi" w:cstheme="majorBidi"/>
-          <w:sz w:val="24"/>
-          <w:szCs w:val="24"/>
-        </w:rPr>
-      </w:pPr>
-      <w:r>
-        <w:rPr>
-          <w:rFonts w:asciiTheme="majorBidi" w:hAnsiTheme="majorBidi" w:cstheme="majorBidi"/>
-          <w:sz w:val="24"/>
-          <w:szCs w:val="24"/>
-        </w:rPr>
-        <w:t>Line 6 – Delimiter (---)</w:t>
-      </w:r>
-    </w:p>
-    <w:p>
-      <w:pPr>
-        <w:rPr>
-          <w:rFonts w:asciiTheme="majorBidi" w:hAnsiTheme="majorBidi" w:cstheme="majorBidi"/>
-          <w:sz w:val="24"/>
-          <w:szCs w:val="24"/>
-        </w:rPr>
-      </w:pPr>
-      <w:r>
-        <w:rPr>
-          <w:rFonts w:asciiTheme="majorBidi" w:hAnsiTheme="majorBidi" w:cstheme="majorBidi"/>
-          <w:sz w:val="24"/>
-          <w:szCs w:val="24"/>
-        </w:rPr>
-        <w:t>Key word Rooms, followed by a colon (:)</w:t>
+        <w:t xml:space="preserve">Line 3 – </w:t>
+      </w:r>
+      <w:r>
+        <w:rPr>
+          <w:rFonts w:asciiTheme="majorBidi" w:hAnsiTheme="majorBidi" w:cstheme="majorBidi"/>
+          <w:sz w:val="24"/>
+          <w:szCs w:val="24"/>
+        </w:rPr>
+        <w:t xml:space="preserve">Key word </w:t>
+      </w:r>
+      <w:r>
+        <w:rPr>
+          <w:rFonts w:asciiTheme="majorBidi" w:hAnsiTheme="majorBidi" w:cstheme="majorBidi"/>
+          <w:sz w:val="24"/>
+          <w:szCs w:val="24"/>
+        </w:rPr>
+        <w:t>Room states, followed by a colon</w:t>
       </w:r>
     </w:p>
     <w:p>
@@ -1496,7 +1218,6 @@
           <w:sz w:val="24"/>
           <w:szCs w:val="24"/>
         </w:rPr>
-        <w:lastRenderedPageBreak/>
         <w:t>Each room consists of:</w:t>
       </w:r>
     </w:p>
@@ -1541,7 +1262,7 @@
           <w:sz w:val="24"/>
           <w:szCs w:val="24"/>
         </w:rPr>
-        <w:t>beenHere boolean</w:t>
+        <w:t>beenHere boolean, signifying if the user’s current room is the room they last entered in the previous game</w:t>
       </w:r>
     </w:p>
     <w:p>
@@ -1563,7 +1284,7 @@
           <w:sz w:val="24"/>
           <w:szCs w:val="24"/>
         </w:rPr>
-        <w:t>Contents (items inside the room, separated by a comma)</w:t>
+        <w:t>Room contents (Key word Contents: items inside that room, separated by a comma), if applicable</w:t>
       </w:r>
     </w:p>
     <w:p>
@@ -1587,13 +1308,143 @@
         </w:rPr>
         <w:t>Delimiter (---)</w:t>
       </w:r>
-      <w:bookmarkStart w:id="0" w:name="_GoBack"/>
-      <w:bookmarkEnd w:id="0"/>
+    </w:p>
+    <w:p>
+      <w:pPr>
+        <w:rPr>
+          <w:rFonts w:asciiTheme="majorBidi" w:hAnsiTheme="majorBidi" w:cstheme="majorBidi"/>
+          <w:sz w:val="24"/>
+          <w:szCs w:val="24"/>
+        </w:rPr>
+      </w:pPr>
+      <w:r>
+        <w:rPr>
+          <w:rFonts w:asciiTheme="majorBidi" w:hAnsiTheme="majorBidi" w:cstheme="majorBidi"/>
+          <w:sz w:val="24"/>
+          <w:szCs w:val="24"/>
+        </w:rPr>
+        <w:lastRenderedPageBreak/>
+        <w:t>Key word Adventurer, followed by a colon</w:t>
+      </w:r>
+    </w:p>
+    <w:p>
+      <w:pPr>
+        <w:rPr>
+          <w:rFonts w:asciiTheme="majorBidi" w:hAnsiTheme="majorBidi" w:cstheme="majorBidi"/>
+          <w:sz w:val="24"/>
+          <w:szCs w:val="24"/>
+        </w:rPr>
+      </w:pPr>
+      <w:r>
+        <w:rPr>
+          <w:rFonts w:asciiTheme="majorBidi" w:hAnsiTheme="majorBidi" w:cstheme="majorBidi"/>
+          <w:sz w:val="24"/>
+          <w:szCs w:val="24"/>
+        </w:rPr>
+        <w:t>Key word Current room, followed by a colon and the name of the room the user last entered</w:t>
+      </w:r>
+      <w:r>
+        <w:rPr>
+          <w:rFonts w:asciiTheme="majorBidi" w:hAnsiTheme="majorBidi" w:cstheme="majorBidi"/>
+          <w:sz w:val="24"/>
+          <w:szCs w:val="24"/>
+        </w:rPr>
+        <w:t xml:space="preserve"> in the previous game</w:t>
+      </w:r>
+    </w:p>
+    <w:p>
+      <w:pPr>
+        <w:rPr>
+          <w:rFonts w:asciiTheme="majorBidi" w:hAnsiTheme="majorBidi" w:cstheme="majorBidi"/>
+          <w:sz w:val="24"/>
+          <w:szCs w:val="24"/>
+        </w:rPr>
+      </w:pPr>
+      <w:r>
+        <w:rPr>
+          <w:rFonts w:asciiTheme="majorBidi" w:hAnsiTheme="majorBidi" w:cstheme="majorBidi"/>
+          <w:sz w:val="24"/>
+          <w:szCs w:val="24"/>
+        </w:rPr>
+        <w:t>Key word Inventory, followed by a colon and the items the user possesses, separated by a comma</w:t>
+      </w:r>
+    </w:p>
+    <w:p>
+      <w:pPr>
+        <w:rPr>
+          <w:rFonts w:asciiTheme="majorBidi" w:hAnsiTheme="majorBidi" w:cstheme="majorBidi"/>
+          <w:sz w:val="24"/>
+          <w:szCs w:val="24"/>
+        </w:rPr>
+      </w:pPr>
+      <w:r>
+        <w:rPr>
+          <w:rFonts w:asciiTheme="majorBidi" w:hAnsiTheme="majorBidi" w:cstheme="majorBidi"/>
+          <w:sz w:val="24"/>
+          <w:szCs w:val="24"/>
+        </w:rPr>
+        <w:t>Key word Score, followed by colon and the user’s score</w:t>
+      </w:r>
+      <w:r>
+        <w:rPr>
+          <w:rFonts w:asciiTheme="majorBidi" w:hAnsiTheme="majorBidi" w:cstheme="majorBidi"/>
+          <w:sz w:val="24"/>
+          <w:szCs w:val="24"/>
+        </w:rPr>
+        <w:t xml:space="preserve"> for the previous game</w:t>
+      </w:r>
+    </w:p>
+    <w:p>
+      <w:pPr>
+        <w:rPr>
+          <w:rFonts w:asciiTheme="majorBidi" w:hAnsiTheme="majorBidi" w:cstheme="majorBidi"/>
+          <w:sz w:val="24"/>
+          <w:szCs w:val="24"/>
+        </w:rPr>
+      </w:pPr>
+      <w:r>
+        <w:rPr>
+          <w:rFonts w:asciiTheme="majorBidi" w:hAnsiTheme="majorBidi" w:cstheme="majorBidi"/>
+          <w:sz w:val="24"/>
+          <w:szCs w:val="24"/>
+        </w:rPr>
+        <w:t>Key word Health, followed by colon and user’s health</w:t>
+      </w:r>
+      <w:r>
+        <w:rPr>
+          <w:rFonts w:asciiTheme="majorBidi" w:hAnsiTheme="majorBidi" w:cstheme="majorBidi"/>
+          <w:sz w:val="24"/>
+          <w:szCs w:val="24"/>
+        </w:rPr>
+        <w:t xml:space="preserve"> in the previous game</w:t>
+      </w:r>
+      <w:r>
+        <w:rPr>
+          <w:rFonts w:asciiTheme="majorBidi" w:hAnsiTheme="majorBidi" w:cstheme="majorBidi"/>
+          <w:sz w:val="24"/>
+          <w:szCs w:val="24"/>
+        </w:rPr>
+        <w:t xml:space="preserve"> (measured in hp)</w:t>
+      </w:r>
+    </w:p>
+    <w:p>
+      <w:pPr>
+        <w:rPr>
+          <w:rFonts w:asciiTheme="majorBidi" w:hAnsiTheme="majorBidi" w:cstheme="majorBidi"/>
+          <w:sz w:val="24"/>
+          <w:szCs w:val="24"/>
+        </w:rPr>
+      </w:pPr>
     </w:p>
     <w:p/>
     <w:p/>
     <w:sectPr>
-      <w:headerReference w:type="default" r:id="rId10"/>
+      <w:headerReference w:type="even" r:id="rId10"/>
+      <w:headerReference w:type="default" r:id="rId11"/>
+      <w:footerReference w:type="even" r:id="rId12"/>
+      <w:footerReference w:type="default" r:id="rId13"/>
+      <w:headerReference w:type="first" r:id="rId14"/>
+      <w:footerReference w:type="first" r:id="rId15"/>
       <w:pgSz w:w="12240" w:h="15840"/>
       <w:pgMar w:top="1440" w:right="1440" w:bottom="1440" w:left="1440" w:header="720" w:footer="720" w:gutter="0"/>
       <w:cols w:space="720"/>
@@ -1628,6 +1479,36 @@
 </w:endnotes>
 </file>
 
+<file path=word/footer1.xml><?xml version="1.0" encoding="utf-8"?>
+<w:ftr xmlns:wpc="http://schemas.microsoft.com/office/word/2010/wordprocessingCanvas" xmlns:cx="http://schemas.microsoft.com/office/drawing/2014/chartex" xmlns:cx1="http://schemas.microsoft.com/office/drawing/2015/9/8/chartex" xmlns:cx2="http://schemas.microsoft.com/office/drawing/2015/10/21/chartex" xmlns:cx3="http://schemas.microsoft.com/office/drawing/2016/5/9/chartex" xmlns:cx4="http://schemas.microsoft.com/office/drawing/2016/5/10/chartex" xmlns:cx5="http://schemas.microsoft.com/office/drawing/2016/5/11/chartex" xmlns:cx6="http://schemas.microsoft.com/office/drawing/2016/5/12/chartex" xmlns:cx7="http://schemas.microsoft.com/office/drawing/2016/5/13/chartex" xmlns:cx8="http://schemas.microsoft.com/office/drawing/2016/5/14/chartex" xmlns:mc="http://schemas.openxmlformats.org/markup-compatibility/2006" xmlns:aink="http://schemas.microsoft.com/office/drawing/2016/ink" xmlns:am3d="http://schemas.microsoft.com/office/drawing/2017/model3d" xmlns:o="urn:schemas-microsoft-com:office:office" xmlns:r="http://schemas.openxmlformats.org/officeDocument/2006/relationships" xmlns:m="http://schemas.openxmlformats.org/officeDocument/2006/math" xmlns:v="urn:schemas-microsoft-com:vml" xmlns:wp14="http://schemas.microsoft.com/office/word/2010/wordprocessingDrawing" xmlns:wp="http://schemas.openxmlformats.org/drawingml/2006/wordprocessingDrawing" xmlns:w10="urn:schemas-microsoft-com:office:word" xmlns:w="http://schemas.openxmlformats.org/wordprocessingml/2006/main" xmlns:w14="http://schemas.microsoft.com/office/word/2010/wordml" xmlns:w15="http://schemas.microsoft.com/office/word/2012/wordml" xmlns:w16cid="http://schemas.microsoft.com/office/word/2016/wordml/cid" xmlns:w16se="http://schemas.microsoft.com/office/word/2015/wordml/symex" xmlns:wpg="http://schemas.microsoft.com/office/word/2010/wordprocessingGroup" xmlns:wpi="http://schemas.microsoft.com/office/word/2010/wordprocessingInk" xmlns:wne="http://schemas.microsoft.com/office/word/2006/wordml" xmlns:wps="http://schemas.microsoft.com/office/word/2010/wordprocessingShape" mc:Ignorable="w14 w15 w16se w16cid wp14">
+  <w:p>
+    <w:pPr>
+      <w:pStyle w:val="Footer"/>
+    </w:pPr>
+  </w:p>
+</w:ftr>
+</file>
+
+<file path=word/footer2.xml><?xml version="1.0" encoding="utf-8"?>
+<w:ftr xmlns:wpc="http://schemas.microsoft.com/office/word/2010/wordprocessingCanvas" xmlns:cx="http://schemas.microsoft.com/office/drawing/2014/chartex" xmlns:cx1="http://schemas.microsoft.com/office/drawing/2015/9/8/chartex" xmlns:cx2="http://schemas.microsoft.com/office/drawing/2015/10/21/chartex" xmlns:cx3="http://schemas.microsoft.com/office/drawing/2016/5/9/chartex" xmlns:cx4="http://schemas.microsoft.com/office/drawing/2016/5/10/chartex" xmlns:cx5="http://schemas.microsoft.com/office/drawing/2016/5/11/chartex" xmlns:cx6="http://schemas.microsoft.com/office/drawing/2016/5/12/chartex" xmlns:cx7="http://schemas.microsoft.com/office/drawing/2016/5/13/chartex" xmlns:cx8="http://schemas.microsoft.com/office/drawing/2016/5/14/chartex" xmlns:mc="http://schemas.openxmlformats.org/markup-compatibility/2006" xmlns:aink="http://schemas.microsoft.com/office/drawing/2016/ink" xmlns:am3d="http://schemas.microsoft.com/office/drawing/2017/model3d" xmlns:o="urn:schemas-microsoft-com:office:office" xmlns:r="http://schemas.openxmlformats.org/officeDocument/2006/relationships" xmlns:m="http://schemas.openxmlformats.org/officeDocument/2006/math" xmlns:v="urn:schemas-microsoft-com:vml" xmlns:wp14="http://schemas.microsoft.com/office/word/2010/wordprocessingDrawing" xmlns:wp="http://schemas.openxmlformats.org/drawingml/2006/wordprocessingDrawing" xmlns:w10="urn:schemas-microsoft-com:office:word" xmlns:w="http://schemas.openxmlformats.org/wordprocessingml/2006/main" xmlns:w14="http://schemas.microsoft.com/office/word/2010/wordml" xmlns:w15="http://schemas.microsoft.com/office/word/2012/wordml" xmlns:w16cid="http://schemas.microsoft.com/office/word/2016/wordml/cid" xmlns:w16se="http://schemas.microsoft.com/office/word/2015/wordml/symex" xmlns:wpg="http://schemas.microsoft.com/office/word/2010/wordprocessingGroup" xmlns:wpi="http://schemas.microsoft.com/office/word/2010/wordprocessingInk" xmlns:wne="http://schemas.microsoft.com/office/word/2006/wordml" xmlns:wps="http://schemas.microsoft.com/office/word/2010/wordprocessingShape" mc:Ignorable="w14 w15 w16se w16cid wp14">
+  <w:p>
+    <w:pPr>
+      <w:pStyle w:val="Footer"/>
+    </w:pPr>
+  </w:p>
+</w:ftr>
+</file>
+
+<file path=word/footer3.xml><?xml version="1.0" encoding="utf-8"?>
+<w:ftr xmlns:wpc="http://schemas.microsoft.com/office/word/2010/wordprocessingCanvas" xmlns:cx="http://schemas.microsoft.com/office/drawing/2014/chartex" xmlns:cx1="http://schemas.microsoft.com/office/drawing/2015/9/8/chartex" xmlns:cx2="http://schemas.microsoft.com/office/drawing/2015/10/21/chartex" xmlns:cx3="http://schemas.microsoft.com/office/drawing/2016/5/9/chartex" xmlns:cx4="http://schemas.microsoft.com/office/drawing/2016/5/10/chartex" xmlns:cx5="http://schemas.microsoft.com/office/drawing/2016/5/11/chartex" xmlns:cx6="http://schemas.microsoft.com/office/drawing/2016/5/12/chartex" xmlns:cx7="http://schemas.microsoft.com/office/drawing/2016/5/13/chartex" xmlns:cx8="http://schemas.microsoft.com/office/drawing/2016/5/14/chartex" xmlns:mc="http://schemas.openxmlformats.org/markup-compatibility/2006" xmlns:aink="http://schemas.microsoft.com/office/drawing/2016/ink" xmlns:am3d="http://schemas.microsoft.com/office/drawing/2017/model3d" xmlns:o="urn:schemas-microsoft-com:office:office" xmlns:r="http://schemas.openxmlformats.org/officeDocument/2006/relationships" xmlns:m="http://schemas.openxmlformats.org/officeDocument/2006/math" xmlns:v="urn:schemas-microsoft-com:vml" xmlns:wp14="http://schemas.microsoft.com/office/word/2010/wordprocessingDrawing" xmlns:wp="http://schemas.openxmlformats.org/drawingml/2006/wordprocessingDrawing" xmlns:w10="urn:schemas-microsoft-com:office:word" xmlns:w="http://schemas.openxmlformats.org/wordprocessingml/2006/main" xmlns:w14="http://schemas.microsoft.com/office/word/2010/wordml" xmlns:w15="http://schemas.microsoft.com/office/word/2012/wordml" xmlns:w16cid="http://schemas.microsoft.com/office/word/2016/wordml/cid" xmlns:w16se="http://schemas.microsoft.com/office/word/2015/wordml/symex" xmlns:wpg="http://schemas.microsoft.com/office/word/2010/wordprocessingGroup" xmlns:wpi="http://schemas.microsoft.com/office/word/2010/wordprocessingInk" xmlns:wne="http://schemas.microsoft.com/office/word/2006/wordml" xmlns:wps="http://schemas.microsoft.com/office/word/2010/wordprocessingShape" mc:Ignorable="w14 w15 w16se w16cid wp14">
+  <w:p>
+    <w:pPr>
+      <w:pStyle w:val="Footer"/>
+    </w:pPr>
+  </w:p>
+</w:ftr>
+</file>
+
 <file path=word/footnotes.xml><?xml version="1.0" encoding="utf-8"?>
 <w:footnotes xmlns:wpc="http://schemas.microsoft.com/office/word/2010/wordprocessingCanvas" xmlns:cx="http://schemas.microsoft.com/office/drawing/2014/chartex" xmlns:cx1="http://schemas.microsoft.com/office/drawing/2015/9/8/chartex" xmlns:cx2="http://schemas.microsoft.com/office/drawing/2015/10/21/chartex" xmlns:cx3="http://schemas.microsoft.com/office/drawing/2016/5/9/chartex" xmlns:cx4="http://schemas.microsoft.com/office/drawing/2016/5/10/chartex" xmlns:cx5="http://schemas.microsoft.com/office/drawing/2016/5/11/chartex" xmlns:cx6="http://schemas.microsoft.com/office/drawing/2016/5/12/chartex" xmlns:cx7="http://schemas.microsoft.com/office/drawing/2016/5/13/chartex" xmlns:cx8="http://schemas.microsoft.com/office/drawing/2016/5/14/chartex" xmlns:mc="http://schemas.openxmlformats.org/markup-compatibility/2006" xmlns:aink="http://schemas.microsoft.com/office/drawing/2016/ink" xmlns:am3d="http://schemas.microsoft.com/office/drawing/2017/model3d" xmlns:o="urn:schemas-microsoft-com:office:office" xmlns:r="http://schemas.openxmlformats.org/officeDocument/2006/relationships" xmlns:m="http://schemas.openxmlformats.org/officeDocument/2006/math" xmlns:v="urn:schemas-microsoft-com:vml" xmlns:wp14="http://schemas.microsoft.com/office/word/2010/wordprocessingDrawing" xmlns:wp="http://schemas.openxmlformats.org/drawingml/2006/wordprocessingDrawing" xmlns:w10="urn:schemas-microsoft-com:office:word" xmlns:w="http://schemas.openxmlformats.org/wordprocessingml/2006/main" xmlns:w14="http://schemas.microsoft.com/office/word/2010/wordml" xmlns:w15="http://schemas.microsoft.com/office/word/2012/wordml" xmlns:w16cid="http://schemas.microsoft.com/office/word/2016/wordml/cid" xmlns:w16se="http://schemas.microsoft.com/office/word/2015/wordml/symex" xmlns:wpg="http://schemas.microsoft.com/office/word/2010/wordprocessingGroup" xmlns:wpi="http://schemas.microsoft.com/office/word/2010/wordprocessingInk" xmlns:wne="http://schemas.microsoft.com/office/word/2006/wordml" xmlns:wps="http://schemas.microsoft.com/office/word/2010/wordprocessingShape" mc:Ignorable="w14 w15 w16se w16cid wp14">
   <w:footnote w:type="separator" w:id="-1">
@@ -1657,6 +1538,16 @@
 <w:hdr xmlns:wpc="http://schemas.microsoft.com/office/word/2010/wordprocessingCanvas" xmlns:cx="http://schemas.microsoft.com/office/drawing/2014/chartex" xmlns:cx1="http://schemas.microsoft.com/office/drawing/2015/9/8/chartex" xmlns:cx2="http://schemas.microsoft.com/office/drawing/2015/10/21/chartex" xmlns:cx3="http://schemas.microsoft.com/office/drawing/2016/5/9/chartex" xmlns:cx4="http://schemas.microsoft.com/office/drawing/2016/5/10/chartex" xmlns:cx5="http://schemas.microsoft.com/office/drawing/2016/5/11/chartex" xmlns:cx6="http://schemas.microsoft.com/office/drawing/2016/5/12/chartex" xmlns:cx7="http://schemas.microsoft.com/office/drawing/2016/5/13/chartex" xmlns:cx8="http://schemas.microsoft.com/office/drawing/2016/5/14/chartex" xmlns:mc="http://schemas.openxmlformats.org/markup-compatibility/2006" xmlns:aink="http://schemas.microsoft.com/office/drawing/2016/ink" xmlns:am3d="http://schemas.microsoft.com/office/drawing/2017/model3d" xmlns:o="urn:schemas-microsoft-com:office:office" xmlns:r="http://schemas.openxmlformats.org/officeDocument/2006/relationships" xmlns:m="http://schemas.openxmlformats.org/officeDocument/2006/math" xmlns:v="urn:schemas-microsoft-com:vml" xmlns:wp14="http://schemas.microsoft.com/office/word/2010/wordprocessingDrawing" xmlns:wp="http://schemas.openxmlformats.org/drawingml/2006/wordprocessingDrawing" xmlns:w10="urn:schemas-microsoft-com:office:word" xmlns:w="http://schemas.openxmlformats.org/wordprocessingml/2006/main" xmlns:w14="http://schemas.microsoft.com/office/word/2010/wordml" xmlns:w15="http://schemas.microsoft.com/office/word/2012/wordml" xmlns:w16cid="http://schemas.microsoft.com/office/word/2016/wordml/cid" xmlns:w16se="http://schemas.microsoft.com/office/word/2015/wordml/symex" xmlns:wpg="http://schemas.microsoft.com/office/word/2010/wordprocessingGroup" xmlns:wpi="http://schemas.microsoft.com/office/word/2010/wordprocessingInk" xmlns:wne="http://schemas.microsoft.com/office/word/2006/wordml" xmlns:wps="http://schemas.microsoft.com/office/word/2010/wordprocessingShape" mc:Ignorable="w14 w15 w16se w16cid wp14">
   <w:p>
     <w:pPr>
+      <w:pStyle w:val="Header"/>
+    </w:pPr>
+  </w:p>
+</w:hdr>
+</file>
+
+<file path=word/header2.xml><?xml version="1.0" encoding="utf-8"?>
+<w:hdr xmlns:wpc="http://schemas.microsoft.com/office/word/2010/wordprocessingCanvas" xmlns:cx="http://schemas.microsoft.com/office/drawing/2014/chartex" xmlns:cx1="http://schemas.microsoft.com/office/drawing/2015/9/8/chartex" xmlns:cx2="http://schemas.microsoft.com/office/drawing/2015/10/21/chartex" xmlns:cx3="http://schemas.microsoft.com/office/drawing/2016/5/9/chartex" xmlns:cx4="http://schemas.microsoft.com/office/drawing/2016/5/10/chartex" xmlns:cx5="http://schemas.microsoft.com/office/drawing/2016/5/11/chartex" xmlns:cx6="http://schemas.microsoft.com/office/drawing/2016/5/12/chartex" xmlns:cx7="http://schemas.microsoft.com/office/drawing/2016/5/13/chartex" xmlns:cx8="http://schemas.microsoft.com/office/drawing/2016/5/14/chartex" xmlns:mc="http://schemas.openxmlformats.org/markup-compatibility/2006" xmlns:aink="http://schemas.microsoft.com/office/drawing/2016/ink" xmlns:am3d="http://schemas.microsoft.com/office/drawing/2017/model3d" xmlns:o="urn:schemas-microsoft-com:office:office" xmlns:r="http://schemas.openxmlformats.org/officeDocument/2006/relationships" xmlns:m="http://schemas.openxmlformats.org/officeDocument/2006/math" xmlns:v="urn:schemas-microsoft-com:vml" xmlns:wp14="http://schemas.microsoft.com/office/word/2010/wordprocessingDrawing" xmlns:wp="http://schemas.openxmlformats.org/drawingml/2006/wordprocessingDrawing" xmlns:w10="urn:schemas-microsoft-com:office:word" xmlns:w="http://schemas.openxmlformats.org/wordprocessingml/2006/main" xmlns:w14="http://schemas.microsoft.com/office/word/2010/wordml" xmlns:w15="http://schemas.microsoft.com/office/word/2012/wordml" xmlns:w16cid="http://schemas.microsoft.com/office/word/2016/wordml/cid" xmlns:w16se="http://schemas.microsoft.com/office/word/2015/wordml/symex" xmlns:wpg="http://schemas.microsoft.com/office/word/2010/wordprocessingGroup" xmlns:wpi="http://schemas.microsoft.com/office/word/2010/wordprocessingInk" xmlns:wne="http://schemas.microsoft.com/office/word/2006/wordml" xmlns:wps="http://schemas.microsoft.com/office/word/2010/wordprocessingShape" mc:Ignorable="w14 w15 w16se w16cid wp14">
+  <w:p>
+    <w:pPr>
       <w:spacing w:after="0" w:line="240" w:lineRule="auto"/>
       <w:jc w:val="right"/>
       <w:rPr>
@@ -1767,7 +1658,29 @@
         <w:szCs w:val="24"/>
         <w:shd w:val="clear" w:color="auto" w:fill="FFFFFF"/>
       </w:rPr>
-      <w:t>7/2/2020</w:t>
+      <w:t>7/</w:t>
+    </w:r>
+    <w:r>
+      <w:rPr>
+        <w:rFonts w:asciiTheme="majorBidi" w:hAnsiTheme="majorBidi" w:cstheme="majorBidi"/>
+        <w:color w:val="000000"/>
+        <w:sz w:val="24"/>
+        <w:szCs w:val="24"/>
+        <w:shd w:val="clear" w:color="auto" w:fill="FFFFFF"/>
+      </w:rPr>
+      <w:t>3</w:t>
+    </w:r>
+    <w:bookmarkStart w:id="0" w:name="_GoBack"/>
+    <w:bookmarkEnd w:id="0"/>
+    <w:r>
+      <w:rPr>
+        <w:rFonts w:asciiTheme="majorBidi" w:hAnsiTheme="majorBidi" w:cstheme="majorBidi"/>
+        <w:color w:val="000000"/>
+        <w:sz w:val="24"/>
+        <w:szCs w:val="24"/>
+        <w:shd w:val="clear" w:color="auto" w:fill="FFFFFF"/>
+      </w:rPr>
+      <w:t>/2020</w:t>
     </w:r>
   </w:p>
   <w:p>
@@ -1808,6 +1721,16 @@
       </w:rPr>
       <w:t>Prof. Davies</w:t>
     </w:r>
+  </w:p>
+</w:hdr>
+</file>
+
+<file path=word/header3.xml><?xml version="1.0" encoding="utf-8"?>
+<w:hdr xmlns:wpc="http://schemas.microsoft.com/office/word/2010/wordprocessingCanvas" xmlns:cx="http://schemas.microsoft.com/office/drawing/2014/chartex" xmlns:cx1="http://schemas.microsoft.com/office/drawing/2015/9/8/chartex" xmlns:cx2="http://schemas.microsoft.com/office/drawing/2015/10/21/chartex" xmlns:cx3="http://schemas.microsoft.com/office/drawing/2016/5/9/chartex" xmlns:cx4="http://schemas.microsoft.com/office/drawing/2016/5/10/chartex" xmlns:cx5="http://schemas.microsoft.com/office/drawing/2016/5/11/chartex" xmlns:cx6="http://schemas.microsoft.com/office/drawing/2016/5/12/chartex" xmlns:cx7="http://schemas.microsoft.com/office/drawing/2016/5/13/chartex" xmlns:cx8="http://schemas.microsoft.com/office/drawing/2016/5/14/chartex" xmlns:mc="http://schemas.openxmlformats.org/markup-compatibility/2006" xmlns:aink="http://schemas.microsoft.com/office/drawing/2016/ink" xmlns:am3d="http://schemas.microsoft.com/office/drawing/2017/model3d" xmlns:o="urn:schemas-microsoft-com:office:office" xmlns:r="http://schemas.openxmlformats.org/officeDocument/2006/relationships" xmlns:m="http://schemas.openxmlformats.org/officeDocument/2006/math" xmlns:v="urn:schemas-microsoft-com:vml" xmlns:wp14="http://schemas.microsoft.com/office/word/2010/wordprocessingDrawing" xmlns:wp="http://schemas.openxmlformats.org/drawingml/2006/wordprocessingDrawing" xmlns:w10="urn:schemas-microsoft-com:office:word" xmlns:w="http://schemas.openxmlformats.org/wordprocessingml/2006/main" xmlns:w14="http://schemas.microsoft.com/office/word/2010/wordml" xmlns:w15="http://schemas.microsoft.com/office/word/2012/wordml" xmlns:w16cid="http://schemas.microsoft.com/office/word/2016/wordml/cid" xmlns:w16se="http://schemas.microsoft.com/office/word/2015/wordml/symex" xmlns:wpg="http://schemas.microsoft.com/office/word/2010/wordprocessingGroup" xmlns:wpi="http://schemas.microsoft.com/office/word/2010/wordprocessingInk" xmlns:wne="http://schemas.microsoft.com/office/word/2006/wordml" xmlns:wps="http://schemas.microsoft.com/office/word/2010/wordprocessingShape" mc:Ignorable="w14 w15 w16se w16cid wp14">
+  <w:p>
+    <w:pPr>
+      <w:pStyle w:val="Header"/>
+    </w:pPr>
   </w:p>
 </w:hdr>
 </file>
@@ -2237,6 +2160,342 @@
       <w:pPr>
         <w:ind w:left="7200" w:hanging="180"/>
       </w:pPr>
+    </w:lvl>
+  </w:abstractNum>
+  <w:abstractNum w:abstractNumId="4" w15:restartNumberingAfterBreak="0">
+    <w:nsid w:val="27F63F5F"/>
+    <w:multiLevelType w:val="hybridMultilevel"/>
+    <w:tmpl w:val="E80E096A"/>
+    <w:lvl w:ilvl="0" w:tplc="C74E8D70">
+      <w:numFmt w:val="bullet"/>
+      <w:lvlText w:val="-"/>
+      <w:lvlJc w:val="left"/>
+      <w:pPr>
+        <w:ind w:left="720" w:hanging="360"/>
+      </w:pPr>
+      <w:rPr>
+        <w:rFonts w:ascii="Times New Roman" w:eastAsiaTheme="minorHAnsi" w:hAnsi="Times New Roman" w:cs="Times New Roman" w:hint="default"/>
+      </w:rPr>
+    </w:lvl>
+    <w:lvl w:ilvl="1" w:tplc="04090003" w:tentative="1">
+      <w:start w:val="1"/>
+      <w:numFmt w:val="bullet"/>
+      <w:lvlText w:val="o"/>
+      <w:lvlJc w:val="left"/>
+      <w:pPr>
+        <w:ind w:left="1440" w:hanging="360"/>
+      </w:pPr>
+      <w:rPr>
+        <w:rFonts w:ascii="Courier New" w:hAnsi="Courier New" w:cs="Courier New" w:hint="default"/>
+      </w:rPr>
+    </w:lvl>
+    <w:lvl w:ilvl="2" w:tplc="04090005" w:tentative="1">
+      <w:start w:val="1"/>
+      <w:numFmt w:val="bullet"/>
+      <w:lvlText w:val=""/>
+      <w:lvlJc w:val="left"/>
+      <w:pPr>
+        <w:ind w:left="2160" w:hanging="360"/>
+      </w:pPr>
+      <w:rPr>
+        <w:rFonts w:ascii="Wingdings" w:hAnsi="Wingdings" w:hint="default"/>
+      </w:rPr>
+    </w:lvl>
+    <w:lvl w:ilvl="3" w:tplc="04090001" w:tentative="1">
+      <w:start w:val="1"/>
+      <w:numFmt w:val="bullet"/>
+      <w:lvlText w:val=""/>
+      <w:lvlJc w:val="left"/>
+      <w:pPr>
+        <w:ind w:left="2880" w:hanging="360"/>
+      </w:pPr>
+      <w:rPr>
+        <w:rFonts w:ascii="Symbol" w:hAnsi="Symbol" w:hint="default"/>
+      </w:rPr>
+    </w:lvl>
+    <w:lvl w:ilvl="4" w:tplc="04090003" w:tentative="1">
+      <w:start w:val="1"/>
+      <w:numFmt w:val="bullet"/>
+      <w:lvlText w:val="o"/>
+      <w:lvlJc w:val="left"/>
+      <w:pPr>
+        <w:ind w:left="3600" w:hanging="360"/>
+      </w:pPr>
+      <w:rPr>
+        <w:rFonts w:ascii="Courier New" w:hAnsi="Courier New" w:cs="Courier New" w:hint="default"/>
+      </w:rPr>
+    </w:lvl>
+    <w:lvl w:ilvl="5" w:tplc="04090005" w:tentative="1">
+      <w:start w:val="1"/>
+      <w:numFmt w:val="bullet"/>
+      <w:lvlText w:val=""/>
+      <w:lvlJc w:val="left"/>
+      <w:pPr>
+        <w:ind w:left="4320" w:hanging="360"/>
+      </w:pPr>
+      <w:rPr>
+        <w:rFonts w:ascii="Wingdings" w:hAnsi="Wingdings" w:hint="default"/>
+      </w:rPr>
+    </w:lvl>
+    <w:lvl w:ilvl="6" w:tplc="04090001" w:tentative="1">
+      <w:start w:val="1"/>
+      <w:numFmt w:val="bullet"/>
+      <w:lvlText w:val=""/>
+      <w:lvlJc w:val="left"/>
+      <w:pPr>
+        <w:ind w:left="5040" w:hanging="360"/>
+      </w:pPr>
+      <w:rPr>
+        <w:rFonts w:ascii="Symbol" w:hAnsi="Symbol" w:hint="default"/>
+      </w:rPr>
+    </w:lvl>
+    <w:lvl w:ilvl="7" w:tplc="04090003" w:tentative="1">
+      <w:start w:val="1"/>
+      <w:numFmt w:val="bullet"/>
+      <w:lvlText w:val="o"/>
+      <w:lvlJc w:val="left"/>
+      <w:pPr>
+        <w:ind w:left="5760" w:hanging="360"/>
+      </w:pPr>
+      <w:rPr>
+        <w:rFonts w:ascii="Courier New" w:hAnsi="Courier New" w:cs="Courier New" w:hint="default"/>
+      </w:rPr>
+    </w:lvl>
+    <w:lvl w:ilvl="8" w:tplc="04090005" w:tentative="1">
+      <w:start w:val="1"/>
+      <w:numFmt w:val="bullet"/>
+      <w:lvlText w:val=""/>
+      <w:lvlJc w:val="left"/>
+      <w:pPr>
+        <w:ind w:left="6480" w:hanging="360"/>
+      </w:pPr>
+      <w:rPr>
+        <w:rFonts w:ascii="Wingdings" w:hAnsi="Wingdings" w:hint="default"/>
+      </w:rPr>
+    </w:lvl>
+  </w:abstractNum>
+  <w:abstractNum w:abstractNumId="5" w15:restartNumberingAfterBreak="0">
+    <w:nsid w:val="2AAD6671"/>
+    <w:multiLevelType w:val="hybridMultilevel"/>
+    <w:tmpl w:val="D0141E1E"/>
+    <w:lvl w:ilvl="0" w:tplc="C74E8D70">
+      <w:numFmt w:val="bullet"/>
+      <w:lvlText w:val="-"/>
+      <w:lvlJc w:val="left"/>
+      <w:pPr>
+        <w:ind w:left="720" w:hanging="360"/>
+      </w:pPr>
+      <w:rPr>
+        <w:rFonts w:ascii="Times New Roman" w:eastAsiaTheme="minorHAnsi" w:hAnsi="Times New Roman" w:cs="Times New Roman" w:hint="default"/>
+      </w:rPr>
+    </w:lvl>
+    <w:lvl w:ilvl="1" w:tplc="04090003" w:tentative="1">
+      <w:start w:val="1"/>
+      <w:numFmt w:val="bullet"/>
+      <w:lvlText w:val="o"/>
+      <w:lvlJc w:val="left"/>
+      <w:pPr>
+        <w:ind w:left="1440" w:hanging="360"/>
+      </w:pPr>
+      <w:rPr>
+        <w:rFonts w:ascii="Courier New" w:hAnsi="Courier New" w:cs="Courier New" w:hint="default"/>
+      </w:rPr>
+    </w:lvl>
+    <w:lvl w:ilvl="2" w:tplc="04090005" w:tentative="1">
+      <w:start w:val="1"/>
+      <w:numFmt w:val="bullet"/>
+      <w:lvlText w:val=""/>
+      <w:lvlJc w:val="left"/>
+      <w:pPr>
+        <w:ind w:left="2160" w:hanging="360"/>
+      </w:pPr>
+      <w:rPr>
+        <w:rFonts w:ascii="Wingdings" w:hAnsi="Wingdings" w:hint="default"/>
+      </w:rPr>
+    </w:lvl>
+    <w:lvl w:ilvl="3" w:tplc="04090001" w:tentative="1">
+      <w:start w:val="1"/>
+      <w:numFmt w:val="bullet"/>
+      <w:lvlText w:val=""/>
+      <w:lvlJc w:val="left"/>
+      <w:pPr>
+        <w:ind w:left="2880" w:hanging="360"/>
+      </w:pPr>
+      <w:rPr>
+        <w:rFonts w:ascii="Symbol" w:hAnsi="Symbol" w:hint="default"/>
+      </w:rPr>
+    </w:lvl>
+    <w:lvl w:ilvl="4" w:tplc="04090003" w:tentative="1">
+      <w:start w:val="1"/>
+      <w:numFmt w:val="bullet"/>
+      <w:lvlText w:val="o"/>
+      <w:lvlJc w:val="left"/>
+      <w:pPr>
+        <w:ind w:left="3600" w:hanging="360"/>
+      </w:pPr>
+      <w:rPr>
+        <w:rFonts w:ascii="Courier New" w:hAnsi="Courier New" w:cs="Courier New" w:hint="default"/>
+      </w:rPr>
+    </w:lvl>
+    <w:lvl w:ilvl="5" w:tplc="04090005" w:tentative="1">
+      <w:start w:val="1"/>
+      <w:numFmt w:val="bullet"/>
+      <w:lvlText w:val=""/>
+      <w:lvlJc w:val="left"/>
+      <w:pPr>
+        <w:ind w:left="4320" w:hanging="360"/>
+      </w:pPr>
+      <w:rPr>
+        <w:rFonts w:ascii="Wingdings" w:hAnsi="Wingdings" w:hint="default"/>
+      </w:rPr>
+    </w:lvl>
+    <w:lvl w:ilvl="6" w:tplc="04090001" w:tentative="1">
+      <w:start w:val="1"/>
+      <w:numFmt w:val="bullet"/>
+      <w:lvlText w:val=""/>
+      <w:lvlJc w:val="left"/>
+      <w:pPr>
+        <w:ind w:left="5040" w:hanging="360"/>
+      </w:pPr>
+      <w:rPr>
+        <w:rFonts w:ascii="Symbol" w:hAnsi="Symbol" w:hint="default"/>
+      </w:rPr>
+    </w:lvl>
+    <w:lvl w:ilvl="7" w:tplc="04090003" w:tentative="1">
+      <w:start w:val="1"/>
+      <w:numFmt w:val="bullet"/>
+      <w:lvlText w:val="o"/>
+      <w:lvlJc w:val="left"/>
+      <w:pPr>
+        <w:ind w:left="5760" w:hanging="360"/>
+      </w:pPr>
+      <w:rPr>
+        <w:rFonts w:ascii="Courier New" w:hAnsi="Courier New" w:cs="Courier New" w:hint="default"/>
+      </w:rPr>
+    </w:lvl>
+    <w:lvl w:ilvl="8" w:tplc="04090005" w:tentative="1">
+      <w:start w:val="1"/>
+      <w:numFmt w:val="bullet"/>
+      <w:lvlText w:val=""/>
+      <w:lvlJc w:val="left"/>
+      <w:pPr>
+        <w:ind w:left="6480" w:hanging="360"/>
+      </w:pPr>
+      <w:rPr>
+        <w:rFonts w:ascii="Wingdings" w:hAnsi="Wingdings" w:hint="default"/>
+      </w:rPr>
+    </w:lvl>
+  </w:abstractNum>
+  <w:abstractNum w:abstractNumId="6" w15:restartNumberingAfterBreak="0">
+    <w:nsid w:val="32AC3361"/>
+    <w:multiLevelType w:val="hybridMultilevel"/>
+    <w:tmpl w:val="A9EAF6D8"/>
+    <w:lvl w:ilvl="0" w:tplc="DF5C8E40">
+      <w:numFmt w:val="bullet"/>
+      <w:lvlText w:val="-"/>
+      <w:lvlJc w:val="left"/>
+      <w:pPr>
+        <w:ind w:left="720" w:hanging="360"/>
+      </w:pPr>
+      <w:rPr>
+        <w:rFonts w:ascii="Times New Roman" w:eastAsiaTheme="minorHAnsi" w:hAnsi="Times New Roman" w:cs="Times New Roman" w:hint="default"/>
+      </w:rPr>
+    </w:lvl>
+    <w:lvl w:ilvl="1" w:tplc="04090003" w:tentative="1">
+      <w:start w:val="1"/>
+      <w:numFmt w:val="bullet"/>
+      <w:lvlText w:val="o"/>
+      <w:lvlJc w:val="left"/>
+      <w:pPr>
+        <w:ind w:left="1440" w:hanging="360"/>
+      </w:pPr>
+      <w:rPr>
+        <w:rFonts w:ascii="Courier New" w:hAnsi="Courier New" w:cs="Courier New" w:hint="default"/>
+      </w:rPr>
+    </w:lvl>
+    <w:lvl w:ilvl="2" w:tplc="04090005" w:tentative="1">
+      <w:start w:val="1"/>
+      <w:numFmt w:val="bullet"/>
+      <w:lvlText w:val=""/>
+      <w:lvlJc w:val="left"/>
+      <w:pPr>
+        <w:ind w:left="2160" w:hanging="360"/>
+      </w:pPr>
+      <w:rPr>
+        <w:rFonts w:ascii="Wingdings" w:hAnsi="Wingdings" w:hint="default"/>
+      </w:rPr>
+    </w:lvl>
+    <w:lvl w:ilvl="3" w:tplc="04090001" w:tentative="1">
+      <w:start w:val="1"/>
+      <w:numFmt w:val="bullet"/>
+      <w:lvlText w:val=""/>
+      <w:lvlJc w:val="left"/>
+      <w:pPr>
+        <w:ind w:left="2880" w:hanging="360"/>
+      </w:pPr>
+      <w:rPr>
+        <w:rFonts w:ascii="Symbol" w:hAnsi="Symbol" w:hint="default"/>
+      </w:rPr>
+    </w:lvl>
+    <w:lvl w:ilvl="4" w:tplc="04090003" w:tentative="1">
+      <w:start w:val="1"/>
+      <w:numFmt w:val="bullet"/>
+      <w:lvlText w:val="o"/>
+      <w:lvlJc w:val="left"/>
+      <w:pPr>
+        <w:ind w:left="3600" w:hanging="360"/>
+      </w:pPr>
+      <w:rPr>
+        <w:rFonts w:ascii="Courier New" w:hAnsi="Courier New" w:cs="Courier New" w:hint="default"/>
+      </w:rPr>
+    </w:lvl>
+    <w:lvl w:ilvl="5" w:tplc="04090005" w:tentative="1">
+      <w:start w:val="1"/>
+      <w:numFmt w:val="bullet"/>
+      <w:lvlText w:val=""/>
+      <w:lvlJc w:val="left"/>
+      <w:pPr>
+        <w:ind w:left="4320" w:hanging="360"/>
+      </w:pPr>
+      <w:rPr>
+        <w:rFonts w:ascii="Wingdings" w:hAnsi="Wingdings" w:hint="default"/>
+      </w:rPr>
+    </w:lvl>
+    <w:lvl w:ilvl="6" w:tplc="04090001" w:tentative="1">
+      <w:start w:val="1"/>
+      <w:numFmt w:val="bullet"/>
+      <w:lvlText w:val=""/>
+      <w:lvlJc w:val="left"/>
+      <w:pPr>
+        <w:ind w:left="5040" w:hanging="360"/>
+      </w:pPr>
+      <w:rPr>
+        <w:rFonts w:ascii="Symbol" w:hAnsi="Symbol" w:hint="default"/>
+      </w:rPr>
+    </w:lvl>
+    <w:lvl w:ilvl="7" w:tplc="04090003" w:tentative="1">
+      <w:start w:val="1"/>
+      <w:numFmt w:val="bullet"/>
+      <w:lvlText w:val="o"/>
+      <w:lvlJc w:val="left"/>
+      <w:pPr>
+        <w:ind w:left="5760" w:hanging="360"/>
+      </w:pPr>
+      <w:rPr>
+        <w:rFonts w:ascii="Courier New" w:hAnsi="Courier New" w:cs="Courier New" w:hint="default"/>
+      </w:rPr>
+    </w:lvl>
+    <w:lvl w:ilvl="8" w:tplc="04090005" w:tentative="1">
+      <w:start w:val="1"/>
+      <w:numFmt w:val="bullet"/>
+      <w:lvlText w:val=""/>
+      <w:lvlJc w:val="left"/>
+      <w:pPr>
+        <w:ind w:left="6480" w:hanging="360"/>
+      </w:pPr>
+      <w:rPr>
+        <w:rFonts w:ascii="Wingdings" w:hAnsi="Wingdings" w:hint="default"/>
+      </w:rPr>
     </w:lvl>
   </w:abstractNum>
   <w:num w:numId="1">
@@ -2250,6 +2509,15 @@
   </w:num>
   <w:num w:numId="4">
     <w:abstractNumId w:val="3"/>
+  </w:num>
+  <w:num w:numId="5">
+    <w:abstractNumId w:val="6"/>
+  </w:num>
+  <w:num w:numId="6">
+    <w:abstractNumId w:val="5"/>
+  </w:num>
+  <w:num w:numId="7">
+    <w:abstractNumId w:val="4"/>
   </w:num>
 </w:numbering>
 </file>

</xml_diff>

<commit_message>
Add kill and swap supplemental features to outline
</commit_message>
<xml_diff>
--- a/files/Zork-Plus-Plus Phase 1 OOO submission.docx
+++ b/files/Zork-Plus-Plus Phase 1 OOO submission.docx
@@ -27,6 +27,660 @@
         <w:t>Use Case</w:t>
       </w:r>
     </w:p>
+    <w:p/>
+    <w:p>
+      <w:r>
+        <w:t>Use Case 1</w:t>
+      </w:r>
+    </w:p>
+    <w:p>
+      <w:r>
+        <w:t>Name:</w:t>
+      </w:r>
+      <w:r>
+        <w:t xml:space="preserve"> Kill</w:t>
+      </w:r>
+    </w:p>
+    <w:p>
+      <w:r>
+        <w:t xml:space="preserve">Synopsis: </w:t>
+      </w:r>
+      <w:r>
+        <w:t>In addition to armory and weapons, t</w:t>
+      </w:r>
+      <w:r>
+        <w:t>he .zork file will contain a special item</w:t>
+      </w:r>
+      <w:r>
+        <w:t xml:space="preserve"> called Snake in </w:t>
+      </w:r>
+      <w:r>
+        <w:t>a</w:t>
+      </w:r>
+      <w:r>
+        <w:t xml:space="preserve"> </w:t>
+      </w:r>
+      <w:r>
+        <w:t xml:space="preserve">specific </w:t>
+      </w:r>
+      <w:r>
+        <w:t xml:space="preserve">room. </w:t>
+      </w:r>
+      <w:r>
+        <w:t xml:space="preserve">When </w:t>
+      </w:r>
+      <w:r>
+        <w:t>the</w:t>
+      </w:r>
+      <w:r>
+        <w:t xml:space="preserve"> user enters </w:t>
+      </w:r>
+      <w:r>
+        <w:t>the room where the snake is, the system will print “There is a snake in this room</w:t>
+      </w:r>
+      <w:r>
+        <w:t xml:space="preserve">.” The user will use </w:t>
+      </w:r>
+      <w:r>
+        <w:t xml:space="preserve">the </w:t>
+      </w:r>
+      <w:r>
+        <w:t>command “kill</w:t>
+      </w:r>
+      <w:r>
+        <w:t xml:space="preserve"> snake.</w:t>
+      </w:r>
+      <w:r>
+        <w:t>”</w:t>
+      </w:r>
+      <w:r>
+        <w:t xml:space="preserve"> Then</w:t>
+      </w:r>
+      <w:r>
+        <w:t>,</w:t>
+      </w:r>
+      <w:r>
+        <w:t xml:space="preserve"> the system will print a message </w:t>
+      </w:r>
+      <w:r>
+        <w:t xml:space="preserve">“Kill snake with what?” If the user possesses a dagger or sword, </w:t>
+      </w:r>
+      <w:r>
+        <w:t>they will type “kill snake with sword” or “kill snake with dagger</w:t>
+      </w:r>
+      <w:r>
+        <w:t>.”</w:t>
+      </w:r>
+      <w:r>
+        <w:t xml:space="preserve"> </w:t>
+      </w:r>
+      <w:r>
+        <w:t xml:space="preserve">The system will remove the snake from the room and </w:t>
+      </w:r>
+      <w:r>
+        <w:t xml:space="preserve">print </w:t>
+      </w:r>
+      <w:r>
+        <w:t xml:space="preserve">a message </w:t>
+      </w:r>
+      <w:r>
+        <w:t>“After suffering</w:t>
+      </w:r>
+      <w:r>
+        <w:t xml:space="preserve"> life-threatening</w:t>
+      </w:r>
+      <w:r>
+        <w:t xml:space="preserve"> injuries, you manage to kill the snake” and user score will increase by 25 points.</w:t>
+      </w:r>
+      <w:r>
+        <w:t xml:space="preserve"> If the user does</w:t>
+      </w:r>
+      <w:r>
+        <w:t xml:space="preserve"> not</w:t>
+      </w:r>
+      <w:r>
+        <w:t xml:space="preserve"> </w:t>
+      </w:r>
+      <w:r>
+        <w:t>possess</w:t>
+      </w:r>
+      <w:r>
+        <w:t xml:space="preserve"> a dagger or a sword</w:t>
+      </w:r>
+      <w:r>
+        <w:t xml:space="preserve">, </w:t>
+      </w:r>
+      <w:r>
+        <w:t xml:space="preserve">the snake will bite them and the </w:t>
+      </w:r>
+      <w:r>
+        <w:t>system will print a message “The snake bit you</w:t>
+      </w:r>
+      <w:r>
+        <w:t>!</w:t>
+      </w:r>
+      <w:r>
+        <w:t>”</w:t>
+      </w:r>
+      <w:r>
+        <w:t xml:space="preserve"> and user score will decrease by half</w:t>
+      </w:r>
+      <w:r>
+        <w:t xml:space="preserve">. If the user enters “health”, the system will print “You </w:t>
+      </w:r>
+      <w:r>
+        <w:t xml:space="preserve">suffer intense pain </w:t>
+      </w:r>
+      <w:r>
+        <w:t>while</w:t>
+      </w:r>
+      <w:r>
+        <w:t xml:space="preserve"> flesh </w:t>
+      </w:r>
+      <w:r>
+        <w:t>c</w:t>
+      </w:r>
+      <w:r>
+        <w:t>omes</w:t>
+      </w:r>
+      <w:r>
+        <w:t xml:space="preserve"> out of your body</w:t>
+      </w:r>
+      <w:r>
+        <w:t>.”</w:t>
+      </w:r>
+    </w:p>
+    <w:p>
+      <w:r>
+        <w:t xml:space="preserve">Actors: </w:t>
+      </w:r>
+      <w:r>
+        <w:t>User</w:t>
+      </w:r>
+    </w:p>
+    <w:p>
+      <w:r>
+        <w:t xml:space="preserve">Precondition(s): The user </w:t>
+      </w:r>
+      <w:r>
+        <w:t>has to enter the room where the snake is</w:t>
+      </w:r>
+      <w:r>
+        <w:t xml:space="preserve"> hiding</w:t>
+      </w:r>
+      <w:r>
+        <w:t xml:space="preserve"> and possess either a dagger or sword.</w:t>
+      </w:r>
+    </w:p>
+    <w:p>
+      <w:r>
+        <w:t>Sunny Day flow:</w:t>
+      </w:r>
+    </w:p>
+    <w:p>
+      <w:pPr>
+        <w:pStyle w:val="ListParagraph"/>
+        <w:numPr>
+          <w:ilvl w:val="0"/>
+          <w:numId w:val="10"/>
+        </w:numPr>
+      </w:pPr>
+      <w:r>
+        <w:t>The user enters the room</w:t>
+      </w:r>
+    </w:p>
+    <w:p>
+      <w:pPr>
+        <w:pStyle w:val="ListParagraph"/>
+        <w:numPr>
+          <w:ilvl w:val="0"/>
+          <w:numId w:val="10"/>
+        </w:numPr>
+      </w:pPr>
+      <w:r>
+        <w:t>Following the room description, there will be a message “There is a snake here”</w:t>
+      </w:r>
+    </w:p>
+    <w:p>
+      <w:pPr>
+        <w:pStyle w:val="ListParagraph"/>
+        <w:numPr>
+          <w:ilvl w:val="0"/>
+          <w:numId w:val="10"/>
+        </w:numPr>
+      </w:pPr>
+      <w:r>
+        <w:t>The user will enter the command “kill snake” (case insensitive)</w:t>
+      </w:r>
+    </w:p>
+    <w:p>
+      <w:pPr>
+        <w:pStyle w:val="ListParagraph"/>
+        <w:numPr>
+          <w:ilvl w:val="0"/>
+          <w:numId w:val="10"/>
+        </w:numPr>
+      </w:pPr>
+      <w:r>
+        <w:t>The system will print “Kill snake with what”</w:t>
+      </w:r>
+    </w:p>
+    <w:p>
+      <w:pPr>
+        <w:pStyle w:val="ListParagraph"/>
+        <w:numPr>
+          <w:ilvl w:val="0"/>
+          <w:numId w:val="10"/>
+        </w:numPr>
+      </w:pPr>
+      <w:r>
+        <w:t>The user will type “Kill snake with dagger” or “Kill snake with sword” (case insensitive)</w:t>
+      </w:r>
+    </w:p>
+    <w:p>
+      <w:pPr>
+        <w:pStyle w:val="ListParagraph"/>
+        <w:numPr>
+          <w:ilvl w:val="0"/>
+          <w:numId w:val="10"/>
+        </w:numPr>
+      </w:pPr>
+      <w:r>
+        <w:t>If user types “kill snake with dagger”, the system will print “The snake bites you in the ankle as you slash the snake’s tail off” and user score will decrease by 10 points. If user types “kill snake with dagger” again, the system will print “You attempt to stab the snake in the back as it bites</w:t>
+      </w:r>
+      <w:r>
+        <w:t xml:space="preserve"> your </w:t>
+      </w:r>
+      <w:r>
+        <w:t>hand off” and user score will decrease by another 10 points. If the user types “kill snake will dagger” again, the system will print “</w:t>
+      </w:r>
+      <w:r>
+        <w:t>After</w:t>
+      </w:r>
+      <w:r>
+        <w:t xml:space="preserve"> suffering </w:t>
+      </w:r>
+      <w:r>
+        <w:t>multiple life-threatening</w:t>
+      </w:r>
+      <w:r>
+        <w:t xml:space="preserve"> injuries, you manage to kill the snake” and user score will increase by 25 points. </w:t>
+      </w:r>
+    </w:p>
+    <w:p>
+      <w:pPr>
+        <w:pStyle w:val="ListParagraph"/>
+        <w:numPr>
+          <w:ilvl w:val="0"/>
+          <w:numId w:val="10"/>
+        </w:numPr>
+      </w:pPr>
+      <w:r>
+        <w:t>If the user types “kill snake with sword”, the system will print “You stab the snake in the back as it smacks its venomous tail in your face” and user score decreases by 10 points. If user types “kill snake with sword” again, the system will print “</w:t>
+      </w:r>
+      <w:r>
+        <w:t xml:space="preserve">After suffering </w:t>
+      </w:r>
+      <w:r>
+        <w:t>life-threatening</w:t>
+      </w:r>
+      <w:r>
+        <w:t xml:space="preserve"> injuries, you manage to kill the snake</w:t>
+      </w:r>
+      <w:r>
+        <w:t xml:space="preserve">” and user score will increase by </w:t>
+      </w:r>
+      <w:r>
+        <w:t>30</w:t>
+      </w:r>
+      <w:r>
+        <w:t xml:space="preserve"> points.</w:t>
+      </w:r>
+    </w:p>
+    <w:p>
+      <w:r>
+        <w:lastRenderedPageBreak/>
+        <w:t>Rainy Day #1</w:t>
+      </w:r>
+    </w:p>
+    <w:p>
+      <w:pPr>
+        <w:pStyle w:val="ListParagraph"/>
+        <w:numPr>
+          <w:ilvl w:val="0"/>
+          <w:numId w:val="13"/>
+        </w:numPr>
+      </w:pPr>
+      <w:r>
+        <w:t>The</w:t>
+      </w:r>
+      <w:r>
+        <w:t xml:space="preserve"> user does not possess a dagger or a sword</w:t>
+      </w:r>
+    </w:p>
+    <w:p>
+      <w:pPr>
+        <w:pStyle w:val="ListParagraph"/>
+        <w:numPr>
+          <w:ilvl w:val="0"/>
+          <w:numId w:val="13"/>
+        </w:numPr>
+      </w:pPr>
+      <w:r>
+        <w:t>T</w:t>
+      </w:r>
+      <w:r>
+        <w:t xml:space="preserve">he snake </w:t>
+      </w:r>
+      <w:r>
+        <w:t>will bite the user</w:t>
+      </w:r>
+      <w:r>
+        <w:t xml:space="preserve"> and the system will print a message “The snake bit you!”. </w:t>
+      </w:r>
+    </w:p>
+    <w:p>
+      <w:pPr>
+        <w:pStyle w:val="ListParagraph"/>
+        <w:numPr>
+          <w:ilvl w:val="0"/>
+          <w:numId w:val="13"/>
+        </w:numPr>
+      </w:pPr>
+      <w:r>
+        <w:t>If the user enters “health”, the system will print “</w:t>
+      </w:r>
+      <w:r>
+        <w:t>In addition to the snake eating flesh in your</w:t>
+      </w:r>
+      <w:r>
+        <w:t xml:space="preserve"> left</w:t>
+      </w:r>
+      <w:r>
+        <w:t xml:space="preserve"> foot, you</w:t>
+      </w:r>
+      <w:r>
+        <w:t xml:space="preserve"> are suffering life-threatening</w:t>
+      </w:r>
+      <w:r>
+        <w:t xml:space="preserve"> injuries</w:t>
+      </w:r>
+      <w:r>
+        <w:t>.”</w:t>
+      </w:r>
+    </w:p>
+    <w:p>
+      <w:pPr>
+        <w:pStyle w:val="ListParagraph"/>
+        <w:numPr>
+          <w:ilvl w:val="0"/>
+          <w:numId w:val="13"/>
+        </w:numPr>
+      </w:pPr>
+      <w:r>
+        <w:t>If the user moves into another room, the system will print a message “The snake bites yo</w:t>
+      </w:r>
+      <w:r>
+        <w:t>u in the back as you attempt to flee”</w:t>
+      </w:r>
+      <w:r>
+        <w:t xml:space="preserve"> and user score decreases by </w:t>
+      </w:r>
+      <w:r>
+        <w:t>20</w:t>
+      </w:r>
+      <w:r>
+        <w:t xml:space="preserve"> points</w:t>
+      </w:r>
+    </w:p>
+    <w:p>
+      <w:pPr>
+        <w:pStyle w:val="ListParagraph"/>
+        <w:numPr>
+          <w:ilvl w:val="0"/>
+          <w:numId w:val="13"/>
+        </w:numPr>
+      </w:pPr>
+      <w:r>
+        <w:t>If the user enters “health”, the system will print “You are crawling on one foot and one arm.”</w:t>
+      </w:r>
+    </w:p>
+    <w:p/>
+    <w:p/>
+    <w:p>
+      <w:r>
+        <w:t xml:space="preserve">Use Case </w:t>
+      </w:r>
+      <w:r>
+        <w:t>2</w:t>
+      </w:r>
+    </w:p>
+    <w:p>
+      <w:r>
+        <w:t xml:space="preserve">Name: </w:t>
+      </w:r>
+      <w:r>
+        <w:t>Swap</w:t>
+      </w:r>
+    </w:p>
+    <w:p>
+      <w:r>
+        <w:t>Synopsis: In addition to armory and weapons</w:t>
+      </w:r>
+      <w:r>
+        <w:t xml:space="preserve">, </w:t>
+      </w:r>
+      <w:r>
+        <w:t xml:space="preserve">there will be items spread throughout different rooms for the user to take. The swap command will replace items in the room the user </w:t>
+      </w:r>
+      <w:r>
+        <w:t xml:space="preserve">is currently in with items </w:t>
+      </w:r>
+      <w:r>
+        <w:t>the user possesses</w:t>
+      </w:r>
+      <w:r>
+        <w:t xml:space="preserve">. </w:t>
+      </w:r>
+    </w:p>
+    <w:p>
+      <w:r>
+        <w:t>Actors: User</w:t>
+      </w:r>
+    </w:p>
+    <w:p>
+      <w:r>
+        <w:t xml:space="preserve">Precondition(s): </w:t>
+      </w:r>
+      <w:r>
+        <w:t>The user needs to possess an item(s).</w:t>
+      </w:r>
+    </w:p>
+    <w:p>
+      <w:r>
+        <w:t>Sunny Day flow:</w:t>
+      </w:r>
+    </w:p>
+    <w:p>
+      <w:pPr>
+        <w:pStyle w:val="ListParagraph"/>
+        <w:numPr>
+          <w:ilvl w:val="0"/>
+          <w:numId w:val="15"/>
+        </w:numPr>
+      </w:pPr>
+      <w:r>
+        <w:t>The user enters the room</w:t>
+      </w:r>
+    </w:p>
+    <w:p>
+      <w:pPr>
+        <w:pStyle w:val="ListParagraph"/>
+        <w:numPr>
+          <w:ilvl w:val="0"/>
+          <w:numId w:val="15"/>
+        </w:numPr>
+      </w:pPr>
+      <w:r>
+        <w:t xml:space="preserve">Following the room description, there will be a message “There is </w:t>
+      </w:r>
+      <w:r>
+        <w:t>a(n) [item] here</w:t>
+      </w:r>
+      <w:r>
+        <w:t>”</w:t>
+      </w:r>
+    </w:p>
+    <w:p>
+      <w:pPr>
+        <w:pStyle w:val="ListParagraph"/>
+        <w:numPr>
+          <w:ilvl w:val="0"/>
+          <w:numId w:val="15"/>
+        </w:numPr>
+      </w:pPr>
+      <w:r>
+        <w:t>The user will enter the command “</w:t>
+      </w:r>
+      <w:r>
+        <w:t>swap</w:t>
+      </w:r>
+      <w:r>
+        <w:t>” (case insensitive)</w:t>
+      </w:r>
+    </w:p>
+    <w:p>
+      <w:pPr>
+        <w:pStyle w:val="ListParagraph"/>
+        <w:numPr>
+          <w:ilvl w:val="0"/>
+          <w:numId w:val="15"/>
+        </w:numPr>
+      </w:pPr>
+      <w:r>
+        <w:t xml:space="preserve">The system will </w:t>
+      </w:r>
+      <w:r>
+        <w:t>print “Swap what?</w:t>
+      </w:r>
+      <w:r>
+        <w:t xml:space="preserve"> (</w:t>
+      </w:r>
+      <w:r>
+        <w:t xml:space="preserve">usage: </w:t>
+      </w:r>
+      <w:bookmarkStart w:id="0" w:name="_GoBack"/>
+      <w:bookmarkEnd w:id="0"/>
+      <w:r>
+        <w:t>swap &lt;item&gt; with &lt;item&gt;</w:t>
+      </w:r>
+      <w:r>
+        <w:t>)</w:t>
+      </w:r>
+      <w:r>
+        <w:t>”</w:t>
+      </w:r>
+    </w:p>
+    <w:p>
+      <w:pPr>
+        <w:pStyle w:val="ListParagraph"/>
+        <w:numPr>
+          <w:ilvl w:val="0"/>
+          <w:numId w:val="15"/>
+        </w:numPr>
+      </w:pPr>
+      <w:r>
+        <w:t>The user will enter “</w:t>
+      </w:r>
+      <w:r>
+        <w:t xml:space="preserve">swap </w:t>
+      </w:r>
+      <w:r>
+        <w:t>&lt;item&gt; with &lt;item&gt;</w:t>
+      </w:r>
+      <w:r>
+        <w:t>”</w:t>
+      </w:r>
+    </w:p>
+    <w:p>
+      <w:pPr>
+        <w:pStyle w:val="ListParagraph"/>
+        <w:numPr>
+          <w:ilvl w:val="0"/>
+          <w:numId w:val="15"/>
+        </w:numPr>
+      </w:pPr>
+      <w:r>
+        <w:t xml:space="preserve">The </w:t>
+      </w:r>
+      <w:r>
+        <w:t>system will swap the user’s item(s) with item</w:t>
+      </w:r>
+    </w:p>
+    <w:p>
+      <w:pPr>
+        <w:pStyle w:val="ListParagraph"/>
+        <w:numPr>
+          <w:ilvl w:val="0"/>
+          <w:numId w:val="15"/>
+        </w:numPr>
+      </w:pPr>
+      <w:r>
+        <w:t>The user’s inventory will be updated</w:t>
+      </w:r>
+    </w:p>
+    <w:p/>
+    <w:p>
+      <w:r>
+        <w:t>Rainy Day #1</w:t>
+      </w:r>
+    </w:p>
+    <w:p>
+      <w:pPr>
+        <w:pStyle w:val="ListParagraph"/>
+        <w:numPr>
+          <w:ilvl w:val="0"/>
+          <w:numId w:val="17"/>
+        </w:numPr>
+      </w:pPr>
+      <w:r>
+        <w:t>The</w:t>
+      </w:r>
+      <w:r>
+        <w:t xml:space="preserve"> user doesn’t have any items</w:t>
+      </w:r>
+    </w:p>
+    <w:p>
+      <w:pPr>
+        <w:pStyle w:val="ListParagraph"/>
+        <w:numPr>
+          <w:ilvl w:val="0"/>
+          <w:numId w:val="17"/>
+        </w:numPr>
+      </w:pPr>
+      <w:r>
+        <w:t xml:space="preserve">The </w:t>
+      </w:r>
+      <w:r>
+        <w:t xml:space="preserve">system will print “You don’t have </w:t>
+      </w:r>
+      <w:r>
+        <w:t xml:space="preserve">a(n) </w:t>
+      </w:r>
+      <w:r>
+        <w:t>&lt;item&gt; to swap</w:t>
+      </w:r>
+      <w:r>
+        <w:t>” or “You don’t have any items to swap</w:t>
+      </w:r>
+      <w:r>
+        <w:t>”</w:t>
+      </w:r>
+    </w:p>
+    <w:p/>
+    <w:p/>
+    <w:p/>
+    <w:p/>
     <w:p>
       <w:pPr>
         <w:pStyle w:val="Heading3"/>
@@ -109,6 +763,9 @@
         <w:t>1</w:t>
       </w:r>
       <w:r>
+        <w:rPr>
+          <w:noProof/>
+        </w:rPr>
         <w:fldChar w:fldCharType="end"/>
       </w:r>
       <w:r>
@@ -191,6 +848,9 @@
         <w:t>2</w:t>
       </w:r>
       <w:r>
+        <w:rPr>
+          <w:noProof/>
+        </w:rPr>
         <w:fldChar w:fldCharType="end"/>
       </w:r>
       <w:r>
@@ -273,6 +933,9 @@
         <w:t>3</w:t>
       </w:r>
       <w:r>
+        <w:rPr>
+          <w:noProof/>
+        </w:rPr>
         <w:fldChar w:fldCharType="end"/>
       </w:r>
       <w:r>
@@ -1439,12 +2102,7 @@
     <w:p/>
     <w:p/>
     <w:sectPr>
-      <w:headerReference w:type="even" r:id="rId10"/>
-      <w:headerReference w:type="default" r:id="rId11"/>
-      <w:footerReference w:type="even" r:id="rId12"/>
-      <w:footerReference w:type="default" r:id="rId13"/>
-      <w:headerReference w:type="first" r:id="rId14"/>
-      <w:footerReference w:type="first" r:id="rId15"/>
+      <w:headerReference w:type="default" r:id="rId10"/>
       <w:pgSz w:w="12240" w:h="15840"/>
       <w:pgMar w:top="1440" w:right="1440" w:bottom="1440" w:left="1440" w:header="720" w:footer="720" w:gutter="0"/>
       <w:cols w:space="720"/>
@@ -1479,36 +2137,6 @@
 </w:endnotes>
 </file>
 
-<file path=word/footer1.xml><?xml version="1.0" encoding="utf-8"?>
-<w:ftr xmlns:wpc="http://schemas.microsoft.com/office/word/2010/wordprocessingCanvas" xmlns:cx="http://schemas.microsoft.com/office/drawing/2014/chartex" xmlns:cx1="http://schemas.microsoft.com/office/drawing/2015/9/8/chartex" xmlns:cx2="http://schemas.microsoft.com/office/drawing/2015/10/21/chartex" xmlns:cx3="http://schemas.microsoft.com/office/drawing/2016/5/9/chartex" xmlns:cx4="http://schemas.microsoft.com/office/drawing/2016/5/10/chartex" xmlns:cx5="http://schemas.microsoft.com/office/drawing/2016/5/11/chartex" xmlns:cx6="http://schemas.microsoft.com/office/drawing/2016/5/12/chartex" xmlns:cx7="http://schemas.microsoft.com/office/drawing/2016/5/13/chartex" xmlns:cx8="http://schemas.microsoft.com/office/drawing/2016/5/14/chartex" xmlns:mc="http://schemas.openxmlformats.org/markup-compatibility/2006" xmlns:aink="http://schemas.microsoft.com/office/drawing/2016/ink" xmlns:am3d="http://schemas.microsoft.com/office/drawing/2017/model3d" xmlns:o="urn:schemas-microsoft-com:office:office" xmlns:r="http://schemas.openxmlformats.org/officeDocument/2006/relationships" xmlns:m="http://schemas.openxmlformats.org/officeDocument/2006/math" xmlns:v="urn:schemas-microsoft-com:vml" xmlns:wp14="http://schemas.microsoft.com/office/word/2010/wordprocessingDrawing" xmlns:wp="http://schemas.openxmlformats.org/drawingml/2006/wordprocessingDrawing" xmlns:w10="urn:schemas-microsoft-com:office:word" xmlns:w="http://schemas.openxmlformats.org/wordprocessingml/2006/main" xmlns:w14="http://schemas.microsoft.com/office/word/2010/wordml" xmlns:w15="http://schemas.microsoft.com/office/word/2012/wordml" xmlns:w16cid="http://schemas.microsoft.com/office/word/2016/wordml/cid" xmlns:w16se="http://schemas.microsoft.com/office/word/2015/wordml/symex" xmlns:wpg="http://schemas.microsoft.com/office/word/2010/wordprocessingGroup" xmlns:wpi="http://schemas.microsoft.com/office/word/2010/wordprocessingInk" xmlns:wne="http://schemas.microsoft.com/office/word/2006/wordml" xmlns:wps="http://schemas.microsoft.com/office/word/2010/wordprocessingShape" mc:Ignorable="w14 w15 w16se w16cid wp14">
-  <w:p>
-    <w:pPr>
-      <w:pStyle w:val="Footer"/>
-    </w:pPr>
-  </w:p>
-</w:ftr>
-</file>
-
-<file path=word/footer2.xml><?xml version="1.0" encoding="utf-8"?>
-<w:ftr xmlns:wpc="http://schemas.microsoft.com/office/word/2010/wordprocessingCanvas" xmlns:cx="http://schemas.microsoft.com/office/drawing/2014/chartex" xmlns:cx1="http://schemas.microsoft.com/office/drawing/2015/9/8/chartex" xmlns:cx2="http://schemas.microsoft.com/office/drawing/2015/10/21/chartex" xmlns:cx3="http://schemas.microsoft.com/office/drawing/2016/5/9/chartex" xmlns:cx4="http://schemas.microsoft.com/office/drawing/2016/5/10/chartex" xmlns:cx5="http://schemas.microsoft.com/office/drawing/2016/5/11/chartex" xmlns:cx6="http://schemas.microsoft.com/office/drawing/2016/5/12/chartex" xmlns:cx7="http://schemas.microsoft.com/office/drawing/2016/5/13/chartex" xmlns:cx8="http://schemas.microsoft.com/office/drawing/2016/5/14/chartex" xmlns:mc="http://schemas.openxmlformats.org/markup-compatibility/2006" xmlns:aink="http://schemas.microsoft.com/office/drawing/2016/ink" xmlns:am3d="http://schemas.microsoft.com/office/drawing/2017/model3d" xmlns:o="urn:schemas-microsoft-com:office:office" xmlns:r="http://schemas.openxmlformats.org/officeDocument/2006/relationships" xmlns:m="http://schemas.openxmlformats.org/officeDocument/2006/math" xmlns:v="urn:schemas-microsoft-com:vml" xmlns:wp14="http://schemas.microsoft.com/office/word/2010/wordprocessingDrawing" xmlns:wp="http://schemas.openxmlformats.org/drawingml/2006/wordprocessingDrawing" xmlns:w10="urn:schemas-microsoft-com:office:word" xmlns:w="http://schemas.openxmlformats.org/wordprocessingml/2006/main" xmlns:w14="http://schemas.microsoft.com/office/word/2010/wordml" xmlns:w15="http://schemas.microsoft.com/office/word/2012/wordml" xmlns:w16cid="http://schemas.microsoft.com/office/word/2016/wordml/cid" xmlns:w16se="http://schemas.microsoft.com/office/word/2015/wordml/symex" xmlns:wpg="http://schemas.microsoft.com/office/word/2010/wordprocessingGroup" xmlns:wpi="http://schemas.microsoft.com/office/word/2010/wordprocessingInk" xmlns:wne="http://schemas.microsoft.com/office/word/2006/wordml" xmlns:wps="http://schemas.microsoft.com/office/word/2010/wordprocessingShape" mc:Ignorable="w14 w15 w16se w16cid wp14">
-  <w:p>
-    <w:pPr>
-      <w:pStyle w:val="Footer"/>
-    </w:pPr>
-  </w:p>
-</w:ftr>
-</file>
-
-<file path=word/footer3.xml><?xml version="1.0" encoding="utf-8"?>
-<w:ftr xmlns:wpc="http://schemas.microsoft.com/office/word/2010/wordprocessingCanvas" xmlns:cx="http://schemas.microsoft.com/office/drawing/2014/chartex" xmlns:cx1="http://schemas.microsoft.com/office/drawing/2015/9/8/chartex" xmlns:cx2="http://schemas.microsoft.com/office/drawing/2015/10/21/chartex" xmlns:cx3="http://schemas.microsoft.com/office/drawing/2016/5/9/chartex" xmlns:cx4="http://schemas.microsoft.com/office/drawing/2016/5/10/chartex" xmlns:cx5="http://schemas.microsoft.com/office/drawing/2016/5/11/chartex" xmlns:cx6="http://schemas.microsoft.com/office/drawing/2016/5/12/chartex" xmlns:cx7="http://schemas.microsoft.com/office/drawing/2016/5/13/chartex" xmlns:cx8="http://schemas.microsoft.com/office/drawing/2016/5/14/chartex" xmlns:mc="http://schemas.openxmlformats.org/markup-compatibility/2006" xmlns:aink="http://schemas.microsoft.com/office/drawing/2016/ink" xmlns:am3d="http://schemas.microsoft.com/office/drawing/2017/model3d" xmlns:o="urn:schemas-microsoft-com:office:office" xmlns:r="http://schemas.openxmlformats.org/officeDocument/2006/relationships" xmlns:m="http://schemas.openxmlformats.org/officeDocument/2006/math" xmlns:v="urn:schemas-microsoft-com:vml" xmlns:wp14="http://schemas.microsoft.com/office/word/2010/wordprocessingDrawing" xmlns:wp="http://schemas.openxmlformats.org/drawingml/2006/wordprocessingDrawing" xmlns:w10="urn:schemas-microsoft-com:office:word" xmlns:w="http://schemas.openxmlformats.org/wordprocessingml/2006/main" xmlns:w14="http://schemas.microsoft.com/office/word/2010/wordml" xmlns:w15="http://schemas.microsoft.com/office/word/2012/wordml" xmlns:w16cid="http://schemas.microsoft.com/office/word/2016/wordml/cid" xmlns:w16se="http://schemas.microsoft.com/office/word/2015/wordml/symex" xmlns:wpg="http://schemas.microsoft.com/office/word/2010/wordprocessingGroup" xmlns:wpi="http://schemas.microsoft.com/office/word/2010/wordprocessingInk" xmlns:wne="http://schemas.microsoft.com/office/word/2006/wordml" xmlns:wps="http://schemas.microsoft.com/office/word/2010/wordprocessingShape" mc:Ignorable="w14 w15 w16se w16cid wp14">
-  <w:p>
-    <w:pPr>
-      <w:pStyle w:val="Footer"/>
-    </w:pPr>
-  </w:p>
-</w:ftr>
-</file>
-
 <file path=word/footnotes.xml><?xml version="1.0" encoding="utf-8"?>
 <w:footnotes xmlns:wpc="http://schemas.microsoft.com/office/word/2010/wordprocessingCanvas" xmlns:cx="http://schemas.microsoft.com/office/drawing/2014/chartex" xmlns:cx1="http://schemas.microsoft.com/office/drawing/2015/9/8/chartex" xmlns:cx2="http://schemas.microsoft.com/office/drawing/2015/10/21/chartex" xmlns:cx3="http://schemas.microsoft.com/office/drawing/2016/5/9/chartex" xmlns:cx4="http://schemas.microsoft.com/office/drawing/2016/5/10/chartex" xmlns:cx5="http://schemas.microsoft.com/office/drawing/2016/5/11/chartex" xmlns:cx6="http://schemas.microsoft.com/office/drawing/2016/5/12/chartex" xmlns:cx7="http://schemas.microsoft.com/office/drawing/2016/5/13/chartex" xmlns:cx8="http://schemas.microsoft.com/office/drawing/2016/5/14/chartex" xmlns:mc="http://schemas.openxmlformats.org/markup-compatibility/2006" xmlns:aink="http://schemas.microsoft.com/office/drawing/2016/ink" xmlns:am3d="http://schemas.microsoft.com/office/drawing/2017/model3d" xmlns:o="urn:schemas-microsoft-com:office:office" xmlns:r="http://schemas.openxmlformats.org/officeDocument/2006/relationships" xmlns:m="http://schemas.openxmlformats.org/officeDocument/2006/math" xmlns:v="urn:schemas-microsoft-com:vml" xmlns:wp14="http://schemas.microsoft.com/office/word/2010/wordprocessingDrawing" xmlns:wp="http://schemas.openxmlformats.org/drawingml/2006/wordprocessingDrawing" xmlns:w10="urn:schemas-microsoft-com:office:word" xmlns:w="http://schemas.openxmlformats.org/wordprocessingml/2006/main" xmlns:w14="http://schemas.microsoft.com/office/word/2010/wordml" xmlns:w15="http://schemas.microsoft.com/office/word/2012/wordml" xmlns:w16cid="http://schemas.microsoft.com/office/word/2016/wordml/cid" xmlns:w16se="http://schemas.microsoft.com/office/word/2015/wordml/symex" xmlns:wpg="http://schemas.microsoft.com/office/word/2010/wordprocessingGroup" xmlns:wpi="http://schemas.microsoft.com/office/word/2010/wordprocessingInk" xmlns:wne="http://schemas.microsoft.com/office/word/2006/wordml" xmlns:wps="http://schemas.microsoft.com/office/word/2010/wordprocessingShape" mc:Ignorable="w14 w15 w16se w16cid wp14">
   <w:footnote w:type="separator" w:id="-1">
@@ -1538,16 +2166,6 @@
 <w:hdr xmlns:wpc="http://schemas.microsoft.com/office/word/2010/wordprocessingCanvas" xmlns:cx="http://schemas.microsoft.com/office/drawing/2014/chartex" xmlns:cx1="http://schemas.microsoft.com/office/drawing/2015/9/8/chartex" xmlns:cx2="http://schemas.microsoft.com/office/drawing/2015/10/21/chartex" xmlns:cx3="http://schemas.microsoft.com/office/drawing/2016/5/9/chartex" xmlns:cx4="http://schemas.microsoft.com/office/drawing/2016/5/10/chartex" xmlns:cx5="http://schemas.microsoft.com/office/drawing/2016/5/11/chartex" xmlns:cx6="http://schemas.microsoft.com/office/drawing/2016/5/12/chartex" xmlns:cx7="http://schemas.microsoft.com/office/drawing/2016/5/13/chartex" xmlns:cx8="http://schemas.microsoft.com/office/drawing/2016/5/14/chartex" xmlns:mc="http://schemas.openxmlformats.org/markup-compatibility/2006" xmlns:aink="http://schemas.microsoft.com/office/drawing/2016/ink" xmlns:am3d="http://schemas.microsoft.com/office/drawing/2017/model3d" xmlns:o="urn:schemas-microsoft-com:office:office" xmlns:r="http://schemas.openxmlformats.org/officeDocument/2006/relationships" xmlns:m="http://schemas.openxmlformats.org/officeDocument/2006/math" xmlns:v="urn:schemas-microsoft-com:vml" xmlns:wp14="http://schemas.microsoft.com/office/word/2010/wordprocessingDrawing" xmlns:wp="http://schemas.openxmlformats.org/drawingml/2006/wordprocessingDrawing" xmlns:w10="urn:schemas-microsoft-com:office:word" xmlns:w="http://schemas.openxmlformats.org/wordprocessingml/2006/main" xmlns:w14="http://schemas.microsoft.com/office/word/2010/wordml" xmlns:w15="http://schemas.microsoft.com/office/word/2012/wordml" xmlns:w16cid="http://schemas.microsoft.com/office/word/2016/wordml/cid" xmlns:w16se="http://schemas.microsoft.com/office/word/2015/wordml/symex" xmlns:wpg="http://schemas.microsoft.com/office/word/2010/wordprocessingGroup" xmlns:wpi="http://schemas.microsoft.com/office/word/2010/wordprocessingInk" xmlns:wne="http://schemas.microsoft.com/office/word/2006/wordml" xmlns:wps="http://schemas.microsoft.com/office/word/2010/wordprocessingShape" mc:Ignorable="w14 w15 w16se w16cid wp14">
   <w:p>
     <w:pPr>
-      <w:pStyle w:val="Header"/>
-    </w:pPr>
-  </w:p>
-</w:hdr>
-</file>
-
-<file path=word/header2.xml><?xml version="1.0" encoding="utf-8"?>
-<w:hdr xmlns:wpc="http://schemas.microsoft.com/office/word/2010/wordprocessingCanvas" xmlns:cx="http://schemas.microsoft.com/office/drawing/2014/chartex" xmlns:cx1="http://schemas.microsoft.com/office/drawing/2015/9/8/chartex" xmlns:cx2="http://schemas.microsoft.com/office/drawing/2015/10/21/chartex" xmlns:cx3="http://schemas.microsoft.com/office/drawing/2016/5/9/chartex" xmlns:cx4="http://schemas.microsoft.com/office/drawing/2016/5/10/chartex" xmlns:cx5="http://schemas.microsoft.com/office/drawing/2016/5/11/chartex" xmlns:cx6="http://schemas.microsoft.com/office/drawing/2016/5/12/chartex" xmlns:cx7="http://schemas.microsoft.com/office/drawing/2016/5/13/chartex" xmlns:cx8="http://schemas.microsoft.com/office/drawing/2016/5/14/chartex" xmlns:mc="http://schemas.openxmlformats.org/markup-compatibility/2006" xmlns:aink="http://schemas.microsoft.com/office/drawing/2016/ink" xmlns:am3d="http://schemas.microsoft.com/office/drawing/2017/model3d" xmlns:o="urn:schemas-microsoft-com:office:office" xmlns:r="http://schemas.openxmlformats.org/officeDocument/2006/relationships" xmlns:m="http://schemas.openxmlformats.org/officeDocument/2006/math" xmlns:v="urn:schemas-microsoft-com:vml" xmlns:wp14="http://schemas.microsoft.com/office/word/2010/wordprocessingDrawing" xmlns:wp="http://schemas.openxmlformats.org/drawingml/2006/wordprocessingDrawing" xmlns:w10="urn:schemas-microsoft-com:office:word" xmlns:w="http://schemas.openxmlformats.org/wordprocessingml/2006/main" xmlns:w14="http://schemas.microsoft.com/office/word/2010/wordml" xmlns:w15="http://schemas.microsoft.com/office/word/2012/wordml" xmlns:w16cid="http://schemas.microsoft.com/office/word/2016/wordml/cid" xmlns:w16se="http://schemas.microsoft.com/office/word/2015/wordml/symex" xmlns:wpg="http://schemas.microsoft.com/office/word/2010/wordprocessingGroup" xmlns:wpi="http://schemas.microsoft.com/office/word/2010/wordprocessingInk" xmlns:wne="http://schemas.microsoft.com/office/word/2006/wordml" xmlns:wps="http://schemas.microsoft.com/office/word/2010/wordprocessingShape" mc:Ignorable="w14 w15 w16se w16cid wp14">
-  <w:p>
-    <w:pPr>
       <w:spacing w:after="0" w:line="240" w:lineRule="auto"/>
       <w:jc w:val="right"/>
       <w:rPr>
@@ -1589,6 +2207,29 @@
         <w:szCs w:val="24"/>
         <w:shd w:val="clear" w:color="auto" w:fill="FFFFFF"/>
       </w:rPr>
+      <w:t>John</w:t>
+    </w:r>
+  </w:p>
+  <w:p>
+    <w:pPr>
+      <w:spacing w:after="0" w:line="240" w:lineRule="auto"/>
+      <w:jc w:val="right"/>
+      <w:rPr>
+        <w:rFonts w:asciiTheme="majorBidi" w:hAnsiTheme="majorBidi" w:cstheme="majorBidi"/>
+        <w:color w:val="000000"/>
+        <w:sz w:val="24"/>
+        <w:szCs w:val="24"/>
+        <w:shd w:val="clear" w:color="auto" w:fill="FFFFFF"/>
+      </w:rPr>
+    </w:pPr>
+    <w:r>
+      <w:rPr>
+        <w:rFonts w:asciiTheme="majorBidi" w:hAnsiTheme="majorBidi" w:cstheme="majorBidi"/>
+        <w:color w:val="000000"/>
+        <w:sz w:val="24"/>
+        <w:szCs w:val="24"/>
+        <w:shd w:val="clear" w:color="auto" w:fill="FFFFFF"/>
+      </w:rPr>
       <w:t>Richard Volynski</w:t>
     </w:r>
   </w:p>
@@ -1635,13 +2276,9 @@
         <w:szCs w:val="24"/>
         <w:shd w:val="clear" w:color="auto" w:fill="FFFFFF"/>
       </w:rPr>
-      <w:t>John</w:t>
+      <w:t>7/</w:t>
     </w:r>
-  </w:p>
-  <w:p>
-    <w:pPr>
-      <w:spacing w:after="0" w:line="240" w:lineRule="auto"/>
-      <w:jc w:val="right"/>
+    <w:r>
       <w:rPr>
         <w:rFonts w:asciiTheme="majorBidi" w:hAnsiTheme="majorBidi" w:cstheme="majorBidi"/>
         <w:color w:val="000000"/>
@@ -1649,29 +2286,8 @@
         <w:szCs w:val="24"/>
         <w:shd w:val="clear" w:color="auto" w:fill="FFFFFF"/>
       </w:rPr>
-    </w:pPr>
-    <w:r>
-      <w:rPr>
-        <w:rFonts w:asciiTheme="majorBidi" w:hAnsiTheme="majorBidi" w:cstheme="majorBidi"/>
-        <w:color w:val="000000"/>
-        <w:sz w:val="24"/>
-        <w:szCs w:val="24"/>
-        <w:shd w:val="clear" w:color="auto" w:fill="FFFFFF"/>
-      </w:rPr>
-      <w:t>7/</w:t>
-    </w:r>
-    <w:r>
-      <w:rPr>
-        <w:rFonts w:asciiTheme="majorBidi" w:hAnsiTheme="majorBidi" w:cstheme="majorBidi"/>
-        <w:color w:val="000000"/>
-        <w:sz w:val="24"/>
-        <w:szCs w:val="24"/>
-        <w:shd w:val="clear" w:color="auto" w:fill="FFFFFF"/>
-      </w:rPr>
       <w:t>3</w:t>
     </w:r>
-    <w:bookmarkStart w:id="0" w:name="_GoBack"/>
-    <w:bookmarkEnd w:id="0"/>
     <w:r>
       <w:rPr>
         <w:rFonts w:asciiTheme="majorBidi" w:hAnsiTheme="majorBidi" w:cstheme="majorBidi"/>
@@ -1725,19 +2341,95 @@
 </w:hdr>
 </file>
 
-<file path=word/header3.xml><?xml version="1.0" encoding="utf-8"?>
-<w:hdr xmlns:wpc="http://schemas.microsoft.com/office/word/2010/wordprocessingCanvas" xmlns:cx="http://schemas.microsoft.com/office/drawing/2014/chartex" xmlns:cx1="http://schemas.microsoft.com/office/drawing/2015/9/8/chartex" xmlns:cx2="http://schemas.microsoft.com/office/drawing/2015/10/21/chartex" xmlns:cx3="http://schemas.microsoft.com/office/drawing/2016/5/9/chartex" xmlns:cx4="http://schemas.microsoft.com/office/drawing/2016/5/10/chartex" xmlns:cx5="http://schemas.microsoft.com/office/drawing/2016/5/11/chartex" xmlns:cx6="http://schemas.microsoft.com/office/drawing/2016/5/12/chartex" xmlns:cx7="http://schemas.microsoft.com/office/drawing/2016/5/13/chartex" xmlns:cx8="http://schemas.microsoft.com/office/drawing/2016/5/14/chartex" xmlns:mc="http://schemas.openxmlformats.org/markup-compatibility/2006" xmlns:aink="http://schemas.microsoft.com/office/drawing/2016/ink" xmlns:am3d="http://schemas.microsoft.com/office/drawing/2017/model3d" xmlns:o="urn:schemas-microsoft-com:office:office" xmlns:r="http://schemas.openxmlformats.org/officeDocument/2006/relationships" xmlns:m="http://schemas.openxmlformats.org/officeDocument/2006/math" xmlns:v="urn:schemas-microsoft-com:vml" xmlns:wp14="http://schemas.microsoft.com/office/word/2010/wordprocessingDrawing" xmlns:wp="http://schemas.openxmlformats.org/drawingml/2006/wordprocessingDrawing" xmlns:w10="urn:schemas-microsoft-com:office:word" xmlns:w="http://schemas.openxmlformats.org/wordprocessingml/2006/main" xmlns:w14="http://schemas.microsoft.com/office/word/2010/wordml" xmlns:w15="http://schemas.microsoft.com/office/word/2012/wordml" xmlns:w16cid="http://schemas.microsoft.com/office/word/2016/wordml/cid" xmlns:w16se="http://schemas.microsoft.com/office/word/2015/wordml/symex" xmlns:wpg="http://schemas.microsoft.com/office/word/2010/wordprocessingGroup" xmlns:wpi="http://schemas.microsoft.com/office/word/2010/wordprocessingInk" xmlns:wne="http://schemas.microsoft.com/office/word/2006/wordml" xmlns:wps="http://schemas.microsoft.com/office/word/2010/wordprocessingShape" mc:Ignorable="w14 w15 w16se w16cid wp14">
-  <w:p>
-    <w:pPr>
-      <w:pStyle w:val="Header"/>
-    </w:pPr>
-  </w:p>
-</w:hdr>
-</file>
-
 <file path=word/numbering.xml><?xml version="1.0" encoding="utf-8"?>
 <w:numbering xmlns:wpc="http://schemas.microsoft.com/office/word/2010/wordprocessingCanvas" xmlns:cx="http://schemas.microsoft.com/office/drawing/2014/chartex" xmlns:cx1="http://schemas.microsoft.com/office/drawing/2015/9/8/chartex" xmlns:cx2="http://schemas.microsoft.com/office/drawing/2015/10/21/chartex" xmlns:cx3="http://schemas.microsoft.com/office/drawing/2016/5/9/chartex" xmlns:cx4="http://schemas.microsoft.com/office/drawing/2016/5/10/chartex" xmlns:cx5="http://schemas.microsoft.com/office/drawing/2016/5/11/chartex" xmlns:cx6="http://schemas.microsoft.com/office/drawing/2016/5/12/chartex" xmlns:cx7="http://schemas.microsoft.com/office/drawing/2016/5/13/chartex" xmlns:cx8="http://schemas.microsoft.com/office/drawing/2016/5/14/chartex" xmlns:mc="http://schemas.openxmlformats.org/markup-compatibility/2006" xmlns:aink="http://schemas.microsoft.com/office/drawing/2016/ink" xmlns:am3d="http://schemas.microsoft.com/office/drawing/2017/model3d" xmlns:o="urn:schemas-microsoft-com:office:office" xmlns:r="http://schemas.openxmlformats.org/officeDocument/2006/relationships" xmlns:m="http://schemas.openxmlformats.org/officeDocument/2006/math" xmlns:v="urn:schemas-microsoft-com:vml" xmlns:wp14="http://schemas.microsoft.com/office/word/2010/wordprocessingDrawing" xmlns:wp="http://schemas.openxmlformats.org/drawingml/2006/wordprocessingDrawing" xmlns:w10="urn:schemas-microsoft-com:office:word" xmlns:w="http://schemas.openxmlformats.org/wordprocessingml/2006/main" xmlns:w14="http://schemas.microsoft.com/office/word/2010/wordml" xmlns:w15="http://schemas.microsoft.com/office/word/2012/wordml" xmlns:w16cid="http://schemas.microsoft.com/office/word/2016/wordml/cid" xmlns:w16se="http://schemas.microsoft.com/office/word/2015/wordml/symex" xmlns:wpg="http://schemas.microsoft.com/office/word/2010/wordprocessingGroup" xmlns:wpi="http://schemas.microsoft.com/office/word/2010/wordprocessingInk" xmlns:wne="http://schemas.microsoft.com/office/word/2006/wordml" xmlns:wps="http://schemas.microsoft.com/office/word/2010/wordprocessingShape" mc:Ignorable="w14 w15 w16se w16cid wp14">
   <w:abstractNum w:abstractNumId="0" w15:restartNumberingAfterBreak="0">
+    <w:nsid w:val="05007DEE"/>
+    <w:multiLevelType w:val="hybridMultilevel"/>
+    <w:tmpl w:val="E1201F6E"/>
+    <w:lvl w:ilvl="0" w:tplc="0409000F">
+      <w:start w:val="1"/>
+      <w:numFmt w:val="decimal"/>
+      <w:lvlText w:val="%1."/>
+      <w:lvlJc w:val="left"/>
+      <w:pPr>
+        <w:ind w:left="1080" w:hanging="360"/>
+      </w:pPr>
+    </w:lvl>
+    <w:lvl w:ilvl="1" w:tplc="04090019" w:tentative="1">
+      <w:start w:val="1"/>
+      <w:numFmt w:val="lowerLetter"/>
+      <w:lvlText w:val="%2."/>
+      <w:lvlJc w:val="left"/>
+      <w:pPr>
+        <w:ind w:left="1800" w:hanging="360"/>
+      </w:pPr>
+    </w:lvl>
+    <w:lvl w:ilvl="2" w:tplc="0409001B" w:tentative="1">
+      <w:start w:val="1"/>
+      <w:numFmt w:val="lowerRoman"/>
+      <w:lvlText w:val="%3."/>
+      <w:lvlJc w:val="right"/>
+      <w:pPr>
+        <w:ind w:left="2520" w:hanging="180"/>
+      </w:pPr>
+    </w:lvl>
+    <w:lvl w:ilvl="3" w:tplc="0409000F" w:tentative="1">
+      <w:start w:val="1"/>
+      <w:numFmt w:val="decimal"/>
+      <w:lvlText w:val="%4."/>
+      <w:lvlJc w:val="left"/>
+      <w:pPr>
+        <w:ind w:left="3240" w:hanging="360"/>
+      </w:pPr>
+    </w:lvl>
+    <w:lvl w:ilvl="4" w:tplc="04090019" w:tentative="1">
+      <w:start w:val="1"/>
+      <w:numFmt w:val="lowerLetter"/>
+      <w:lvlText w:val="%5."/>
+      <w:lvlJc w:val="left"/>
+      <w:pPr>
+        <w:ind w:left="3960" w:hanging="360"/>
+      </w:pPr>
+    </w:lvl>
+    <w:lvl w:ilvl="5" w:tplc="0409001B" w:tentative="1">
+      <w:start w:val="1"/>
+      <w:numFmt w:val="lowerRoman"/>
+      <w:lvlText w:val="%6."/>
+      <w:lvlJc w:val="right"/>
+      <w:pPr>
+        <w:ind w:left="4680" w:hanging="180"/>
+      </w:pPr>
+    </w:lvl>
+    <w:lvl w:ilvl="6" w:tplc="0409000F" w:tentative="1">
+      <w:start w:val="1"/>
+      <w:numFmt w:val="decimal"/>
+      <w:lvlText w:val="%7."/>
+      <w:lvlJc w:val="left"/>
+      <w:pPr>
+        <w:ind w:left="5400" w:hanging="360"/>
+      </w:pPr>
+    </w:lvl>
+    <w:lvl w:ilvl="7" w:tplc="04090019" w:tentative="1">
+      <w:start w:val="1"/>
+      <w:numFmt w:val="lowerLetter"/>
+      <w:lvlText w:val="%8."/>
+      <w:lvlJc w:val="left"/>
+      <w:pPr>
+        <w:ind w:left="6120" w:hanging="360"/>
+      </w:pPr>
+    </w:lvl>
+    <w:lvl w:ilvl="8" w:tplc="0409001B" w:tentative="1">
+      <w:start w:val="1"/>
+      <w:numFmt w:val="lowerRoman"/>
+      <w:lvlText w:val="%9."/>
+      <w:lvlJc w:val="right"/>
+      <w:pPr>
+        <w:ind w:left="6840" w:hanging="180"/>
+      </w:pPr>
+    </w:lvl>
+  </w:abstractNum>
+  <w:abstractNum w:abstractNumId="1" w15:restartNumberingAfterBreak="0">
     <w:nsid w:val="05A54965"/>
     <w:multiLevelType w:val="hybridMultilevel"/>
     <w:tmpl w:val="B7BC55CE"/>
@@ -1850,7 +2542,7 @@
       </w:rPr>
     </w:lvl>
   </w:abstractNum>
-  <w:abstractNum w:abstractNumId="1" w15:restartNumberingAfterBreak="0">
+  <w:abstractNum w:abstractNumId="2" w15:restartNumberingAfterBreak="0">
     <w:nsid w:val="07C07C36"/>
     <w:multiLevelType w:val="hybridMultilevel"/>
     <w:tmpl w:val="E62A9D26"/>
@@ -1963,7 +2655,93 @@
       </w:rPr>
     </w:lvl>
   </w:abstractNum>
-  <w:abstractNum w:abstractNumId="2" w15:restartNumberingAfterBreak="0">
+  <w:abstractNum w:abstractNumId="3" w15:restartNumberingAfterBreak="0">
+    <w:nsid w:val="09F77A82"/>
+    <w:multiLevelType w:val="hybridMultilevel"/>
+    <w:tmpl w:val="3CCA748A"/>
+    <w:lvl w:ilvl="0" w:tplc="0409000F">
+      <w:start w:val="1"/>
+      <w:numFmt w:val="decimal"/>
+      <w:lvlText w:val="%1."/>
+      <w:lvlJc w:val="left"/>
+      <w:pPr>
+        <w:ind w:left="1080" w:hanging="360"/>
+      </w:pPr>
+    </w:lvl>
+    <w:lvl w:ilvl="1" w:tplc="04090019" w:tentative="1">
+      <w:start w:val="1"/>
+      <w:numFmt w:val="lowerLetter"/>
+      <w:lvlText w:val="%2."/>
+      <w:lvlJc w:val="left"/>
+      <w:pPr>
+        <w:ind w:left="1800" w:hanging="360"/>
+      </w:pPr>
+    </w:lvl>
+    <w:lvl w:ilvl="2" w:tplc="0409001B" w:tentative="1">
+      <w:start w:val="1"/>
+      <w:numFmt w:val="lowerRoman"/>
+      <w:lvlText w:val="%3."/>
+      <w:lvlJc w:val="right"/>
+      <w:pPr>
+        <w:ind w:left="2520" w:hanging="180"/>
+      </w:pPr>
+    </w:lvl>
+    <w:lvl w:ilvl="3" w:tplc="0409000F" w:tentative="1">
+      <w:start w:val="1"/>
+      <w:numFmt w:val="decimal"/>
+      <w:lvlText w:val="%4."/>
+      <w:lvlJc w:val="left"/>
+      <w:pPr>
+        <w:ind w:left="3240" w:hanging="360"/>
+      </w:pPr>
+    </w:lvl>
+    <w:lvl w:ilvl="4" w:tplc="04090019" w:tentative="1">
+      <w:start w:val="1"/>
+      <w:numFmt w:val="lowerLetter"/>
+      <w:lvlText w:val="%5."/>
+      <w:lvlJc w:val="left"/>
+      <w:pPr>
+        <w:ind w:left="3960" w:hanging="360"/>
+      </w:pPr>
+    </w:lvl>
+    <w:lvl w:ilvl="5" w:tplc="0409001B" w:tentative="1">
+      <w:start w:val="1"/>
+      <w:numFmt w:val="lowerRoman"/>
+      <w:lvlText w:val="%6."/>
+      <w:lvlJc w:val="right"/>
+      <w:pPr>
+        <w:ind w:left="4680" w:hanging="180"/>
+      </w:pPr>
+    </w:lvl>
+    <w:lvl w:ilvl="6" w:tplc="0409000F" w:tentative="1">
+      <w:start w:val="1"/>
+      <w:numFmt w:val="decimal"/>
+      <w:lvlText w:val="%7."/>
+      <w:lvlJc w:val="left"/>
+      <w:pPr>
+        <w:ind w:left="5400" w:hanging="360"/>
+      </w:pPr>
+    </w:lvl>
+    <w:lvl w:ilvl="7" w:tplc="04090019" w:tentative="1">
+      <w:start w:val="1"/>
+      <w:numFmt w:val="lowerLetter"/>
+      <w:lvlText w:val="%8."/>
+      <w:lvlJc w:val="left"/>
+      <w:pPr>
+        <w:ind w:left="6120" w:hanging="360"/>
+      </w:pPr>
+    </w:lvl>
+    <w:lvl w:ilvl="8" w:tplc="0409001B" w:tentative="1">
+      <w:start w:val="1"/>
+      <w:numFmt w:val="lowerRoman"/>
+      <w:lvlText w:val="%9."/>
+      <w:lvlJc w:val="right"/>
+      <w:pPr>
+        <w:ind w:left="6840" w:hanging="180"/>
+      </w:pPr>
+    </w:lvl>
+  </w:abstractNum>
+  <w:abstractNum w:abstractNumId="4" w15:restartNumberingAfterBreak="0">
     <w:nsid w:val="0B4E61BD"/>
     <w:multiLevelType w:val="hybridMultilevel"/>
     <w:tmpl w:val="D58613D0"/>
@@ -2076,7 +2854,93 @@
       </w:rPr>
     </w:lvl>
   </w:abstractNum>
-  <w:abstractNum w:abstractNumId="3" w15:restartNumberingAfterBreak="0">
+  <w:abstractNum w:abstractNumId="5" w15:restartNumberingAfterBreak="0">
+    <w:nsid w:val="0C1B0DFD"/>
+    <w:multiLevelType w:val="hybridMultilevel"/>
+    <w:tmpl w:val="A0A8F082"/>
+    <w:lvl w:ilvl="0" w:tplc="0409000F">
+      <w:start w:val="1"/>
+      <w:numFmt w:val="decimal"/>
+      <w:lvlText w:val="%1."/>
+      <w:lvlJc w:val="left"/>
+      <w:pPr>
+        <w:ind w:left="720" w:hanging="360"/>
+      </w:pPr>
+    </w:lvl>
+    <w:lvl w:ilvl="1" w:tplc="04090019" w:tentative="1">
+      <w:start w:val="1"/>
+      <w:numFmt w:val="lowerLetter"/>
+      <w:lvlText w:val="%2."/>
+      <w:lvlJc w:val="left"/>
+      <w:pPr>
+        <w:ind w:left="1440" w:hanging="360"/>
+      </w:pPr>
+    </w:lvl>
+    <w:lvl w:ilvl="2" w:tplc="0409001B" w:tentative="1">
+      <w:start w:val="1"/>
+      <w:numFmt w:val="lowerRoman"/>
+      <w:lvlText w:val="%3."/>
+      <w:lvlJc w:val="right"/>
+      <w:pPr>
+        <w:ind w:left="2160" w:hanging="180"/>
+      </w:pPr>
+    </w:lvl>
+    <w:lvl w:ilvl="3" w:tplc="0409000F" w:tentative="1">
+      <w:start w:val="1"/>
+      <w:numFmt w:val="decimal"/>
+      <w:lvlText w:val="%4."/>
+      <w:lvlJc w:val="left"/>
+      <w:pPr>
+        <w:ind w:left="2880" w:hanging="360"/>
+      </w:pPr>
+    </w:lvl>
+    <w:lvl w:ilvl="4" w:tplc="04090019" w:tentative="1">
+      <w:start w:val="1"/>
+      <w:numFmt w:val="lowerLetter"/>
+      <w:lvlText w:val="%5."/>
+      <w:lvlJc w:val="left"/>
+      <w:pPr>
+        <w:ind w:left="3600" w:hanging="360"/>
+      </w:pPr>
+    </w:lvl>
+    <w:lvl w:ilvl="5" w:tplc="0409001B" w:tentative="1">
+      <w:start w:val="1"/>
+      <w:numFmt w:val="lowerRoman"/>
+      <w:lvlText w:val="%6."/>
+      <w:lvlJc w:val="right"/>
+      <w:pPr>
+        <w:ind w:left="4320" w:hanging="180"/>
+      </w:pPr>
+    </w:lvl>
+    <w:lvl w:ilvl="6" w:tplc="0409000F" w:tentative="1">
+      <w:start w:val="1"/>
+      <w:numFmt w:val="decimal"/>
+      <w:lvlText w:val="%7."/>
+      <w:lvlJc w:val="left"/>
+      <w:pPr>
+        <w:ind w:left="5040" w:hanging="360"/>
+      </w:pPr>
+    </w:lvl>
+    <w:lvl w:ilvl="7" w:tplc="04090019" w:tentative="1">
+      <w:start w:val="1"/>
+      <w:numFmt w:val="lowerLetter"/>
+      <w:lvlText w:val="%8."/>
+      <w:lvlJc w:val="left"/>
+      <w:pPr>
+        <w:ind w:left="5760" w:hanging="360"/>
+      </w:pPr>
+    </w:lvl>
+    <w:lvl w:ilvl="8" w:tplc="0409001B" w:tentative="1">
+      <w:start w:val="1"/>
+      <w:numFmt w:val="lowerRoman"/>
+      <w:lvlText w:val="%9."/>
+      <w:lvlJc w:val="right"/>
+      <w:pPr>
+        <w:ind w:left="6480" w:hanging="180"/>
+      </w:pPr>
+    </w:lvl>
+  </w:abstractNum>
+  <w:abstractNum w:abstractNumId="6" w15:restartNumberingAfterBreak="0">
     <w:nsid w:val="20CC761F"/>
     <w:multiLevelType w:val="hybridMultilevel"/>
     <w:tmpl w:val="BE9CD85E"/>
@@ -2162,7 +3026,7 @@
       </w:pPr>
     </w:lvl>
   </w:abstractNum>
-  <w:abstractNum w:abstractNumId="4" w15:restartNumberingAfterBreak="0">
+  <w:abstractNum w:abstractNumId="7" w15:restartNumberingAfterBreak="0">
     <w:nsid w:val="27F63F5F"/>
     <w:multiLevelType w:val="hybridMultilevel"/>
     <w:tmpl w:val="E80E096A"/>
@@ -2274,7 +3138,93 @@
       </w:rPr>
     </w:lvl>
   </w:abstractNum>
-  <w:abstractNum w:abstractNumId="5" w15:restartNumberingAfterBreak="0">
+  <w:abstractNum w:abstractNumId="8" w15:restartNumberingAfterBreak="0">
+    <w:nsid w:val="28C4335D"/>
+    <w:multiLevelType w:val="hybridMultilevel"/>
+    <w:tmpl w:val="828CB8DC"/>
+    <w:lvl w:ilvl="0" w:tplc="0409000F">
+      <w:start w:val="1"/>
+      <w:numFmt w:val="decimal"/>
+      <w:lvlText w:val="%1."/>
+      <w:lvlJc w:val="left"/>
+      <w:pPr>
+        <w:ind w:left="720" w:hanging="360"/>
+      </w:pPr>
+    </w:lvl>
+    <w:lvl w:ilvl="1" w:tplc="04090019" w:tentative="1">
+      <w:start w:val="1"/>
+      <w:numFmt w:val="lowerLetter"/>
+      <w:lvlText w:val="%2."/>
+      <w:lvlJc w:val="left"/>
+      <w:pPr>
+        <w:ind w:left="1440" w:hanging="360"/>
+      </w:pPr>
+    </w:lvl>
+    <w:lvl w:ilvl="2" w:tplc="0409001B" w:tentative="1">
+      <w:start w:val="1"/>
+      <w:numFmt w:val="lowerRoman"/>
+      <w:lvlText w:val="%3."/>
+      <w:lvlJc w:val="right"/>
+      <w:pPr>
+        <w:ind w:left="2160" w:hanging="180"/>
+      </w:pPr>
+    </w:lvl>
+    <w:lvl w:ilvl="3" w:tplc="0409000F" w:tentative="1">
+      <w:start w:val="1"/>
+      <w:numFmt w:val="decimal"/>
+      <w:lvlText w:val="%4."/>
+      <w:lvlJc w:val="left"/>
+      <w:pPr>
+        <w:ind w:left="2880" w:hanging="360"/>
+      </w:pPr>
+    </w:lvl>
+    <w:lvl w:ilvl="4" w:tplc="04090019" w:tentative="1">
+      <w:start w:val="1"/>
+      <w:numFmt w:val="lowerLetter"/>
+      <w:lvlText w:val="%5."/>
+      <w:lvlJc w:val="left"/>
+      <w:pPr>
+        <w:ind w:left="3600" w:hanging="360"/>
+      </w:pPr>
+    </w:lvl>
+    <w:lvl w:ilvl="5" w:tplc="0409001B" w:tentative="1">
+      <w:start w:val="1"/>
+      <w:numFmt w:val="lowerRoman"/>
+      <w:lvlText w:val="%6."/>
+      <w:lvlJc w:val="right"/>
+      <w:pPr>
+        <w:ind w:left="4320" w:hanging="180"/>
+      </w:pPr>
+    </w:lvl>
+    <w:lvl w:ilvl="6" w:tplc="0409000F" w:tentative="1">
+      <w:start w:val="1"/>
+      <w:numFmt w:val="decimal"/>
+      <w:lvlText w:val="%7."/>
+      <w:lvlJc w:val="left"/>
+      <w:pPr>
+        <w:ind w:left="5040" w:hanging="360"/>
+      </w:pPr>
+    </w:lvl>
+    <w:lvl w:ilvl="7" w:tplc="04090019" w:tentative="1">
+      <w:start w:val="1"/>
+      <w:numFmt w:val="lowerLetter"/>
+      <w:lvlText w:val="%8."/>
+      <w:lvlJc w:val="left"/>
+      <w:pPr>
+        <w:ind w:left="5760" w:hanging="360"/>
+      </w:pPr>
+    </w:lvl>
+    <w:lvl w:ilvl="8" w:tplc="0409001B" w:tentative="1">
+      <w:start w:val="1"/>
+      <w:numFmt w:val="lowerRoman"/>
+      <w:lvlText w:val="%9."/>
+      <w:lvlJc w:val="right"/>
+      <w:pPr>
+        <w:ind w:left="6480" w:hanging="180"/>
+      </w:pPr>
+    </w:lvl>
+  </w:abstractNum>
+  <w:abstractNum w:abstractNumId="9" w15:restartNumberingAfterBreak="0">
     <w:nsid w:val="2AAD6671"/>
     <w:multiLevelType w:val="hybridMultilevel"/>
     <w:tmpl w:val="D0141E1E"/>
@@ -2386,7 +3336,7 @@
       </w:rPr>
     </w:lvl>
   </w:abstractNum>
-  <w:abstractNum w:abstractNumId="6" w15:restartNumberingAfterBreak="0">
+  <w:abstractNum w:abstractNumId="10" w15:restartNumberingAfterBreak="0">
     <w:nsid w:val="32AC3361"/>
     <w:multiLevelType w:val="hybridMultilevel"/>
     <w:tmpl w:val="A9EAF6D8"/>
@@ -2498,26 +3448,578 @@
       </w:rPr>
     </w:lvl>
   </w:abstractNum>
+  <w:abstractNum w:abstractNumId="11" w15:restartNumberingAfterBreak="0">
+    <w:nsid w:val="382D56DC"/>
+    <w:multiLevelType w:val="hybridMultilevel"/>
+    <w:tmpl w:val="097ADF52"/>
+    <w:lvl w:ilvl="0" w:tplc="0409000F">
+      <w:start w:val="1"/>
+      <w:numFmt w:val="decimal"/>
+      <w:lvlText w:val="%1."/>
+      <w:lvlJc w:val="left"/>
+      <w:pPr>
+        <w:ind w:left="1080" w:hanging="360"/>
+      </w:pPr>
+    </w:lvl>
+    <w:lvl w:ilvl="1" w:tplc="04090019" w:tentative="1">
+      <w:start w:val="1"/>
+      <w:numFmt w:val="lowerLetter"/>
+      <w:lvlText w:val="%2."/>
+      <w:lvlJc w:val="left"/>
+      <w:pPr>
+        <w:ind w:left="1800" w:hanging="360"/>
+      </w:pPr>
+    </w:lvl>
+    <w:lvl w:ilvl="2" w:tplc="0409001B" w:tentative="1">
+      <w:start w:val="1"/>
+      <w:numFmt w:val="lowerRoman"/>
+      <w:lvlText w:val="%3."/>
+      <w:lvlJc w:val="right"/>
+      <w:pPr>
+        <w:ind w:left="2520" w:hanging="180"/>
+      </w:pPr>
+    </w:lvl>
+    <w:lvl w:ilvl="3" w:tplc="0409000F" w:tentative="1">
+      <w:start w:val="1"/>
+      <w:numFmt w:val="decimal"/>
+      <w:lvlText w:val="%4."/>
+      <w:lvlJc w:val="left"/>
+      <w:pPr>
+        <w:ind w:left="3240" w:hanging="360"/>
+      </w:pPr>
+    </w:lvl>
+    <w:lvl w:ilvl="4" w:tplc="04090019" w:tentative="1">
+      <w:start w:val="1"/>
+      <w:numFmt w:val="lowerLetter"/>
+      <w:lvlText w:val="%5."/>
+      <w:lvlJc w:val="left"/>
+      <w:pPr>
+        <w:ind w:left="3960" w:hanging="360"/>
+      </w:pPr>
+    </w:lvl>
+    <w:lvl w:ilvl="5" w:tplc="0409001B" w:tentative="1">
+      <w:start w:val="1"/>
+      <w:numFmt w:val="lowerRoman"/>
+      <w:lvlText w:val="%6."/>
+      <w:lvlJc w:val="right"/>
+      <w:pPr>
+        <w:ind w:left="4680" w:hanging="180"/>
+      </w:pPr>
+    </w:lvl>
+    <w:lvl w:ilvl="6" w:tplc="0409000F" w:tentative="1">
+      <w:start w:val="1"/>
+      <w:numFmt w:val="decimal"/>
+      <w:lvlText w:val="%7."/>
+      <w:lvlJc w:val="left"/>
+      <w:pPr>
+        <w:ind w:left="5400" w:hanging="360"/>
+      </w:pPr>
+    </w:lvl>
+    <w:lvl w:ilvl="7" w:tplc="04090019" w:tentative="1">
+      <w:start w:val="1"/>
+      <w:numFmt w:val="lowerLetter"/>
+      <w:lvlText w:val="%8."/>
+      <w:lvlJc w:val="left"/>
+      <w:pPr>
+        <w:ind w:left="6120" w:hanging="360"/>
+      </w:pPr>
+    </w:lvl>
+    <w:lvl w:ilvl="8" w:tplc="0409001B" w:tentative="1">
+      <w:start w:val="1"/>
+      <w:numFmt w:val="lowerRoman"/>
+      <w:lvlText w:val="%9."/>
+      <w:lvlJc w:val="right"/>
+      <w:pPr>
+        <w:ind w:left="6840" w:hanging="180"/>
+      </w:pPr>
+    </w:lvl>
+  </w:abstractNum>
+  <w:abstractNum w:abstractNumId="12" w15:restartNumberingAfterBreak="0">
+    <w:nsid w:val="409D1B62"/>
+    <w:multiLevelType w:val="hybridMultilevel"/>
+    <w:tmpl w:val="6CAC6C36"/>
+    <w:lvl w:ilvl="0" w:tplc="0409000F">
+      <w:start w:val="1"/>
+      <w:numFmt w:val="decimal"/>
+      <w:lvlText w:val="%1."/>
+      <w:lvlJc w:val="left"/>
+      <w:pPr>
+        <w:ind w:left="720" w:hanging="360"/>
+      </w:pPr>
+    </w:lvl>
+    <w:lvl w:ilvl="1" w:tplc="04090019" w:tentative="1">
+      <w:start w:val="1"/>
+      <w:numFmt w:val="lowerLetter"/>
+      <w:lvlText w:val="%2."/>
+      <w:lvlJc w:val="left"/>
+      <w:pPr>
+        <w:ind w:left="1440" w:hanging="360"/>
+      </w:pPr>
+    </w:lvl>
+    <w:lvl w:ilvl="2" w:tplc="0409001B" w:tentative="1">
+      <w:start w:val="1"/>
+      <w:numFmt w:val="lowerRoman"/>
+      <w:lvlText w:val="%3."/>
+      <w:lvlJc w:val="right"/>
+      <w:pPr>
+        <w:ind w:left="2160" w:hanging="180"/>
+      </w:pPr>
+    </w:lvl>
+    <w:lvl w:ilvl="3" w:tplc="0409000F" w:tentative="1">
+      <w:start w:val="1"/>
+      <w:numFmt w:val="decimal"/>
+      <w:lvlText w:val="%4."/>
+      <w:lvlJc w:val="left"/>
+      <w:pPr>
+        <w:ind w:left="2880" w:hanging="360"/>
+      </w:pPr>
+    </w:lvl>
+    <w:lvl w:ilvl="4" w:tplc="04090019" w:tentative="1">
+      <w:start w:val="1"/>
+      <w:numFmt w:val="lowerLetter"/>
+      <w:lvlText w:val="%5."/>
+      <w:lvlJc w:val="left"/>
+      <w:pPr>
+        <w:ind w:left="3600" w:hanging="360"/>
+      </w:pPr>
+    </w:lvl>
+    <w:lvl w:ilvl="5" w:tplc="0409001B" w:tentative="1">
+      <w:start w:val="1"/>
+      <w:numFmt w:val="lowerRoman"/>
+      <w:lvlText w:val="%6."/>
+      <w:lvlJc w:val="right"/>
+      <w:pPr>
+        <w:ind w:left="4320" w:hanging="180"/>
+      </w:pPr>
+    </w:lvl>
+    <w:lvl w:ilvl="6" w:tplc="0409000F" w:tentative="1">
+      <w:start w:val="1"/>
+      <w:numFmt w:val="decimal"/>
+      <w:lvlText w:val="%7."/>
+      <w:lvlJc w:val="left"/>
+      <w:pPr>
+        <w:ind w:left="5040" w:hanging="360"/>
+      </w:pPr>
+    </w:lvl>
+    <w:lvl w:ilvl="7" w:tplc="04090019" w:tentative="1">
+      <w:start w:val="1"/>
+      <w:numFmt w:val="lowerLetter"/>
+      <w:lvlText w:val="%8."/>
+      <w:lvlJc w:val="left"/>
+      <w:pPr>
+        <w:ind w:left="5760" w:hanging="360"/>
+      </w:pPr>
+    </w:lvl>
+    <w:lvl w:ilvl="8" w:tplc="0409001B" w:tentative="1">
+      <w:start w:val="1"/>
+      <w:numFmt w:val="lowerRoman"/>
+      <w:lvlText w:val="%9."/>
+      <w:lvlJc w:val="right"/>
+      <w:pPr>
+        <w:ind w:left="6480" w:hanging="180"/>
+      </w:pPr>
+    </w:lvl>
+  </w:abstractNum>
+  <w:abstractNum w:abstractNumId="13" w15:restartNumberingAfterBreak="0">
+    <w:nsid w:val="45175511"/>
+    <w:multiLevelType w:val="hybridMultilevel"/>
+    <w:tmpl w:val="46129056"/>
+    <w:lvl w:ilvl="0" w:tplc="0409000F">
+      <w:start w:val="1"/>
+      <w:numFmt w:val="decimal"/>
+      <w:lvlText w:val="%1."/>
+      <w:lvlJc w:val="left"/>
+      <w:pPr>
+        <w:ind w:left="720" w:hanging="360"/>
+      </w:pPr>
+      <w:rPr>
+        <w:rFonts w:hint="default"/>
+      </w:rPr>
+    </w:lvl>
+    <w:lvl w:ilvl="1" w:tplc="04090019" w:tentative="1">
+      <w:start w:val="1"/>
+      <w:numFmt w:val="lowerLetter"/>
+      <w:lvlText w:val="%2."/>
+      <w:lvlJc w:val="left"/>
+      <w:pPr>
+        <w:ind w:left="1440" w:hanging="360"/>
+      </w:pPr>
+    </w:lvl>
+    <w:lvl w:ilvl="2" w:tplc="0409001B" w:tentative="1">
+      <w:start w:val="1"/>
+      <w:numFmt w:val="lowerRoman"/>
+      <w:lvlText w:val="%3."/>
+      <w:lvlJc w:val="right"/>
+      <w:pPr>
+        <w:ind w:left="2160" w:hanging="180"/>
+      </w:pPr>
+    </w:lvl>
+    <w:lvl w:ilvl="3" w:tplc="0409000F" w:tentative="1">
+      <w:start w:val="1"/>
+      <w:numFmt w:val="decimal"/>
+      <w:lvlText w:val="%4."/>
+      <w:lvlJc w:val="left"/>
+      <w:pPr>
+        <w:ind w:left="2880" w:hanging="360"/>
+      </w:pPr>
+    </w:lvl>
+    <w:lvl w:ilvl="4" w:tplc="04090019" w:tentative="1">
+      <w:start w:val="1"/>
+      <w:numFmt w:val="lowerLetter"/>
+      <w:lvlText w:val="%5."/>
+      <w:lvlJc w:val="left"/>
+      <w:pPr>
+        <w:ind w:left="3600" w:hanging="360"/>
+      </w:pPr>
+    </w:lvl>
+    <w:lvl w:ilvl="5" w:tplc="0409001B" w:tentative="1">
+      <w:start w:val="1"/>
+      <w:numFmt w:val="lowerRoman"/>
+      <w:lvlText w:val="%6."/>
+      <w:lvlJc w:val="right"/>
+      <w:pPr>
+        <w:ind w:left="4320" w:hanging="180"/>
+      </w:pPr>
+    </w:lvl>
+    <w:lvl w:ilvl="6" w:tplc="0409000F" w:tentative="1">
+      <w:start w:val="1"/>
+      <w:numFmt w:val="decimal"/>
+      <w:lvlText w:val="%7."/>
+      <w:lvlJc w:val="left"/>
+      <w:pPr>
+        <w:ind w:left="5040" w:hanging="360"/>
+      </w:pPr>
+    </w:lvl>
+    <w:lvl w:ilvl="7" w:tplc="04090019" w:tentative="1">
+      <w:start w:val="1"/>
+      <w:numFmt w:val="lowerLetter"/>
+      <w:lvlText w:val="%8."/>
+      <w:lvlJc w:val="left"/>
+      <w:pPr>
+        <w:ind w:left="5760" w:hanging="360"/>
+      </w:pPr>
+    </w:lvl>
+    <w:lvl w:ilvl="8" w:tplc="0409001B" w:tentative="1">
+      <w:start w:val="1"/>
+      <w:numFmt w:val="lowerRoman"/>
+      <w:lvlText w:val="%9."/>
+      <w:lvlJc w:val="right"/>
+      <w:pPr>
+        <w:ind w:left="6480" w:hanging="180"/>
+      </w:pPr>
+    </w:lvl>
+  </w:abstractNum>
+  <w:abstractNum w:abstractNumId="14" w15:restartNumberingAfterBreak="0">
+    <w:nsid w:val="485D5752"/>
+    <w:multiLevelType w:val="hybridMultilevel"/>
+    <w:tmpl w:val="423AF9AE"/>
+    <w:lvl w:ilvl="0" w:tplc="0409000F">
+      <w:start w:val="1"/>
+      <w:numFmt w:val="decimal"/>
+      <w:lvlText w:val="%1."/>
+      <w:lvlJc w:val="left"/>
+      <w:pPr>
+        <w:ind w:left="1080" w:hanging="360"/>
+      </w:pPr>
+    </w:lvl>
+    <w:lvl w:ilvl="1" w:tplc="04090019" w:tentative="1">
+      <w:start w:val="1"/>
+      <w:numFmt w:val="lowerLetter"/>
+      <w:lvlText w:val="%2."/>
+      <w:lvlJc w:val="left"/>
+      <w:pPr>
+        <w:ind w:left="1800" w:hanging="360"/>
+      </w:pPr>
+    </w:lvl>
+    <w:lvl w:ilvl="2" w:tplc="0409001B" w:tentative="1">
+      <w:start w:val="1"/>
+      <w:numFmt w:val="lowerRoman"/>
+      <w:lvlText w:val="%3."/>
+      <w:lvlJc w:val="right"/>
+      <w:pPr>
+        <w:ind w:left="2520" w:hanging="180"/>
+      </w:pPr>
+    </w:lvl>
+    <w:lvl w:ilvl="3" w:tplc="0409000F" w:tentative="1">
+      <w:start w:val="1"/>
+      <w:numFmt w:val="decimal"/>
+      <w:lvlText w:val="%4."/>
+      <w:lvlJc w:val="left"/>
+      <w:pPr>
+        <w:ind w:left="3240" w:hanging="360"/>
+      </w:pPr>
+    </w:lvl>
+    <w:lvl w:ilvl="4" w:tplc="04090019" w:tentative="1">
+      <w:start w:val="1"/>
+      <w:numFmt w:val="lowerLetter"/>
+      <w:lvlText w:val="%5."/>
+      <w:lvlJc w:val="left"/>
+      <w:pPr>
+        <w:ind w:left="3960" w:hanging="360"/>
+      </w:pPr>
+    </w:lvl>
+    <w:lvl w:ilvl="5" w:tplc="0409001B" w:tentative="1">
+      <w:start w:val="1"/>
+      <w:numFmt w:val="lowerRoman"/>
+      <w:lvlText w:val="%6."/>
+      <w:lvlJc w:val="right"/>
+      <w:pPr>
+        <w:ind w:left="4680" w:hanging="180"/>
+      </w:pPr>
+    </w:lvl>
+    <w:lvl w:ilvl="6" w:tplc="0409000F" w:tentative="1">
+      <w:start w:val="1"/>
+      <w:numFmt w:val="decimal"/>
+      <w:lvlText w:val="%7."/>
+      <w:lvlJc w:val="left"/>
+      <w:pPr>
+        <w:ind w:left="5400" w:hanging="360"/>
+      </w:pPr>
+    </w:lvl>
+    <w:lvl w:ilvl="7" w:tplc="04090019" w:tentative="1">
+      <w:start w:val="1"/>
+      <w:numFmt w:val="lowerLetter"/>
+      <w:lvlText w:val="%8."/>
+      <w:lvlJc w:val="left"/>
+      <w:pPr>
+        <w:ind w:left="6120" w:hanging="360"/>
+      </w:pPr>
+    </w:lvl>
+    <w:lvl w:ilvl="8" w:tplc="0409001B" w:tentative="1">
+      <w:start w:val="1"/>
+      <w:numFmt w:val="lowerRoman"/>
+      <w:lvlText w:val="%9."/>
+      <w:lvlJc w:val="right"/>
+      <w:pPr>
+        <w:ind w:left="6840" w:hanging="180"/>
+      </w:pPr>
+    </w:lvl>
+  </w:abstractNum>
+  <w:abstractNum w:abstractNumId="15" w15:restartNumberingAfterBreak="0">
+    <w:nsid w:val="6D4C433D"/>
+    <w:multiLevelType w:val="hybridMultilevel"/>
+    <w:tmpl w:val="777E9D54"/>
+    <w:lvl w:ilvl="0" w:tplc="0409000F">
+      <w:start w:val="1"/>
+      <w:numFmt w:val="decimal"/>
+      <w:lvlText w:val="%1."/>
+      <w:lvlJc w:val="left"/>
+      <w:pPr>
+        <w:ind w:left="1080" w:hanging="360"/>
+      </w:pPr>
+    </w:lvl>
+    <w:lvl w:ilvl="1" w:tplc="04090019" w:tentative="1">
+      <w:start w:val="1"/>
+      <w:numFmt w:val="lowerLetter"/>
+      <w:lvlText w:val="%2."/>
+      <w:lvlJc w:val="left"/>
+      <w:pPr>
+        <w:ind w:left="1800" w:hanging="360"/>
+      </w:pPr>
+    </w:lvl>
+    <w:lvl w:ilvl="2" w:tplc="0409001B" w:tentative="1">
+      <w:start w:val="1"/>
+      <w:numFmt w:val="lowerRoman"/>
+      <w:lvlText w:val="%3."/>
+      <w:lvlJc w:val="right"/>
+      <w:pPr>
+        <w:ind w:left="2520" w:hanging="180"/>
+      </w:pPr>
+    </w:lvl>
+    <w:lvl w:ilvl="3" w:tplc="0409000F" w:tentative="1">
+      <w:start w:val="1"/>
+      <w:numFmt w:val="decimal"/>
+      <w:lvlText w:val="%4."/>
+      <w:lvlJc w:val="left"/>
+      <w:pPr>
+        <w:ind w:left="3240" w:hanging="360"/>
+      </w:pPr>
+    </w:lvl>
+    <w:lvl w:ilvl="4" w:tplc="04090019" w:tentative="1">
+      <w:start w:val="1"/>
+      <w:numFmt w:val="lowerLetter"/>
+      <w:lvlText w:val="%5."/>
+      <w:lvlJc w:val="left"/>
+      <w:pPr>
+        <w:ind w:left="3960" w:hanging="360"/>
+      </w:pPr>
+    </w:lvl>
+    <w:lvl w:ilvl="5" w:tplc="0409001B" w:tentative="1">
+      <w:start w:val="1"/>
+      <w:numFmt w:val="lowerRoman"/>
+      <w:lvlText w:val="%6."/>
+      <w:lvlJc w:val="right"/>
+      <w:pPr>
+        <w:ind w:left="4680" w:hanging="180"/>
+      </w:pPr>
+    </w:lvl>
+    <w:lvl w:ilvl="6" w:tplc="0409000F" w:tentative="1">
+      <w:start w:val="1"/>
+      <w:numFmt w:val="decimal"/>
+      <w:lvlText w:val="%7."/>
+      <w:lvlJc w:val="left"/>
+      <w:pPr>
+        <w:ind w:left="5400" w:hanging="360"/>
+      </w:pPr>
+    </w:lvl>
+    <w:lvl w:ilvl="7" w:tplc="04090019" w:tentative="1">
+      <w:start w:val="1"/>
+      <w:numFmt w:val="lowerLetter"/>
+      <w:lvlText w:val="%8."/>
+      <w:lvlJc w:val="left"/>
+      <w:pPr>
+        <w:ind w:left="6120" w:hanging="360"/>
+      </w:pPr>
+    </w:lvl>
+    <w:lvl w:ilvl="8" w:tplc="0409001B" w:tentative="1">
+      <w:start w:val="1"/>
+      <w:numFmt w:val="lowerRoman"/>
+      <w:lvlText w:val="%9."/>
+      <w:lvlJc w:val="right"/>
+      <w:pPr>
+        <w:ind w:left="6840" w:hanging="180"/>
+      </w:pPr>
+    </w:lvl>
+  </w:abstractNum>
+  <w:abstractNum w:abstractNumId="16" w15:restartNumberingAfterBreak="0">
+    <w:nsid w:val="729D319F"/>
+    <w:multiLevelType w:val="hybridMultilevel"/>
+    <w:tmpl w:val="78D87E78"/>
+    <w:lvl w:ilvl="0" w:tplc="0409000F">
+      <w:start w:val="1"/>
+      <w:numFmt w:val="decimal"/>
+      <w:lvlText w:val="%1."/>
+      <w:lvlJc w:val="left"/>
+      <w:pPr>
+        <w:ind w:left="720" w:hanging="360"/>
+      </w:pPr>
+      <w:rPr>
+        <w:rFonts w:hint="default"/>
+      </w:rPr>
+    </w:lvl>
+    <w:lvl w:ilvl="1" w:tplc="04090019" w:tentative="1">
+      <w:start w:val="1"/>
+      <w:numFmt w:val="lowerLetter"/>
+      <w:lvlText w:val="%2."/>
+      <w:lvlJc w:val="left"/>
+      <w:pPr>
+        <w:ind w:left="1440" w:hanging="360"/>
+      </w:pPr>
+    </w:lvl>
+    <w:lvl w:ilvl="2" w:tplc="0409001B" w:tentative="1">
+      <w:start w:val="1"/>
+      <w:numFmt w:val="lowerRoman"/>
+      <w:lvlText w:val="%3."/>
+      <w:lvlJc w:val="right"/>
+      <w:pPr>
+        <w:ind w:left="2160" w:hanging="180"/>
+      </w:pPr>
+    </w:lvl>
+    <w:lvl w:ilvl="3" w:tplc="0409000F" w:tentative="1">
+      <w:start w:val="1"/>
+      <w:numFmt w:val="decimal"/>
+      <w:lvlText w:val="%4."/>
+      <w:lvlJc w:val="left"/>
+      <w:pPr>
+        <w:ind w:left="2880" w:hanging="360"/>
+      </w:pPr>
+    </w:lvl>
+    <w:lvl w:ilvl="4" w:tplc="04090019" w:tentative="1">
+      <w:start w:val="1"/>
+      <w:numFmt w:val="lowerLetter"/>
+      <w:lvlText w:val="%5."/>
+      <w:lvlJc w:val="left"/>
+      <w:pPr>
+        <w:ind w:left="3600" w:hanging="360"/>
+      </w:pPr>
+    </w:lvl>
+    <w:lvl w:ilvl="5" w:tplc="0409001B" w:tentative="1">
+      <w:start w:val="1"/>
+      <w:numFmt w:val="lowerRoman"/>
+      <w:lvlText w:val="%6."/>
+      <w:lvlJc w:val="right"/>
+      <w:pPr>
+        <w:ind w:left="4320" w:hanging="180"/>
+      </w:pPr>
+    </w:lvl>
+    <w:lvl w:ilvl="6" w:tplc="0409000F" w:tentative="1">
+      <w:start w:val="1"/>
+      <w:numFmt w:val="decimal"/>
+      <w:lvlText w:val="%7."/>
+      <w:lvlJc w:val="left"/>
+      <w:pPr>
+        <w:ind w:left="5040" w:hanging="360"/>
+      </w:pPr>
+    </w:lvl>
+    <w:lvl w:ilvl="7" w:tplc="04090019" w:tentative="1">
+      <w:start w:val="1"/>
+      <w:numFmt w:val="lowerLetter"/>
+      <w:lvlText w:val="%8."/>
+      <w:lvlJc w:val="left"/>
+      <w:pPr>
+        <w:ind w:left="5760" w:hanging="360"/>
+      </w:pPr>
+    </w:lvl>
+    <w:lvl w:ilvl="8" w:tplc="0409001B" w:tentative="1">
+      <w:start w:val="1"/>
+      <w:numFmt w:val="lowerRoman"/>
+      <w:lvlText w:val="%9."/>
+      <w:lvlJc w:val="right"/>
+      <w:pPr>
+        <w:ind w:left="6480" w:hanging="180"/>
+      </w:pPr>
+    </w:lvl>
+  </w:abstractNum>
   <w:num w:numId="1">
+    <w:abstractNumId w:val="2"/>
+  </w:num>
+  <w:num w:numId="2">
+    <w:abstractNumId w:val="4"/>
+  </w:num>
+  <w:num w:numId="3">
     <w:abstractNumId w:val="1"/>
   </w:num>
-  <w:num w:numId="2">
-    <w:abstractNumId w:val="2"/>
+  <w:num w:numId="4">
+    <w:abstractNumId w:val="6"/>
   </w:num>
-  <w:num w:numId="3">
+  <w:num w:numId="5">
+    <w:abstractNumId w:val="10"/>
+  </w:num>
+  <w:num w:numId="6">
+    <w:abstractNumId w:val="9"/>
+  </w:num>
+  <w:num w:numId="7">
+    <w:abstractNumId w:val="7"/>
+  </w:num>
+  <w:num w:numId="8">
+    <w:abstractNumId w:val="16"/>
+  </w:num>
+  <w:num w:numId="9">
+    <w:abstractNumId w:val="3"/>
+  </w:num>
+  <w:num w:numId="10">
+    <w:abstractNumId w:val="12"/>
+  </w:num>
+  <w:num w:numId="11">
+    <w:abstractNumId w:val="5"/>
+  </w:num>
+  <w:num w:numId="12">
+    <w:abstractNumId w:val="13"/>
+  </w:num>
+  <w:num w:numId="13">
     <w:abstractNumId w:val="0"/>
   </w:num>
-  <w:num w:numId="4">
-    <w:abstractNumId w:val="3"/>
+  <w:num w:numId="14">
+    <w:abstractNumId w:val="8"/>
   </w:num>
-  <w:num w:numId="5">
-    <w:abstractNumId w:val="6"/>
+  <w:num w:numId="15">
+    <w:abstractNumId w:val="14"/>
   </w:num>
-  <w:num w:numId="6">
-    <w:abstractNumId w:val="5"/>
+  <w:num w:numId="16">
+    <w:abstractNumId w:val="11"/>
   </w:num>
-  <w:num w:numId="7">
-    <w:abstractNumId w:val="4"/>
+  <w:num w:numId="17">
+    <w:abstractNumId w:val="15"/>
   </w:num>
 </w:numbering>
 </file>

</xml_diff>

<commit_message>
Add sequence diagrams to outline
</commit_message>
<xml_diff>
--- a/files/Zork-Plus-Plus Phase 1 OOO submission.docx
+++ b/files/Zork-Plus-Plus Phase 1 OOO submission.docx
@@ -1,6 +1,6 @@
 
 <file path=word/document.xml><?xml version="1.0" encoding="utf-8"?>
-<w:document xmlns:wpc="http://schemas.microsoft.com/office/word/2010/wordprocessingCanvas" xmlns:cx="http://schemas.microsoft.com/office/drawing/2014/chartex" xmlns:cx1="http://schemas.microsoft.com/office/drawing/2015/9/8/chartex" xmlns:cx2="http://schemas.microsoft.com/office/drawing/2015/10/21/chartex" xmlns:cx3="http://schemas.microsoft.com/office/drawing/2016/5/9/chartex" xmlns:cx4="http://schemas.microsoft.com/office/drawing/2016/5/10/chartex" xmlns:cx5="http://schemas.microsoft.com/office/drawing/2016/5/11/chartex" xmlns:cx6="http://schemas.microsoft.com/office/drawing/2016/5/12/chartex" xmlns:cx7="http://schemas.microsoft.com/office/drawing/2016/5/13/chartex" xmlns:cx8="http://schemas.microsoft.com/office/drawing/2016/5/14/chartex" xmlns:mc="http://schemas.openxmlformats.org/markup-compatibility/2006" xmlns:aink="http://schemas.microsoft.com/office/drawing/2016/ink" xmlns:am3d="http://schemas.microsoft.com/office/drawing/2017/model3d" xmlns:o="urn:schemas-microsoft-com:office:office" xmlns:r="http://schemas.openxmlformats.org/officeDocument/2006/relationships" xmlns:m="http://schemas.openxmlformats.org/officeDocument/2006/math" xmlns:v="urn:schemas-microsoft-com:vml" xmlns:wp14="http://schemas.microsoft.com/office/word/2010/wordprocessingDrawing" xmlns:wp="http://schemas.openxmlformats.org/drawingml/2006/wordprocessingDrawing" xmlns:w10="urn:schemas-microsoft-com:office:word" xmlns:w="http://schemas.openxmlformats.org/wordprocessingml/2006/main" xmlns:w14="http://schemas.microsoft.com/office/word/2010/wordml" xmlns:w15="http://schemas.microsoft.com/office/word/2012/wordml" xmlns:w16cex="http://schemas.microsoft.com/office/word/2018/wordml/cex" xmlns:w16cid="http://schemas.microsoft.com/office/word/2016/wordml/cid" xmlns:w16="http://schemas.microsoft.com/office/word/2018/wordml" xmlns:w16se="http://schemas.microsoft.com/office/word/2015/wordml/symex" xmlns:wpg="http://schemas.microsoft.com/office/word/2010/wordprocessingGroup" xmlns:wpi="http://schemas.microsoft.com/office/word/2010/wordprocessingInk" xmlns:wne="http://schemas.microsoft.com/office/word/2006/wordml" xmlns:wps="http://schemas.microsoft.com/office/word/2010/wordprocessingShape" mc:Ignorable="w14 w15 w16se w16cid w16 w16cex wp14">
+<w:document xmlns:wpc="http://schemas.microsoft.com/office/word/2010/wordprocessingCanvas" xmlns:cx="http://schemas.microsoft.com/office/drawing/2014/chartex" xmlns:cx1="http://schemas.microsoft.com/office/drawing/2015/9/8/chartex" xmlns:cx2="http://schemas.microsoft.com/office/drawing/2015/10/21/chartex" xmlns:cx3="http://schemas.microsoft.com/office/drawing/2016/5/9/chartex" xmlns:cx4="http://schemas.microsoft.com/office/drawing/2016/5/10/chartex" xmlns:cx5="http://schemas.microsoft.com/office/drawing/2016/5/11/chartex" xmlns:cx6="http://schemas.microsoft.com/office/drawing/2016/5/12/chartex" xmlns:cx7="http://schemas.microsoft.com/office/drawing/2016/5/13/chartex" xmlns:cx8="http://schemas.microsoft.com/office/drawing/2016/5/14/chartex" xmlns:mc="http://schemas.openxmlformats.org/markup-compatibility/2006" xmlns:aink="http://schemas.microsoft.com/office/drawing/2016/ink" xmlns:am3d="http://schemas.microsoft.com/office/drawing/2017/model3d" xmlns:o="urn:schemas-microsoft-com:office:office" xmlns:r="http://schemas.openxmlformats.org/officeDocument/2006/relationships" xmlns:m="http://schemas.openxmlformats.org/officeDocument/2006/math" xmlns:v="urn:schemas-microsoft-com:vml" xmlns:wp14="http://schemas.microsoft.com/office/word/2010/wordprocessingDrawing" xmlns:wp="http://schemas.openxmlformats.org/drawingml/2006/wordprocessingDrawing" xmlns:w10="urn:schemas-microsoft-com:office:word" xmlns:w="http://schemas.openxmlformats.org/wordprocessingml/2006/main" xmlns:w14="http://schemas.microsoft.com/office/word/2010/wordml" xmlns:w15="http://schemas.microsoft.com/office/word/2012/wordml" xmlns:w16cid="http://schemas.microsoft.com/office/word/2016/wordml/cid" xmlns:w16se="http://schemas.microsoft.com/office/word/2015/wordml/symex" xmlns:wpg="http://schemas.microsoft.com/office/word/2010/wordprocessingGroup" xmlns:wpi="http://schemas.microsoft.com/office/word/2010/wordprocessingInk" xmlns:wne="http://schemas.microsoft.com/office/word/2006/wordml" xmlns:wps="http://schemas.microsoft.com/office/word/2010/wordprocessingShape" mc:Ignorable="w14 w15 w16se w16cid wp14">
   <w:body>
     <w:p>
       <w:pPr>
@@ -28,8 +28,16 @@
       <w:pPr>
         <w:pStyle w:val="Heading3"/>
       </w:pPr>
+    </w:p>
+    <w:p>
+      <w:pPr>
+        <w:pStyle w:val="Heading3"/>
+      </w:pPr>
       <w:r>
         <w:t>Use Case</w:t>
+      </w:r>
+      <w:r>
+        <w:t>s</w:t>
       </w:r>
     </w:p>
     <w:p/>
@@ -352,7 +360,6 @@
     </w:p>
     <w:p>
       <w:r>
-        <w:lastRenderedPageBreak/>
         <w:t>Rainy Day #1</w:t>
       </w:r>
     </w:p>
@@ -697,6 +704,7 @@
         <w:pStyle w:val="Heading3"/>
       </w:pPr>
       <w:r>
+        <w:lastRenderedPageBreak/>
         <w:t>UML Diagrams</w:t>
       </w:r>
     </w:p>
@@ -867,7 +875,6 @@
         <w:rPr>
           <w:noProof/>
         </w:rPr>
-        <w:lastRenderedPageBreak/>
         <w:drawing>
           <wp:inline distT="0" distB="0" distL="0" distR="0" wp14:anchorId="6EFBB915" wp14:editId="7627C981">
             <wp:extent cx="5943600" cy="3070860"/>
@@ -947,25 +954,17 @@
       </w:r>
     </w:p>
     <w:p>
-      <w:r>
-        <w:br w:type="page"/>
-      </w:r>
-    </w:p>
-    <w:p>
-      <w:pPr>
-        <w:rPr>
-          <w:rFonts w:asciiTheme="majorHAnsi" w:eastAsiaTheme="majorEastAsia" w:hAnsiTheme="majorHAnsi" w:cstheme="majorBidi"/>
-          <w:color w:val="2F5496" w:themeColor="accent1" w:themeShade="BF"/>
-        </w:rPr>
-      </w:pPr>
-      <w:r>
-        <w:lastRenderedPageBreak/>
-        <w:br w:type="page"/>
-      </w:r>
-    </w:p>
-    <w:p>
-      <w:pPr>
-        <w:pStyle w:val="Heading5"/>
+      <w:pPr>
+        <w:pStyle w:val="Heading3"/>
+      </w:pPr>
+      <w:r>
+        <w:t>Sequence Diagrams</w:t>
+      </w:r>
+    </w:p>
+    <w:p/>
+    <w:p>
+      <w:pPr>
+        <w:keepNext/>
       </w:pPr>
       <w:r>
         <w:rPr>
@@ -973,26 +972,10 @@
         </w:rPr>
         <w:lastRenderedPageBreak/>
         <w:drawing>
-          <wp:anchor distT="0" distB="0" distL="114300" distR="114300" simplePos="0" relativeHeight="251658240" behindDoc="1" locked="0" layoutInCell="1" allowOverlap="1" wp14:anchorId="00FAC222" wp14:editId="7CE28E5B">
-            <wp:simplePos x="0" y="0"/>
-            <wp:positionH relativeFrom="column">
-              <wp:posOffset>8890</wp:posOffset>
-            </wp:positionH>
-            <wp:positionV relativeFrom="paragraph">
-              <wp:posOffset>268605</wp:posOffset>
-            </wp:positionV>
-            <wp:extent cx="5572125" cy="6027420"/>
-            <wp:effectExtent l="0" t="0" r="9525" b="0"/>
-            <wp:wrapTight wrapText="bothSides">
-              <wp:wrapPolygon edited="0">
-                <wp:start x="0" y="0"/>
-                <wp:lineTo x="0" y="21504"/>
-                <wp:lineTo x="21563" y="21504"/>
-                <wp:lineTo x="21563" y="0"/>
-                <wp:lineTo x="0" y="0"/>
-              </wp:wrapPolygon>
-            </wp:wrapTight>
-            <wp:docPr id="8" name="Picture 8"/>
+          <wp:inline distT="0" distB="0" distL="0" distR="0" wp14:anchorId="1E52F35E" wp14:editId="0ACCE4CD">
+            <wp:extent cx="4927232" cy="5333365"/>
+            <wp:effectExtent l="0" t="0" r="6985" b="635"/>
+            <wp:docPr id="4" name="Picture 4"/>
             <wp:cNvGraphicFramePr>
               <a:graphicFrameLocks xmlns:a="http://schemas.openxmlformats.org/drawingml/2006/main" noChangeAspect="1"/>
             </wp:cNvGraphicFramePr>
@@ -1000,10 +983,8 @@
               <a:graphicData uri="http://schemas.openxmlformats.org/drawingml/2006/picture">
                 <pic:pic xmlns:pic="http://schemas.openxmlformats.org/drawingml/2006/picture">
                   <pic:nvPicPr>
-                    <pic:cNvPr id="0" name="Picture 5"/>
-                    <pic:cNvPicPr>
-                      <a:picLocks noChangeAspect="1" noChangeArrowheads="1"/>
-                    </pic:cNvPicPr>
+                    <pic:cNvPr id="4" name="Kill Feature Sequence Diagram.png"/>
+                    <pic:cNvPicPr/>
                   </pic:nvPicPr>
                   <pic:blipFill>
                     <a:blip r:embed="rId10">
@@ -1013,65 +994,75 @@
                         </a:ext>
                       </a:extLst>
                     </a:blip>
-                    <a:srcRect/>
                     <a:stretch>
                       <a:fillRect/>
                     </a:stretch>
                   </pic:blipFill>
-                  <pic:spPr bwMode="auto">
+                  <pic:spPr>
                     <a:xfrm>
                       <a:off x="0" y="0"/>
-                      <a:ext cx="5572125" cy="6027420"/>
+                      <a:ext cx="4927232" cy="5333365"/>
                     </a:xfrm>
                     <a:prstGeom prst="rect">
                       <a:avLst/>
                     </a:prstGeom>
-                    <a:noFill/>
-                    <a:ln>
-                      <a:noFill/>
-                    </a:ln>
                   </pic:spPr>
                 </pic:pic>
               </a:graphicData>
             </a:graphic>
-            <wp14:sizeRelH relativeFrom="margin">
-              <wp14:pctWidth>0</wp14:pctWidth>
-            </wp14:sizeRelH>
-            <wp14:sizeRelV relativeFrom="margin">
-              <wp14:pctHeight>0</wp14:pctHeight>
-            </wp14:sizeRelV>
-          </wp:anchor>
+          </wp:inline>
         </w:drawing>
       </w:r>
-      <w:r>
-        <w:t>Sequence Diagra</w:t>
-      </w:r>
-      <w:r>
-        <w:t>ms</w:t>
-      </w:r>
-    </w:p>
-    <w:p>
+    </w:p>
+    <w:p>
+      <w:pPr>
+        <w:pStyle w:val="Caption"/>
+      </w:pPr>
+      <w:r>
+        <w:t xml:space="preserve">Figure </w:t>
+      </w:r>
+      <w:fldSimple w:instr=" SEQ Figure \* ARABIC ">
+        <w:r>
+          <w:rPr>
+            <w:noProof/>
+          </w:rPr>
+          <w:t>4</w:t>
+        </w:r>
+      </w:fldSimple>
+      <w:r>
+        <w:t xml:space="preserve">: </w:t>
+      </w:r>
+      <w:r>
+        <w:t>Supplemental</w:t>
+      </w:r>
+      <w:r>
+        <w:t xml:space="preserve"> Feature Kill Sequence Diagram</w:t>
+      </w:r>
+    </w:p>
+    <w:p/>
+    <w:p>
+      <w:pPr>
+        <w:keepNext/>
+      </w:pPr>
       <w:r>
         <w:rPr>
           <w:noProof/>
         </w:rPr>
         <w:lastRenderedPageBreak/>
         <w:drawing>
-          <wp:inline distT="0" distB="0" distL="0" distR="0" wp14:anchorId="727364E0" wp14:editId="5FDB949B">
-            <wp:extent cx="5943600" cy="3863816"/>
-            <wp:effectExtent l="0" t="0" r="0" b="3810"/>
+          <wp:inline distT="0" distB="0" distL="0" distR="0" wp14:anchorId="230D3745" wp14:editId="4D0E199F">
+            <wp:extent cx="5044796" cy="5460620"/>
+            <wp:effectExtent l="0" t="0" r="3810" b="6985"/>
             <wp:docPr id="9" name="Picture 9"/>
             <wp:cNvGraphicFramePr>
-              <a:graphicFrameLocks xmlns:a="http://schemas.openxmlformats.org/drawingml/2006/main" noChangeAspect="1"/>
+              <a:graphicFrameLocks xmlns:a="http://schemas.openxmlformats.org/drawingml/2006/main"/>
             </wp:cNvGraphicFramePr>
             <a:graphic xmlns:a="http://schemas.openxmlformats.org/drawingml/2006/main">
               <a:graphicData uri="http://schemas.openxmlformats.org/drawingml/2006/picture">
                 <pic:pic xmlns:pic="http://schemas.openxmlformats.org/drawingml/2006/picture">
                   <pic:nvPicPr>
-                    <pic:cNvPr id="0" name="Picture 6"/>
-                    <pic:cNvPicPr>
-                      <a:picLocks noChangeAspect="1" noChangeArrowheads="1"/>
-                    </pic:cNvPicPr>
+                    <pic:cNvPr id="7" name="Score and Health Sequence Diagram.png"/>
+                    <pic:cNvPicPr preferRelativeResize="0"/>
                   </pic:nvPicPr>
                   <pic:blipFill>
                     <a:blip r:embed="rId11">
@@ -1081,23 +1072,18 @@
                         </a:ext>
                       </a:extLst>
                     </a:blip>
-                    <a:srcRect/>
                     <a:stretch>
                       <a:fillRect/>
                     </a:stretch>
                   </pic:blipFill>
-                  <pic:spPr bwMode="auto">
+                  <pic:spPr>
                     <a:xfrm>
                       <a:off x="0" y="0"/>
-                      <a:ext cx="6137352" cy="3989771"/>
+                      <a:ext cx="5044796" cy="5460620"/>
                     </a:xfrm>
                     <a:prstGeom prst="rect">
                       <a:avLst/>
                     </a:prstGeom>
-                    <a:noFill/>
-                    <a:ln>
-                      <a:noFill/>
-                    </a:ln>
                   </pic:spPr>
                 </pic:pic>
               </a:graphicData>
@@ -1105,16 +1091,42 @@
           </wp:inline>
         </w:drawing>
       </w:r>
+    </w:p>
+    <w:p>
+      <w:pPr>
+        <w:pStyle w:val="Caption"/>
+      </w:pPr>
+      <w:r>
+        <w:t xml:space="preserve">Figure </w:t>
+      </w:r>
+      <w:fldSimple w:instr=" SEQ Figure \* ARABIC ">
+        <w:r>
+          <w:rPr>
+            <w:noProof/>
+          </w:rPr>
+          <w:t>5</w:t>
+        </w:r>
+      </w:fldSimple>
+      <w:r>
+        <w:t xml:space="preserve"> </w:t>
+      </w:r>
+      <w:r>
+        <w:t>Supplemental Feature Score and Health Sequence Diagram</w:t>
+      </w:r>
+    </w:p>
+    <w:p>
+      <w:pPr>
+        <w:keepNext/>
+      </w:pPr>
       <w:r>
         <w:rPr>
           <w:noProof/>
         </w:rPr>
-        <w:lastRenderedPageBreak/>
         <w:drawing>
-          <wp:inline distT="0" distB="0" distL="0" distR="0" wp14:anchorId="3E34548A" wp14:editId="30024D94">
-            <wp:extent cx="5934075" cy="3762375"/>
-            <wp:effectExtent l="0" t="0" r="9525" b="9525"/>
-            <wp:docPr id="10" name="Picture 10"/>
+          <wp:inline distT="0" distB="0" distL="0" distR="0" wp14:anchorId="682AB084" wp14:editId="2C9958D2">
+            <wp:extent cx="5274637" cy="4127500"/>
+            <wp:effectExtent l="0" t="0" r="2540" b="6350"/>
+            <wp:docPr id="5" name="Picture 5"/>
             <wp:cNvGraphicFramePr>
               <a:graphicFrameLocks xmlns:a="http://schemas.openxmlformats.org/drawingml/2006/main" noChangeAspect="1"/>
             </wp:cNvGraphicFramePr>
@@ -1122,10 +1134,8 @@
               <a:graphicData uri="http://schemas.openxmlformats.org/drawingml/2006/picture">
                 <pic:pic xmlns:pic="http://schemas.openxmlformats.org/drawingml/2006/picture">
                   <pic:nvPicPr>
-                    <pic:cNvPr id="0" name="Picture 7"/>
-                    <pic:cNvPicPr>
-                      <a:picLocks noChangeAspect="1" noChangeArrowheads="1"/>
-                    </pic:cNvPicPr>
+                    <pic:cNvPr id="5" name="Swap Feature Sequence Diagram.png"/>
+                    <pic:cNvPicPr/>
                   </pic:nvPicPr>
                   <pic:blipFill>
                     <a:blip r:embed="rId12">
@@ -1135,23 +1145,18 @@
                         </a:ext>
                       </a:extLst>
                     </a:blip>
-                    <a:srcRect/>
                     <a:stretch>
                       <a:fillRect/>
                     </a:stretch>
                   </pic:blipFill>
-                  <pic:spPr bwMode="auto">
+                  <pic:spPr>
                     <a:xfrm>
                       <a:off x="0" y="0"/>
-                      <a:ext cx="5934075" cy="3762375"/>
+                      <a:ext cx="5274637" cy="4127500"/>
                     </a:xfrm>
                     <a:prstGeom prst="rect">
                       <a:avLst/>
                     </a:prstGeom>
-                    <a:noFill/>
-                    <a:ln>
-                      <a:noFill/>
-                    </a:ln>
                   </pic:spPr>
                 </pic:pic>
               </a:graphicData>
@@ -1162,26 +1167,202 @@
     </w:p>
     <w:p>
       <w:pPr>
-        <w:rPr>
-          <w:rFonts w:asciiTheme="majorHAnsi" w:eastAsiaTheme="majorEastAsia" w:hAnsiTheme="majorHAnsi" w:cstheme="majorBidi"/>
-          <w:color w:val="1F3763" w:themeColor="accent1" w:themeShade="7F"/>
-          <w:sz w:val="24"/>
-          <w:szCs w:val="24"/>
-        </w:rPr>
-      </w:pPr>
-      <w:r>
-        <w:br w:type="page"/>
-      </w:r>
+        <w:pStyle w:val="Caption"/>
+      </w:pPr>
+      <w:r>
+        <w:t xml:space="preserve">Figure </w:t>
+      </w:r>
+      <w:fldSimple w:instr=" SEQ Figure \* ARABIC ">
+        <w:r>
+          <w:rPr>
+            <w:noProof/>
+          </w:rPr>
+          <w:t>6</w:t>
+        </w:r>
+      </w:fldSimple>
+      <w:r>
+        <w:t xml:space="preserve">: </w:t>
+      </w:r>
+      <w:r>
+        <w:t xml:space="preserve">Supplemental Feature </w:t>
+      </w:r>
+      <w:r>
+        <w:t>Swap</w:t>
+      </w:r>
+      <w:r>
+        <w:t xml:space="preserve"> Sequence Diagram</w:t>
+      </w:r>
+    </w:p>
+    <w:p/>
+    <w:p>
+      <w:pPr>
+        <w:keepNext/>
+      </w:pPr>
+      <w:r>
+        <w:rPr>
+          <w:noProof/>
+        </w:rPr>
+        <w:drawing>
+          <wp:inline distT="0" distB="0" distL="0" distR="0" wp14:anchorId="5564DA32" wp14:editId="668DB9EE">
+            <wp:extent cx="5795161" cy="3765550"/>
+            <wp:effectExtent l="0" t="0" r="0" b="6350"/>
+            <wp:docPr id="6" name="Picture 6"/>
+            <wp:cNvGraphicFramePr>
+              <a:graphicFrameLocks xmlns:a="http://schemas.openxmlformats.org/drawingml/2006/main" noChangeAspect="1"/>
+            </wp:cNvGraphicFramePr>
+            <a:graphic xmlns:a="http://schemas.openxmlformats.org/drawingml/2006/main">
+              <a:graphicData uri="http://schemas.openxmlformats.org/drawingml/2006/picture">
+                <pic:pic xmlns:pic="http://schemas.openxmlformats.org/drawingml/2006/picture">
+                  <pic:nvPicPr>
+                    <pic:cNvPr id="6" name="Transform_Event.png"/>
+                    <pic:cNvPicPr/>
+                  </pic:nvPicPr>
+                  <pic:blipFill>
+                    <a:blip r:embed="rId13">
+                      <a:extLst>
+                        <a:ext uri="{28A0092B-C50C-407E-A947-70E740481C1C}">
+                          <a14:useLocalDpi xmlns:a14="http://schemas.microsoft.com/office/drawing/2010/main" val="0"/>
+                        </a:ext>
+                      </a:extLst>
+                    </a:blip>
+                    <a:stretch>
+                      <a:fillRect/>
+                    </a:stretch>
+                  </pic:blipFill>
+                  <pic:spPr>
+                    <a:xfrm>
+                      <a:off x="0" y="0"/>
+                      <a:ext cx="5795161" cy="3765550"/>
+                    </a:xfrm>
+                    <a:prstGeom prst="rect">
+                      <a:avLst/>
+                    </a:prstGeom>
+                  </pic:spPr>
+                </pic:pic>
+              </a:graphicData>
+            </a:graphic>
+          </wp:inline>
+        </w:drawing>
+      </w:r>
+    </w:p>
+    <w:p>
+      <w:pPr>
+        <w:pStyle w:val="Caption"/>
+      </w:pPr>
+      <w:r>
+        <w:t xml:space="preserve">Figure </w:t>
+      </w:r>
+      <w:fldSimple w:instr=" SEQ Figure \* ARABIC ">
+        <w:r>
+          <w:rPr>
+            <w:noProof/>
+          </w:rPr>
+          <w:t>7</w:t>
+        </w:r>
+      </w:fldSimple>
+      <w:r>
+        <w:t>: Supplemental Feature T</w:t>
+      </w:r>
+      <w:r>
+        <w:t>eleport</w:t>
+      </w:r>
+      <w:r>
+        <w:t xml:space="preserve"> Sequence Diagram</w:t>
+      </w:r>
+    </w:p>
+    <w:p/>
+    <w:p>
+      <w:pPr>
+        <w:keepNext/>
+      </w:pPr>
+      <w:r>
+        <w:rPr>
+          <w:noProof/>
+        </w:rPr>
+        <w:drawing>
+          <wp:inline distT="0" distB="0" distL="0" distR="0" wp14:anchorId="3E1C0DC7" wp14:editId="71A9E9A2">
+            <wp:extent cx="5338024" cy="3381926"/>
+            <wp:effectExtent l="0" t="0" r="0" b="9525"/>
+            <wp:docPr id="7" name="Picture 7"/>
+            <wp:cNvGraphicFramePr>
+              <a:graphicFrameLocks xmlns:a="http://schemas.openxmlformats.org/drawingml/2006/main"/>
+            </wp:cNvGraphicFramePr>
+            <a:graphic xmlns:a="http://schemas.openxmlformats.org/drawingml/2006/main">
+              <a:graphicData uri="http://schemas.openxmlformats.org/drawingml/2006/picture">
+                <pic:pic xmlns:pic="http://schemas.openxmlformats.org/drawingml/2006/picture">
+                  <pic:nvPicPr>
+                    <pic:cNvPr id="7" name="Score and Health Sequence Diagram.png"/>
+                    <pic:cNvPicPr preferRelativeResize="0"/>
+                  </pic:nvPicPr>
+                  <pic:blipFill>
+                    <a:blip r:embed="rId14">
+                      <a:extLst>
+                        <a:ext uri="{28A0092B-C50C-407E-A947-70E740481C1C}">
+                          <a14:useLocalDpi xmlns:a14="http://schemas.microsoft.com/office/drawing/2010/main" val="0"/>
+                        </a:ext>
+                      </a:extLst>
+                    </a:blip>
+                    <a:stretch>
+                      <a:fillRect/>
+                    </a:stretch>
+                  </pic:blipFill>
+                  <pic:spPr>
+                    <a:xfrm>
+                      <a:off x="0" y="0"/>
+                      <a:ext cx="5338024" cy="3381926"/>
+                    </a:xfrm>
+                    <a:prstGeom prst="rect">
+                      <a:avLst/>
+                    </a:prstGeom>
+                  </pic:spPr>
+                </pic:pic>
+              </a:graphicData>
+            </a:graphic>
+          </wp:inline>
+        </w:drawing>
+      </w:r>
+    </w:p>
+    <w:p>
+      <w:pPr>
+        <w:pStyle w:val="Caption"/>
+      </w:pPr>
+      <w:r>
+        <w:t xml:space="preserve">Figure </w:t>
+      </w:r>
+      <w:fldSimple w:instr=" SEQ Figure \* ARABIC ">
+        <w:r>
+          <w:rPr>
+            <w:noProof/>
+          </w:rPr>
+          <w:t>8</w:t>
+        </w:r>
+      </w:fldSimple>
+      <w:r>
+        <w:t xml:space="preserve">: </w:t>
+      </w:r>
+      <w:r>
+        <w:t xml:space="preserve">Supplemental Feature </w:t>
+      </w:r>
+      <w:r>
+        <w:t>Transform</w:t>
+      </w:r>
+      <w:r>
+        <w:t xml:space="preserve"> Sequence Diagram</w:t>
+      </w:r>
+    </w:p>
+    <w:p>
+      <w:bookmarkStart w:id="0" w:name="_GoBack"/>
+      <w:bookmarkEnd w:id="0"/>
     </w:p>
     <w:p>
       <w:pPr>
         <w:pStyle w:val="Heading3"/>
       </w:pPr>
       <w:r>
-        <w:lastRenderedPageBreak/>
         <w:t>Canonical Examples</w:t>
       </w:r>
     </w:p>
+    <w:p/>
     <w:p>
       <w:pPr>
         <w:pStyle w:val="Heading3"/>
@@ -1645,6 +1826,7 @@
           <w:sz w:val="24"/>
           <w:szCs w:val="24"/>
         </w:rPr>
+        <w:lastRenderedPageBreak/>
         <w:t>Key word Rooms, followed by a colon (:)</w:t>
       </w:r>
     </w:p>
@@ -2005,7 +2187,6 @@
           <w:sz w:val="24"/>
           <w:szCs w:val="24"/>
         </w:rPr>
-        <w:lastRenderedPageBreak/>
         <w:t>Delimiter (---)</w:t>
       </w:r>
     </w:p>
@@ -2201,41 +2382,13 @@
           <w:szCs w:val="24"/>
         </w:rPr>
       </w:pPr>
-      <w:proofErr w:type="spellStart"/>
-      <w:r>
-        <w:rPr>
-          <w:rFonts w:asciiTheme="majorBidi" w:hAnsiTheme="majorBidi" w:cstheme="majorBidi"/>
-          <w:sz w:val="24"/>
-          <w:szCs w:val="24"/>
-        </w:rPr>
-        <w:t>beenHere</w:t>
-      </w:r>
-      <w:proofErr w:type="spellEnd"/>
-      <w:r>
-        <w:rPr>
-          <w:rFonts w:asciiTheme="majorBidi" w:hAnsiTheme="majorBidi" w:cstheme="majorBidi"/>
-          <w:sz w:val="24"/>
-          <w:szCs w:val="24"/>
-        </w:rPr>
-        <w:t xml:space="preserve"> </w:t>
-      </w:r>
-      <w:proofErr w:type="spellStart"/>
-      <w:r>
-        <w:rPr>
-          <w:rFonts w:asciiTheme="majorBidi" w:hAnsiTheme="majorBidi" w:cstheme="majorBidi"/>
-          <w:sz w:val="24"/>
-          <w:szCs w:val="24"/>
-        </w:rPr>
-        <w:t>boolean</w:t>
-      </w:r>
-      <w:proofErr w:type="spellEnd"/>
-      <w:r>
-        <w:rPr>
-          <w:rFonts w:asciiTheme="majorBidi" w:hAnsiTheme="majorBidi" w:cstheme="majorBidi"/>
-          <w:sz w:val="24"/>
-          <w:szCs w:val="24"/>
-        </w:rPr>
-        <w:t xml:space="preserve">, signifying if the user’s current room is the </w:t>
+      <w:r>
+        <w:rPr>
+          <w:rFonts w:asciiTheme="majorBidi" w:hAnsiTheme="majorBidi" w:cstheme="majorBidi"/>
+          <w:sz w:val="24"/>
+          <w:szCs w:val="24"/>
+        </w:rPr>
+        <w:t xml:space="preserve">beenHere boolean, signifying if the user’s current room is the </w:t>
       </w:r>
       <w:proofErr w:type="gramStart"/>
       <w:r>
@@ -2429,7 +2582,8 @@
     <w:p/>
     <w:p/>
     <w:sectPr>
-      <w:headerReference w:type="default" r:id="rId13"/>
+      <w:headerReference w:type="default" r:id="rId15"/>
+      <w:footerReference w:type="default" r:id="rId16"/>
       <w:pgSz w:w="12240" w:h="15840"/>
       <w:pgMar w:top="1440" w:right="1440" w:bottom="1440" w:left="1440" w:header="720" w:footer="720" w:gutter="0"/>
       <w:cols w:space="720"/>
@@ -2440,7 +2594,7 @@
 </file>
 
 <file path=word/endnotes.xml><?xml version="1.0" encoding="utf-8"?>
-<w:endnotes xmlns:wpc="http://schemas.microsoft.com/office/word/2010/wordprocessingCanvas" xmlns:cx="http://schemas.microsoft.com/office/drawing/2014/chartex" xmlns:cx1="http://schemas.microsoft.com/office/drawing/2015/9/8/chartex" xmlns:cx2="http://schemas.microsoft.com/office/drawing/2015/10/21/chartex" xmlns:cx3="http://schemas.microsoft.com/office/drawing/2016/5/9/chartex" xmlns:cx4="http://schemas.microsoft.com/office/drawing/2016/5/10/chartex" xmlns:cx5="http://schemas.microsoft.com/office/drawing/2016/5/11/chartex" xmlns:cx6="http://schemas.microsoft.com/office/drawing/2016/5/12/chartex" xmlns:cx7="http://schemas.microsoft.com/office/drawing/2016/5/13/chartex" xmlns:cx8="http://schemas.microsoft.com/office/drawing/2016/5/14/chartex" xmlns:mc="http://schemas.openxmlformats.org/markup-compatibility/2006" xmlns:aink="http://schemas.microsoft.com/office/drawing/2016/ink" xmlns:am3d="http://schemas.microsoft.com/office/drawing/2017/model3d" xmlns:o="urn:schemas-microsoft-com:office:office" xmlns:r="http://schemas.openxmlformats.org/officeDocument/2006/relationships" xmlns:m="http://schemas.openxmlformats.org/officeDocument/2006/math" xmlns:v="urn:schemas-microsoft-com:vml" xmlns:wp14="http://schemas.microsoft.com/office/word/2010/wordprocessingDrawing" xmlns:wp="http://schemas.openxmlformats.org/drawingml/2006/wordprocessingDrawing" xmlns:w10="urn:schemas-microsoft-com:office:word" xmlns:w="http://schemas.openxmlformats.org/wordprocessingml/2006/main" xmlns:w14="http://schemas.microsoft.com/office/word/2010/wordml" xmlns:w15="http://schemas.microsoft.com/office/word/2012/wordml" xmlns:w16cex="http://schemas.microsoft.com/office/word/2018/wordml/cex" xmlns:w16cid="http://schemas.microsoft.com/office/word/2016/wordml/cid" xmlns:w16="http://schemas.microsoft.com/office/word/2018/wordml" xmlns:w16se="http://schemas.microsoft.com/office/word/2015/wordml/symex" xmlns:wpg="http://schemas.microsoft.com/office/word/2010/wordprocessingGroup" xmlns:wpi="http://schemas.microsoft.com/office/word/2010/wordprocessingInk" xmlns:wne="http://schemas.microsoft.com/office/word/2006/wordml" xmlns:wps="http://schemas.microsoft.com/office/word/2010/wordprocessingShape" mc:Ignorable="w14 w15 w16se w16cid w16 w16cex wp14">
+<w:endnotes xmlns:wpc="http://schemas.microsoft.com/office/word/2010/wordprocessingCanvas" xmlns:cx="http://schemas.microsoft.com/office/drawing/2014/chartex" xmlns:cx1="http://schemas.microsoft.com/office/drawing/2015/9/8/chartex" xmlns:cx2="http://schemas.microsoft.com/office/drawing/2015/10/21/chartex" xmlns:cx3="http://schemas.microsoft.com/office/drawing/2016/5/9/chartex" xmlns:cx4="http://schemas.microsoft.com/office/drawing/2016/5/10/chartex" xmlns:cx5="http://schemas.microsoft.com/office/drawing/2016/5/11/chartex" xmlns:cx6="http://schemas.microsoft.com/office/drawing/2016/5/12/chartex" xmlns:cx7="http://schemas.microsoft.com/office/drawing/2016/5/13/chartex" xmlns:cx8="http://schemas.microsoft.com/office/drawing/2016/5/14/chartex" xmlns:mc="http://schemas.openxmlformats.org/markup-compatibility/2006" xmlns:aink="http://schemas.microsoft.com/office/drawing/2016/ink" xmlns:am3d="http://schemas.microsoft.com/office/drawing/2017/model3d" xmlns:o="urn:schemas-microsoft-com:office:office" xmlns:r="http://schemas.openxmlformats.org/officeDocument/2006/relationships" xmlns:m="http://schemas.openxmlformats.org/officeDocument/2006/math" xmlns:v="urn:schemas-microsoft-com:vml" xmlns:wp14="http://schemas.microsoft.com/office/word/2010/wordprocessingDrawing" xmlns:wp="http://schemas.openxmlformats.org/drawingml/2006/wordprocessingDrawing" xmlns:w10="urn:schemas-microsoft-com:office:word" xmlns:w="http://schemas.openxmlformats.org/wordprocessingml/2006/main" xmlns:w14="http://schemas.microsoft.com/office/word/2010/wordml" xmlns:w15="http://schemas.microsoft.com/office/word/2012/wordml" xmlns:w16cid="http://schemas.microsoft.com/office/word/2016/wordml/cid" xmlns:w16se="http://schemas.microsoft.com/office/word/2015/wordml/symex" xmlns:wpg="http://schemas.microsoft.com/office/word/2010/wordprocessingGroup" xmlns:wpi="http://schemas.microsoft.com/office/word/2010/wordprocessingInk" xmlns:wne="http://schemas.microsoft.com/office/word/2006/wordml" xmlns:wps="http://schemas.microsoft.com/office/word/2010/wordprocessingShape" mc:Ignorable="w14 w15 w16se w16cid wp14">
   <w:endnote w:type="separator" w:id="-1">
     <w:p>
       <w:pPr>
@@ -2464,8 +2618,58 @@
 </w:endnotes>
 </file>
 
+<file path=word/footer1.xml><?xml version="1.0" encoding="utf-8"?>
+<w:ftr xmlns:wpc="http://schemas.microsoft.com/office/word/2010/wordprocessingCanvas" xmlns:cx="http://schemas.microsoft.com/office/drawing/2014/chartex" xmlns:cx1="http://schemas.microsoft.com/office/drawing/2015/9/8/chartex" xmlns:cx2="http://schemas.microsoft.com/office/drawing/2015/10/21/chartex" xmlns:cx3="http://schemas.microsoft.com/office/drawing/2016/5/9/chartex" xmlns:cx4="http://schemas.microsoft.com/office/drawing/2016/5/10/chartex" xmlns:cx5="http://schemas.microsoft.com/office/drawing/2016/5/11/chartex" xmlns:cx6="http://schemas.microsoft.com/office/drawing/2016/5/12/chartex" xmlns:cx7="http://schemas.microsoft.com/office/drawing/2016/5/13/chartex" xmlns:cx8="http://schemas.microsoft.com/office/drawing/2016/5/14/chartex" xmlns:mc="http://schemas.openxmlformats.org/markup-compatibility/2006" xmlns:aink="http://schemas.microsoft.com/office/drawing/2016/ink" xmlns:am3d="http://schemas.microsoft.com/office/drawing/2017/model3d" xmlns:o="urn:schemas-microsoft-com:office:office" xmlns:r="http://schemas.openxmlformats.org/officeDocument/2006/relationships" xmlns:m="http://schemas.openxmlformats.org/officeDocument/2006/math" xmlns:v="urn:schemas-microsoft-com:vml" xmlns:wp14="http://schemas.microsoft.com/office/word/2010/wordprocessingDrawing" xmlns:wp="http://schemas.openxmlformats.org/drawingml/2006/wordprocessingDrawing" xmlns:w10="urn:schemas-microsoft-com:office:word" xmlns:w="http://schemas.openxmlformats.org/wordprocessingml/2006/main" xmlns:w14="http://schemas.microsoft.com/office/word/2010/wordml" xmlns:w15="http://schemas.microsoft.com/office/word/2012/wordml" xmlns:w16cid="http://schemas.microsoft.com/office/word/2016/wordml/cid" xmlns:w16se="http://schemas.microsoft.com/office/word/2015/wordml/symex" xmlns:wpg="http://schemas.microsoft.com/office/word/2010/wordprocessingGroup" xmlns:wpi="http://schemas.microsoft.com/office/word/2010/wordprocessingInk" xmlns:wne="http://schemas.microsoft.com/office/word/2006/wordml" xmlns:wps="http://schemas.microsoft.com/office/word/2010/wordprocessingShape" mc:Ignorable="w14 w15 w16se w16cid wp14">
+  <w:p>
+    <w:pPr>
+      <w:pStyle w:val="Footer"/>
+    </w:pPr>
+    <w:proofErr w:type="spellStart"/>
+    <w:r>
+      <w:t>Zork</w:t>
+    </w:r>
+    <w:proofErr w:type="spellEnd"/>
+    <w:r>
+      <w:t>++ Phase 1</w:t>
+    </w:r>
+    <w:r>
+      <w:tab/>
+    </w:r>
+    <w:r>
+      <w:tab/>
+    </w:r>
+    <w:r>
+      <w:fldChar w:fldCharType="begin"/>
+    </w:r>
+    <w:r>
+      <w:instrText xml:space="preserve"> PAGE   \* MERGEFORMAT </w:instrText>
+    </w:r>
+    <w:r>
+      <w:fldChar w:fldCharType="separate"/>
+    </w:r>
+    <w:r>
+      <w:rPr>
+        <w:noProof/>
+      </w:rPr>
+      <w:t>1</w:t>
+    </w:r>
+    <w:r>
+      <w:rPr>
+        <w:noProof/>
+      </w:rPr>
+      <w:fldChar w:fldCharType="end"/>
+    </w:r>
+  </w:p>
+  <w:p>
+    <w:pPr>
+      <w:pStyle w:val="Footer"/>
+    </w:pPr>
+  </w:p>
+</w:ftr>
+</file>
+
 <file path=word/footnotes.xml><?xml version="1.0" encoding="utf-8"?>
-<w:footnotes xmlns:wpc="http://schemas.microsoft.com/office/word/2010/wordprocessingCanvas" xmlns:cx="http://schemas.microsoft.com/office/drawing/2014/chartex" xmlns:cx1="http://schemas.microsoft.com/office/drawing/2015/9/8/chartex" xmlns:cx2="http://schemas.microsoft.com/office/drawing/2015/10/21/chartex" xmlns:cx3="http://schemas.microsoft.com/office/drawing/2016/5/9/chartex" xmlns:cx4="http://schemas.microsoft.com/office/drawing/2016/5/10/chartex" xmlns:cx5="http://schemas.microsoft.com/office/drawing/2016/5/11/chartex" xmlns:cx6="http://schemas.microsoft.com/office/drawing/2016/5/12/chartex" xmlns:cx7="http://schemas.microsoft.com/office/drawing/2016/5/13/chartex" xmlns:cx8="http://schemas.microsoft.com/office/drawing/2016/5/14/chartex" xmlns:mc="http://schemas.openxmlformats.org/markup-compatibility/2006" xmlns:aink="http://schemas.microsoft.com/office/drawing/2016/ink" xmlns:am3d="http://schemas.microsoft.com/office/drawing/2017/model3d" xmlns:o="urn:schemas-microsoft-com:office:office" xmlns:r="http://schemas.openxmlformats.org/officeDocument/2006/relationships" xmlns:m="http://schemas.openxmlformats.org/officeDocument/2006/math" xmlns:v="urn:schemas-microsoft-com:vml" xmlns:wp14="http://schemas.microsoft.com/office/word/2010/wordprocessingDrawing" xmlns:wp="http://schemas.openxmlformats.org/drawingml/2006/wordprocessingDrawing" xmlns:w10="urn:schemas-microsoft-com:office:word" xmlns:w="http://schemas.openxmlformats.org/wordprocessingml/2006/main" xmlns:w14="http://schemas.microsoft.com/office/word/2010/wordml" xmlns:w15="http://schemas.microsoft.com/office/word/2012/wordml" xmlns:w16cex="http://schemas.microsoft.com/office/word/2018/wordml/cex" xmlns:w16cid="http://schemas.microsoft.com/office/word/2016/wordml/cid" xmlns:w16="http://schemas.microsoft.com/office/word/2018/wordml" xmlns:w16se="http://schemas.microsoft.com/office/word/2015/wordml/symex" xmlns:wpg="http://schemas.microsoft.com/office/word/2010/wordprocessingGroup" xmlns:wpi="http://schemas.microsoft.com/office/word/2010/wordprocessingInk" xmlns:wne="http://schemas.microsoft.com/office/word/2006/wordml" xmlns:wps="http://schemas.microsoft.com/office/word/2010/wordprocessingShape" mc:Ignorable="w14 w15 w16se w16cid w16 w16cex wp14">
+<w:footnotes xmlns:wpc="http://schemas.microsoft.com/office/word/2010/wordprocessingCanvas" xmlns:cx="http://schemas.microsoft.com/office/drawing/2014/chartex" xmlns:cx1="http://schemas.microsoft.com/office/drawing/2015/9/8/chartex" xmlns:cx2="http://schemas.microsoft.com/office/drawing/2015/10/21/chartex" xmlns:cx3="http://schemas.microsoft.com/office/drawing/2016/5/9/chartex" xmlns:cx4="http://schemas.microsoft.com/office/drawing/2016/5/10/chartex" xmlns:cx5="http://schemas.microsoft.com/office/drawing/2016/5/11/chartex" xmlns:cx6="http://schemas.microsoft.com/office/drawing/2016/5/12/chartex" xmlns:cx7="http://schemas.microsoft.com/office/drawing/2016/5/13/chartex" xmlns:cx8="http://schemas.microsoft.com/office/drawing/2016/5/14/chartex" xmlns:mc="http://schemas.openxmlformats.org/markup-compatibility/2006" xmlns:aink="http://schemas.microsoft.com/office/drawing/2016/ink" xmlns:am3d="http://schemas.microsoft.com/office/drawing/2017/model3d" xmlns:o="urn:schemas-microsoft-com:office:office" xmlns:r="http://schemas.openxmlformats.org/officeDocument/2006/relationships" xmlns:m="http://schemas.openxmlformats.org/officeDocument/2006/math" xmlns:v="urn:schemas-microsoft-com:vml" xmlns:wp14="http://schemas.microsoft.com/office/word/2010/wordprocessingDrawing" xmlns:wp="http://schemas.openxmlformats.org/drawingml/2006/wordprocessingDrawing" xmlns:w10="urn:schemas-microsoft-com:office:word" xmlns:w="http://schemas.openxmlformats.org/wordprocessingml/2006/main" xmlns:w14="http://schemas.microsoft.com/office/word/2010/wordml" xmlns:w15="http://schemas.microsoft.com/office/word/2012/wordml" xmlns:w16cid="http://schemas.microsoft.com/office/word/2016/wordml/cid" xmlns:w16se="http://schemas.microsoft.com/office/word/2015/wordml/symex" xmlns:wpg="http://schemas.microsoft.com/office/word/2010/wordprocessingGroup" xmlns:wpi="http://schemas.microsoft.com/office/word/2010/wordprocessingInk" xmlns:wne="http://schemas.microsoft.com/office/word/2006/wordml" xmlns:wps="http://schemas.microsoft.com/office/word/2010/wordprocessingShape" mc:Ignorable="w14 w15 w16se w16cid wp14">
   <w:footnote w:type="separator" w:id="-1">
     <w:p>
       <w:pPr>
@@ -2490,7 +2694,7 @@
 </file>
 
 <file path=word/header1.xml><?xml version="1.0" encoding="utf-8"?>
-<w:hdr xmlns:wpc="http://schemas.microsoft.com/office/word/2010/wordprocessingCanvas" xmlns:cx="http://schemas.microsoft.com/office/drawing/2014/chartex" xmlns:cx1="http://schemas.microsoft.com/office/drawing/2015/9/8/chartex" xmlns:cx2="http://schemas.microsoft.com/office/drawing/2015/10/21/chartex" xmlns:cx3="http://schemas.microsoft.com/office/drawing/2016/5/9/chartex" xmlns:cx4="http://schemas.microsoft.com/office/drawing/2016/5/10/chartex" xmlns:cx5="http://schemas.microsoft.com/office/drawing/2016/5/11/chartex" xmlns:cx6="http://schemas.microsoft.com/office/drawing/2016/5/12/chartex" xmlns:cx7="http://schemas.microsoft.com/office/drawing/2016/5/13/chartex" xmlns:cx8="http://schemas.microsoft.com/office/drawing/2016/5/14/chartex" xmlns:mc="http://schemas.openxmlformats.org/markup-compatibility/2006" xmlns:aink="http://schemas.microsoft.com/office/drawing/2016/ink" xmlns:am3d="http://schemas.microsoft.com/office/drawing/2017/model3d" xmlns:o="urn:schemas-microsoft-com:office:office" xmlns:r="http://schemas.openxmlformats.org/officeDocument/2006/relationships" xmlns:m="http://schemas.openxmlformats.org/officeDocument/2006/math" xmlns:v="urn:schemas-microsoft-com:vml" xmlns:wp14="http://schemas.microsoft.com/office/word/2010/wordprocessingDrawing" xmlns:wp="http://schemas.openxmlformats.org/drawingml/2006/wordprocessingDrawing" xmlns:w10="urn:schemas-microsoft-com:office:word" xmlns:w="http://schemas.openxmlformats.org/wordprocessingml/2006/main" xmlns:w14="http://schemas.microsoft.com/office/word/2010/wordml" xmlns:w15="http://schemas.microsoft.com/office/word/2012/wordml" xmlns:w16cex="http://schemas.microsoft.com/office/word/2018/wordml/cex" xmlns:w16cid="http://schemas.microsoft.com/office/word/2016/wordml/cid" xmlns:w16="http://schemas.microsoft.com/office/word/2018/wordml" xmlns:w16se="http://schemas.microsoft.com/office/word/2015/wordml/symex" xmlns:wpg="http://schemas.microsoft.com/office/word/2010/wordprocessingGroup" xmlns:wpi="http://schemas.microsoft.com/office/word/2010/wordprocessingInk" xmlns:wne="http://schemas.microsoft.com/office/word/2006/wordml" xmlns:wps="http://schemas.microsoft.com/office/word/2010/wordprocessingShape" mc:Ignorable="w14 w15 w16se w16cid w16 w16cex wp14">
+<w:hdr xmlns:wpc="http://schemas.microsoft.com/office/word/2010/wordprocessingCanvas" xmlns:cx="http://schemas.microsoft.com/office/drawing/2014/chartex" xmlns:cx1="http://schemas.microsoft.com/office/drawing/2015/9/8/chartex" xmlns:cx2="http://schemas.microsoft.com/office/drawing/2015/10/21/chartex" xmlns:cx3="http://schemas.microsoft.com/office/drawing/2016/5/9/chartex" xmlns:cx4="http://schemas.microsoft.com/office/drawing/2016/5/10/chartex" xmlns:cx5="http://schemas.microsoft.com/office/drawing/2016/5/11/chartex" xmlns:cx6="http://schemas.microsoft.com/office/drawing/2016/5/12/chartex" xmlns:cx7="http://schemas.microsoft.com/office/drawing/2016/5/13/chartex" xmlns:cx8="http://schemas.microsoft.com/office/drawing/2016/5/14/chartex" xmlns:mc="http://schemas.openxmlformats.org/markup-compatibility/2006" xmlns:aink="http://schemas.microsoft.com/office/drawing/2016/ink" xmlns:am3d="http://schemas.microsoft.com/office/drawing/2017/model3d" xmlns:o="urn:schemas-microsoft-com:office:office" xmlns:r="http://schemas.openxmlformats.org/officeDocument/2006/relationships" xmlns:m="http://schemas.openxmlformats.org/officeDocument/2006/math" xmlns:v="urn:schemas-microsoft-com:vml" xmlns:wp14="http://schemas.microsoft.com/office/word/2010/wordprocessingDrawing" xmlns:wp="http://schemas.openxmlformats.org/drawingml/2006/wordprocessingDrawing" xmlns:w10="urn:schemas-microsoft-com:office:word" xmlns:w="http://schemas.openxmlformats.org/wordprocessingml/2006/main" xmlns:w14="http://schemas.microsoft.com/office/word/2010/wordml" xmlns:w15="http://schemas.microsoft.com/office/word/2012/wordml" xmlns:w16cid="http://schemas.microsoft.com/office/word/2016/wordml/cid" xmlns:w16se="http://schemas.microsoft.com/office/word/2015/wordml/symex" xmlns:wpg="http://schemas.microsoft.com/office/word/2010/wordprocessingGroup" xmlns:wpi="http://schemas.microsoft.com/office/word/2010/wordprocessingInk" xmlns:wne="http://schemas.microsoft.com/office/word/2006/wordml" xmlns:wps="http://schemas.microsoft.com/office/word/2010/wordprocessingShape" mc:Ignorable="w14 w15 w16se w16cid wp14">
   <w:p>
     <w:pPr>
       <w:spacing w:after="0" w:line="240" w:lineRule="auto"/>
@@ -2557,20 +2761,8 @@
         <w:szCs w:val="24"/>
         <w:shd w:val="clear" w:color="auto" w:fill="FFFFFF"/>
       </w:rPr>
-      <w:t xml:space="preserve">Richard </w:t>
+      <w:t>Richard Volynski</w:t>
     </w:r>
-    <w:proofErr w:type="spellStart"/>
-    <w:r>
-      <w:rPr>
-        <w:rFonts w:asciiTheme="majorBidi" w:hAnsiTheme="majorBidi" w:cstheme="majorBidi"/>
-        <w:color w:val="000000"/>
-        <w:sz w:val="24"/>
-        <w:szCs w:val="24"/>
-        <w:shd w:val="clear" w:color="auto" w:fill="FFFFFF"/>
-      </w:rPr>
-      <w:t>Volynski</w:t>
-    </w:r>
-    <w:proofErr w:type="spellEnd"/>
   </w:p>
   <w:p>
     <w:pPr>
@@ -2681,7 +2873,7 @@
 </file>
 
 <file path=word/numbering.xml><?xml version="1.0" encoding="utf-8"?>
-<w:numbering xmlns:wpc="http://schemas.microsoft.com/office/word/2010/wordprocessingCanvas" xmlns:cx="http://schemas.microsoft.com/office/drawing/2014/chartex" xmlns:cx1="http://schemas.microsoft.com/office/drawing/2015/9/8/chartex" xmlns:cx2="http://schemas.microsoft.com/office/drawing/2015/10/21/chartex" xmlns:cx3="http://schemas.microsoft.com/office/drawing/2016/5/9/chartex" xmlns:cx4="http://schemas.microsoft.com/office/drawing/2016/5/10/chartex" xmlns:cx5="http://schemas.microsoft.com/office/drawing/2016/5/11/chartex" xmlns:cx6="http://schemas.microsoft.com/office/drawing/2016/5/12/chartex" xmlns:cx7="http://schemas.microsoft.com/office/drawing/2016/5/13/chartex" xmlns:cx8="http://schemas.microsoft.com/office/drawing/2016/5/14/chartex" xmlns:mc="http://schemas.openxmlformats.org/markup-compatibility/2006" xmlns:aink="http://schemas.microsoft.com/office/drawing/2016/ink" xmlns:am3d="http://schemas.microsoft.com/office/drawing/2017/model3d" xmlns:o="urn:schemas-microsoft-com:office:office" xmlns:r="http://schemas.openxmlformats.org/officeDocument/2006/relationships" xmlns:m="http://schemas.openxmlformats.org/officeDocument/2006/math" xmlns:v="urn:schemas-microsoft-com:vml" xmlns:wp14="http://schemas.microsoft.com/office/word/2010/wordprocessingDrawing" xmlns:wp="http://schemas.openxmlformats.org/drawingml/2006/wordprocessingDrawing" xmlns:w10="urn:schemas-microsoft-com:office:word" xmlns:w="http://schemas.openxmlformats.org/wordprocessingml/2006/main" xmlns:w14="http://schemas.microsoft.com/office/word/2010/wordml" xmlns:w15="http://schemas.microsoft.com/office/word/2012/wordml" xmlns:w16cex="http://schemas.microsoft.com/office/word/2018/wordml/cex" xmlns:w16cid="http://schemas.microsoft.com/office/word/2016/wordml/cid" xmlns:w16="http://schemas.microsoft.com/office/word/2018/wordml" xmlns:w16se="http://schemas.microsoft.com/office/word/2015/wordml/symex" xmlns:wpg="http://schemas.microsoft.com/office/word/2010/wordprocessingGroup" xmlns:wpi="http://schemas.microsoft.com/office/word/2010/wordprocessingInk" xmlns:wne="http://schemas.microsoft.com/office/word/2006/wordml" xmlns:wps="http://schemas.microsoft.com/office/word/2010/wordprocessingShape" mc:Ignorable="w14 w15 w16se w16cid w16 w16cex wp14">
+<w:numbering xmlns:wpc="http://schemas.microsoft.com/office/word/2010/wordprocessingCanvas" xmlns:cx="http://schemas.microsoft.com/office/drawing/2014/chartex" xmlns:cx1="http://schemas.microsoft.com/office/drawing/2015/9/8/chartex" xmlns:cx2="http://schemas.microsoft.com/office/drawing/2015/10/21/chartex" xmlns:cx3="http://schemas.microsoft.com/office/drawing/2016/5/9/chartex" xmlns:cx4="http://schemas.microsoft.com/office/drawing/2016/5/10/chartex" xmlns:cx5="http://schemas.microsoft.com/office/drawing/2016/5/11/chartex" xmlns:cx6="http://schemas.microsoft.com/office/drawing/2016/5/12/chartex" xmlns:cx7="http://schemas.microsoft.com/office/drawing/2016/5/13/chartex" xmlns:cx8="http://schemas.microsoft.com/office/drawing/2016/5/14/chartex" xmlns:mc="http://schemas.openxmlformats.org/markup-compatibility/2006" xmlns:aink="http://schemas.microsoft.com/office/drawing/2016/ink" xmlns:am3d="http://schemas.microsoft.com/office/drawing/2017/model3d" xmlns:o="urn:schemas-microsoft-com:office:office" xmlns:r="http://schemas.openxmlformats.org/officeDocument/2006/relationships" xmlns:m="http://schemas.openxmlformats.org/officeDocument/2006/math" xmlns:v="urn:schemas-microsoft-com:vml" xmlns:wp14="http://schemas.microsoft.com/office/word/2010/wordprocessingDrawing" xmlns:wp="http://schemas.openxmlformats.org/drawingml/2006/wordprocessingDrawing" xmlns:w10="urn:schemas-microsoft-com:office:word" xmlns:w="http://schemas.openxmlformats.org/wordprocessingml/2006/main" xmlns:w14="http://schemas.microsoft.com/office/word/2010/wordml" xmlns:w15="http://schemas.microsoft.com/office/word/2012/wordml" xmlns:w16cid="http://schemas.microsoft.com/office/word/2016/wordml/cid" xmlns:w16se="http://schemas.microsoft.com/office/word/2015/wordml/symex" xmlns:wpg="http://schemas.microsoft.com/office/word/2010/wordprocessingGroup" xmlns:wpi="http://schemas.microsoft.com/office/word/2010/wordprocessingInk" xmlns:wne="http://schemas.microsoft.com/office/word/2006/wordml" xmlns:wps="http://schemas.microsoft.com/office/word/2010/wordprocessingShape" mc:Ignorable="w14 w15 w16se w16cid wp14">
   <w:abstractNum w:abstractNumId="0" w15:restartNumberingAfterBreak="0">
     <w:nsid w:val="05007DEE"/>
     <w:multiLevelType w:val="hybridMultilevel"/>
@@ -4364,7 +4556,7 @@
 </file>
 
 <file path=word/styles.xml><?xml version="1.0" encoding="utf-8"?>
-<w:styles xmlns:mc="http://schemas.openxmlformats.org/markup-compatibility/2006" xmlns:r="http://schemas.openxmlformats.org/officeDocument/2006/relationships" xmlns:w="http://schemas.openxmlformats.org/wordprocessingml/2006/main" xmlns:w14="http://schemas.microsoft.com/office/word/2010/wordml" xmlns:w15="http://schemas.microsoft.com/office/word/2012/wordml" xmlns:w16cex="http://schemas.microsoft.com/office/word/2018/wordml/cex" xmlns:w16cid="http://schemas.microsoft.com/office/word/2016/wordml/cid" xmlns:w16="http://schemas.microsoft.com/office/word/2018/wordml" xmlns:w16se="http://schemas.microsoft.com/office/word/2015/wordml/symex" mc:Ignorable="w14 w15 w16se w16cid w16 w16cex">
+<w:styles xmlns:mc="http://schemas.openxmlformats.org/markup-compatibility/2006" xmlns:r="http://schemas.openxmlformats.org/officeDocument/2006/relationships" xmlns:w="http://schemas.openxmlformats.org/wordprocessingml/2006/main" xmlns:w14="http://schemas.microsoft.com/office/word/2010/wordml" xmlns:w15="http://schemas.microsoft.com/office/word/2012/wordml" xmlns:w16cid="http://schemas.microsoft.com/office/word/2016/wordml/cid" xmlns:w16se="http://schemas.microsoft.com/office/word/2015/wordml/symex" mc:Ignorable="w14 w15 w16se w16cid">
   <w:docDefaults>
     <w:rPrDefault>
       <w:rPr>
@@ -4380,7 +4572,7 @@
       </w:pPr>
     </w:pPrDefault>
   </w:docDefaults>
-  <w:latentStyles w:defLockedState="0" w:defUIPriority="99" w:defSemiHidden="0" w:defUnhideWhenUsed="0" w:defQFormat="0" w:count="376">
+  <w:latentStyles w:defLockedState="0" w:defUIPriority="99" w:defSemiHidden="0" w:defUnhideWhenUsed="0" w:defQFormat="0" w:count="377">
     <w:lsdException w:name="Normal" w:uiPriority="0" w:qFormat="1"/>
     <w:lsdException w:name="heading 1" w:uiPriority="9" w:qFormat="1"/>
     <w:lsdException w:name="heading 2" w:semiHidden="1" w:uiPriority="9" w:unhideWhenUsed="1" w:qFormat="1"/>
@@ -4757,6 +4949,7 @@
     <w:lsdException w:name="Hashtag" w:semiHidden="1" w:unhideWhenUsed="1"/>
     <w:lsdException w:name="Unresolved Mention" w:semiHidden="1" w:unhideWhenUsed="1"/>
     <w:lsdException w:name="Smart Link" w:semiHidden="1" w:unhideWhenUsed="1"/>
+    <w:lsdException w:name="Smart Link Error" w:semiHidden="1" w:unhideWhenUsed="1"/>
   </w:latentStyles>
   <w:style w:type="paragraph" w:default="1" w:styleId="Normal">
     <w:name w:val="Normal"/>

</xml_diff>